<commit_message>
Instalando as bibliotecas bulma e axios
</commit_message>
<xml_diff>
--- a/Instruções/13_Projeto#4_Pokedex_com_VueJs.docx
+++ b/Instruções/13_Projeto#4_Pokedex_com_VueJs.docx
@@ -38,6 +38,28 @@
     </w:p>
     <w:p>
       <w:pPr>
+        <w:jc w:val="center"/>
+        <w:rPr>
+          <w:rFonts w:ascii="Arial" w:hAnsi="Arial" w:cs="Arial"/>
+          <w:b/>
+          <w:bCs/>
+          <w:sz w:val="28"/>
+          <w:szCs w:val="28"/>
+        </w:rPr>
+      </w:pPr>
+      <w:r>
+        <w:rPr>
+          <w:rFonts w:ascii="Arial" w:hAnsi="Arial" w:cs="Arial"/>
+          <w:b/>
+          <w:bCs/>
+          <w:sz w:val="28"/>
+          <w:szCs w:val="28"/>
+        </w:rPr>
+        <w:t>Iniciando o projeto</w:t>
+      </w:r>
+    </w:p>
+    <w:p>
+      <w:pPr>
         <w:pStyle w:val="PargrafodaLista"/>
         <w:numPr>
           <w:ilvl w:val="0"/>
@@ -1157,18 +1179,941 @@
     </w:p>
     <w:p>
       <w:pPr>
-        <w:pStyle w:val="PargrafodaLista"/>
-        <w:numPr>
-          <w:ilvl w:val="0"/>
-          <w:numId w:val="1"/>
+        <w:ind w:left="360"/>
+        <w:jc w:val="center"/>
+        <w:rPr>
+          <w:rFonts w:ascii="Arial" w:hAnsi="Arial" w:cs="Arial"/>
+          <w:b/>
+          <w:bCs/>
+          <w:sz w:val="28"/>
+          <w:szCs w:val="28"/>
+        </w:rPr>
+      </w:pPr>
+      <w:r>
+        <w:rPr>
+          <w:rFonts w:ascii="Arial" w:hAnsi="Arial" w:cs="Arial"/>
+          <w:b/>
+          <w:bCs/>
+          <w:sz w:val="28"/>
+          <w:szCs w:val="28"/>
+        </w:rPr>
+        <w:t>Instalando as Bibliotecas</w:t>
+      </w:r>
+    </w:p>
+    <w:p>
+      <w:pPr>
+        <w:pStyle w:val="PargrafodaLista"/>
+        <w:numPr>
+          <w:ilvl w:val="0"/>
+          <w:numId w:val="4"/>
         </w:numPr>
         <w:jc w:val="both"/>
         <w:rPr>
           <w:rFonts w:ascii="Arial" w:hAnsi="Arial" w:cs="Arial"/>
-          <w:sz w:val="24"/>
-          <w:szCs w:val="24"/>
-        </w:rPr>
-      </w:pPr>
+          <w:b/>
+          <w:bCs/>
+          <w:sz w:val="24"/>
+          <w:szCs w:val="24"/>
+        </w:rPr>
+      </w:pPr>
+      <w:r>
+        <w:rPr>
+          <w:rFonts w:ascii="Arial" w:hAnsi="Arial" w:cs="Arial"/>
+          <w:b/>
+          <w:bCs/>
+          <w:sz w:val="24"/>
+          <w:szCs w:val="24"/>
+        </w:rPr>
+        <w:t>B</w:t>
+      </w:r>
+      <w:r>
+        <w:rPr>
+          <w:rFonts w:ascii="Arial" w:hAnsi="Arial" w:cs="Arial"/>
+          <w:b/>
+          <w:bCs/>
+          <w:sz w:val="24"/>
+          <w:szCs w:val="24"/>
+        </w:rPr>
+        <w:t xml:space="preserve">iblioteca </w:t>
+      </w:r>
+      <w:proofErr w:type="spellStart"/>
+      <w:r>
+        <w:rPr>
+          <w:rFonts w:ascii="Arial" w:hAnsi="Arial" w:cs="Arial"/>
+          <w:b/>
+          <w:bCs/>
+          <w:sz w:val="24"/>
+          <w:szCs w:val="24"/>
+        </w:rPr>
+        <w:t>Bulma</w:t>
+      </w:r>
+      <w:proofErr w:type="spellEnd"/>
+      <w:r>
+        <w:rPr>
+          <w:rFonts w:ascii="Arial" w:hAnsi="Arial" w:cs="Arial"/>
+          <w:b/>
+          <w:bCs/>
+          <w:sz w:val="24"/>
+          <w:szCs w:val="24"/>
+        </w:rPr>
+        <w:t xml:space="preserve"> </w:t>
+      </w:r>
+    </w:p>
+    <w:p>
+      <w:pPr>
+        <w:pStyle w:val="PargrafodaLista"/>
+        <w:numPr>
+          <w:ilvl w:val="0"/>
+          <w:numId w:val="4"/>
+        </w:numPr>
+        <w:jc w:val="both"/>
+        <w:rPr>
+          <w:rFonts w:ascii="Arial" w:hAnsi="Arial" w:cs="Arial"/>
+          <w:sz w:val="24"/>
+          <w:szCs w:val="24"/>
+        </w:rPr>
+      </w:pPr>
+      <w:r>
+        <w:rPr>
+          <w:rFonts w:ascii="Arial" w:hAnsi="Arial" w:cs="Arial"/>
+          <w:sz w:val="24"/>
+          <w:szCs w:val="24"/>
+        </w:rPr>
+        <w:t xml:space="preserve">para o </w:t>
+      </w:r>
+      <w:proofErr w:type="spellStart"/>
+      <w:r>
+        <w:rPr>
+          <w:rFonts w:ascii="Arial" w:hAnsi="Arial" w:cs="Arial"/>
+          <w:sz w:val="24"/>
+          <w:szCs w:val="24"/>
+        </w:rPr>
+        <w:t>css</w:t>
+      </w:r>
+      <w:proofErr w:type="spellEnd"/>
+      <w:r>
+        <w:rPr>
+          <w:rFonts w:ascii="Arial" w:hAnsi="Arial" w:cs="Arial"/>
+          <w:sz w:val="24"/>
+          <w:szCs w:val="24"/>
+        </w:rPr>
+        <w:t xml:space="preserve"> do projeto</w:t>
+      </w:r>
+    </w:p>
+    <w:p>
+      <w:pPr>
+        <w:pStyle w:val="PargrafodaLista"/>
+        <w:numPr>
+          <w:ilvl w:val="0"/>
+          <w:numId w:val="4"/>
+        </w:numPr>
+        <w:jc w:val="both"/>
+        <w:rPr>
+          <w:rFonts w:ascii="Arial" w:hAnsi="Arial" w:cs="Arial"/>
+          <w:sz w:val="24"/>
+          <w:szCs w:val="24"/>
+        </w:rPr>
+      </w:pPr>
+      <w:r>
+        <w:rPr>
+          <w:rFonts w:ascii="Arial" w:hAnsi="Arial" w:cs="Arial"/>
+          <w:sz w:val="24"/>
+          <w:szCs w:val="24"/>
+        </w:rPr>
+        <w:t>Para</w:t>
+      </w:r>
+      <w:r>
+        <w:rPr>
+          <w:rFonts w:ascii="Arial" w:hAnsi="Arial" w:cs="Arial"/>
+          <w:sz w:val="24"/>
+          <w:szCs w:val="24"/>
+        </w:rPr>
+        <w:t xml:space="preserve">r  o servidor dando </w:t>
+      </w:r>
+      <w:proofErr w:type="spellStart"/>
+      <w:r>
+        <w:rPr>
+          <w:rFonts w:ascii="Arial" w:hAnsi="Arial" w:cs="Arial"/>
+          <w:sz w:val="24"/>
+          <w:szCs w:val="24"/>
+        </w:rPr>
+        <w:t>cntr</w:t>
+      </w:r>
+      <w:proofErr w:type="spellEnd"/>
+      <w:r>
+        <w:rPr>
+          <w:rFonts w:ascii="Arial" w:hAnsi="Arial" w:cs="Arial"/>
+          <w:sz w:val="24"/>
+          <w:szCs w:val="24"/>
+        </w:rPr>
+        <w:t xml:space="preserve">-C no terminal do </w:t>
+      </w:r>
+      <w:proofErr w:type="spellStart"/>
+      <w:r>
+        <w:rPr>
+          <w:rFonts w:ascii="Arial" w:hAnsi="Arial" w:cs="Arial"/>
+          <w:sz w:val="24"/>
+          <w:szCs w:val="24"/>
+        </w:rPr>
+        <w:t>vs-code</w:t>
+      </w:r>
+      <w:proofErr w:type="spellEnd"/>
+      <w:r>
+        <w:rPr>
+          <w:rFonts w:ascii="Arial" w:hAnsi="Arial" w:cs="Arial"/>
+          <w:sz w:val="24"/>
+          <w:szCs w:val="24"/>
+        </w:rPr>
+        <w:t>,</w:t>
+      </w:r>
+      <w:r>
+        <w:rPr>
+          <w:rFonts w:ascii="Arial" w:hAnsi="Arial" w:cs="Arial"/>
+          <w:sz w:val="24"/>
+          <w:szCs w:val="24"/>
+        </w:rPr>
+        <w:t xml:space="preserve"> se estiver rodando</w:t>
+      </w:r>
+      <w:r>
+        <w:rPr>
+          <w:rFonts w:ascii="Arial" w:hAnsi="Arial" w:cs="Arial"/>
+          <w:sz w:val="24"/>
+          <w:szCs w:val="24"/>
+        </w:rPr>
+        <w:t>,</w:t>
+      </w:r>
+      <w:r>
+        <w:rPr>
+          <w:rFonts w:ascii="Arial" w:hAnsi="Arial" w:cs="Arial"/>
+          <w:sz w:val="24"/>
+          <w:szCs w:val="24"/>
+        </w:rPr>
+        <w:t xml:space="preserve"> e na pasta do projeto digite: npm install </w:t>
+      </w:r>
+      <w:proofErr w:type="spellStart"/>
+      <w:r>
+        <w:rPr>
+          <w:rFonts w:ascii="Arial" w:hAnsi="Arial" w:cs="Arial"/>
+          <w:sz w:val="24"/>
+          <w:szCs w:val="24"/>
+        </w:rPr>
+        <w:t>bulma</w:t>
+      </w:r>
+      <w:proofErr w:type="spellEnd"/>
+      <w:r>
+        <w:rPr>
+          <w:rFonts w:ascii="Arial" w:hAnsi="Arial" w:cs="Arial"/>
+          <w:sz w:val="24"/>
+          <w:szCs w:val="24"/>
+        </w:rPr>
+        <w:t xml:space="preserve"> </w:t>
+      </w:r>
+    </w:p>
+    <w:p>
+      <w:pPr>
+        <w:pStyle w:val="PargrafodaLista"/>
+        <w:numPr>
+          <w:ilvl w:val="0"/>
+          <w:numId w:val="4"/>
+        </w:numPr>
+        <w:jc w:val="both"/>
+        <w:rPr>
+          <w:rFonts w:ascii="Arial" w:hAnsi="Arial" w:cs="Arial"/>
+          <w:b/>
+          <w:bCs/>
+          <w:sz w:val="24"/>
+          <w:szCs w:val="24"/>
+        </w:rPr>
+      </w:pPr>
+      <w:r>
+        <w:rPr>
+          <w:rFonts w:ascii="Arial" w:hAnsi="Arial" w:cs="Arial"/>
+          <w:b/>
+          <w:bCs/>
+          <w:sz w:val="24"/>
+          <w:szCs w:val="24"/>
+        </w:rPr>
+        <w:t xml:space="preserve">Biblioteca </w:t>
+      </w:r>
+      <w:proofErr w:type="spellStart"/>
+      <w:r>
+        <w:rPr>
+          <w:rFonts w:ascii="Arial" w:hAnsi="Arial" w:cs="Arial"/>
+          <w:b/>
+          <w:bCs/>
+          <w:sz w:val="24"/>
+          <w:szCs w:val="24"/>
+        </w:rPr>
+        <w:t>axios</w:t>
+      </w:r>
+      <w:proofErr w:type="spellEnd"/>
+      <w:r>
+        <w:rPr>
+          <w:rFonts w:ascii="Arial" w:hAnsi="Arial" w:cs="Arial"/>
+          <w:b/>
+          <w:bCs/>
+          <w:sz w:val="24"/>
+          <w:szCs w:val="24"/>
+        </w:rPr>
+        <w:t xml:space="preserve"> </w:t>
+      </w:r>
+    </w:p>
+    <w:p>
+      <w:pPr>
+        <w:pStyle w:val="PargrafodaLista"/>
+        <w:numPr>
+          <w:ilvl w:val="0"/>
+          <w:numId w:val="4"/>
+        </w:numPr>
+        <w:jc w:val="both"/>
+        <w:rPr>
+          <w:rFonts w:ascii="Arial" w:hAnsi="Arial" w:cs="Arial"/>
+          <w:sz w:val="24"/>
+          <w:szCs w:val="24"/>
+        </w:rPr>
+      </w:pPr>
+      <w:r>
+        <w:rPr>
+          <w:rFonts w:ascii="Arial" w:hAnsi="Arial" w:cs="Arial"/>
+          <w:sz w:val="24"/>
+          <w:szCs w:val="24"/>
+        </w:rPr>
+        <w:t xml:space="preserve">para permitir que sejam feitas requisições http ou seja requisições para outros servidores web. Adicionando o </w:t>
+      </w:r>
+      <w:proofErr w:type="spellStart"/>
+      <w:r>
+        <w:rPr>
+          <w:rFonts w:ascii="Arial" w:hAnsi="Arial" w:cs="Arial"/>
+          <w:sz w:val="24"/>
+          <w:szCs w:val="24"/>
+        </w:rPr>
+        <w:t>axios</w:t>
+      </w:r>
+      <w:proofErr w:type="spellEnd"/>
+      <w:r>
+        <w:rPr>
+          <w:rFonts w:ascii="Arial" w:hAnsi="Arial" w:cs="Arial"/>
+          <w:sz w:val="24"/>
+          <w:szCs w:val="24"/>
+        </w:rPr>
+        <w:t xml:space="preserve"> nós conseguimos fazer que a nossa aplicação converse com outras aplicações na web.</w:t>
+      </w:r>
+    </w:p>
+    <w:p>
+      <w:pPr>
+        <w:pStyle w:val="PargrafodaLista"/>
+        <w:numPr>
+          <w:ilvl w:val="0"/>
+          <w:numId w:val="4"/>
+        </w:numPr>
+        <w:jc w:val="both"/>
+        <w:rPr>
+          <w:rFonts w:ascii="Arial" w:hAnsi="Arial" w:cs="Arial"/>
+          <w:sz w:val="24"/>
+          <w:szCs w:val="24"/>
+        </w:rPr>
+      </w:pPr>
+      <w:r>
+        <w:rPr>
+          <w:rFonts w:ascii="Arial" w:hAnsi="Arial" w:cs="Arial"/>
+          <w:sz w:val="24"/>
+          <w:szCs w:val="24"/>
+        </w:rPr>
+        <w:t xml:space="preserve">Na pasta do projeto digite: npm install </w:t>
+      </w:r>
+      <w:proofErr w:type="spellStart"/>
+      <w:r>
+        <w:rPr>
+          <w:rFonts w:ascii="Arial" w:hAnsi="Arial" w:cs="Arial"/>
+          <w:sz w:val="24"/>
+          <w:szCs w:val="24"/>
+        </w:rPr>
+        <w:t>axios</w:t>
+      </w:r>
+      <w:proofErr w:type="spellEnd"/>
+      <w:r>
+        <w:rPr>
+          <w:rFonts w:ascii="Arial" w:hAnsi="Arial" w:cs="Arial"/>
+          <w:sz w:val="24"/>
+          <w:szCs w:val="24"/>
+        </w:rPr>
+        <w:t xml:space="preserve"> .</w:t>
+      </w:r>
+    </w:p>
+    <w:p>
+      <w:pPr>
+        <w:pStyle w:val="PargrafodaLista"/>
+        <w:numPr>
+          <w:ilvl w:val="0"/>
+          <w:numId w:val="4"/>
+        </w:numPr>
+        <w:jc w:val="both"/>
+        <w:rPr>
+          <w:rFonts w:ascii="Arial" w:hAnsi="Arial" w:cs="Arial"/>
+          <w:sz w:val="24"/>
+          <w:szCs w:val="24"/>
+        </w:rPr>
+      </w:pPr>
+      <w:r>
+        <w:rPr>
+          <w:rFonts w:ascii="Arial" w:hAnsi="Arial" w:cs="Arial"/>
+          <w:sz w:val="24"/>
+          <w:szCs w:val="24"/>
+        </w:rPr>
+        <w:t xml:space="preserve">Após a instalação das bibliotecas, rode novamente o servidor, na pasta do projeto digite: </w:t>
+      </w:r>
+    </w:p>
+    <w:p>
+      <w:pPr>
+        <w:pStyle w:val="PargrafodaLista"/>
+        <w:numPr>
+          <w:ilvl w:val="0"/>
+          <w:numId w:val="4"/>
+        </w:numPr>
+        <w:jc w:val="both"/>
+        <w:rPr>
+          <w:rFonts w:ascii="Arial" w:hAnsi="Arial" w:cs="Arial"/>
+          <w:sz w:val="24"/>
+          <w:szCs w:val="24"/>
+        </w:rPr>
+      </w:pPr>
+      <w:r>
+        <w:rPr>
+          <w:rFonts w:ascii="Arial" w:hAnsi="Arial" w:cs="Arial"/>
+          <w:sz w:val="24"/>
+          <w:szCs w:val="24"/>
+        </w:rPr>
+        <w:t xml:space="preserve">Npm </w:t>
+      </w:r>
+      <w:proofErr w:type="spellStart"/>
+      <w:r>
+        <w:rPr>
+          <w:rFonts w:ascii="Arial" w:hAnsi="Arial" w:cs="Arial"/>
+          <w:sz w:val="24"/>
+          <w:szCs w:val="24"/>
+        </w:rPr>
+        <w:t>run</w:t>
+      </w:r>
+      <w:proofErr w:type="spellEnd"/>
+      <w:r>
+        <w:rPr>
+          <w:rFonts w:ascii="Arial" w:hAnsi="Arial" w:cs="Arial"/>
+          <w:sz w:val="24"/>
+          <w:szCs w:val="24"/>
+        </w:rPr>
+        <w:t xml:space="preserve"> serve</w:t>
+      </w:r>
+    </w:p>
+    <w:p>
+      <w:pPr>
+        <w:pStyle w:val="PargrafodaLista"/>
+        <w:jc w:val="both"/>
+        <w:rPr>
+          <w:rFonts w:ascii="Arial" w:hAnsi="Arial" w:cs="Arial"/>
+          <w:sz w:val="24"/>
+          <w:szCs w:val="24"/>
+        </w:rPr>
+      </w:pPr>
+    </w:p>
+    <w:p>
+      <w:pPr>
+        <w:pStyle w:val="PargrafodaLista"/>
+        <w:numPr>
+          <w:ilvl w:val="0"/>
+          <w:numId w:val="4"/>
+        </w:numPr>
+        <w:jc w:val="both"/>
+        <w:rPr>
+          <w:rFonts w:ascii="Arial" w:hAnsi="Arial" w:cs="Arial"/>
+          <w:b/>
+          <w:bCs/>
+          <w:sz w:val="24"/>
+          <w:szCs w:val="24"/>
+        </w:rPr>
+      </w:pPr>
+      <w:r>
+        <w:rPr>
+          <w:rFonts w:ascii="Arial" w:hAnsi="Arial" w:cs="Arial"/>
+          <w:b/>
+          <w:bCs/>
+          <w:sz w:val="24"/>
+          <w:szCs w:val="24"/>
+        </w:rPr>
+        <w:t>Importando as bibliotecas</w:t>
+      </w:r>
+    </w:p>
+    <w:p>
+      <w:pPr>
+        <w:pStyle w:val="PargrafodaLista"/>
+        <w:rPr>
+          <w:rFonts w:ascii="Arial" w:hAnsi="Arial" w:cs="Arial"/>
+          <w:b/>
+          <w:bCs/>
+          <w:sz w:val="24"/>
+          <w:szCs w:val="24"/>
+        </w:rPr>
+      </w:pPr>
+    </w:p>
+    <w:p>
+      <w:pPr>
+        <w:pStyle w:val="PargrafodaLista"/>
+        <w:numPr>
+          <w:ilvl w:val="0"/>
+          <w:numId w:val="4"/>
+        </w:numPr>
+        <w:spacing w:after="0"/>
+        <w:jc w:val="both"/>
+        <w:rPr>
+          <w:rFonts w:ascii="Arial" w:hAnsi="Arial" w:cs="Arial"/>
+          <w:b/>
+          <w:bCs/>
+          <w:sz w:val="24"/>
+          <w:szCs w:val="24"/>
+        </w:rPr>
+      </w:pPr>
+      <w:r>
+        <w:rPr>
+          <w:rFonts w:ascii="Arial" w:hAnsi="Arial" w:cs="Arial"/>
+          <w:sz w:val="24"/>
+          <w:szCs w:val="24"/>
+        </w:rPr>
+        <w:t xml:space="preserve">No arquivo main.js importe a biblioteca </w:t>
+      </w:r>
+      <w:proofErr w:type="spellStart"/>
+      <w:r>
+        <w:rPr>
+          <w:rFonts w:ascii="Arial" w:hAnsi="Arial" w:cs="Arial"/>
+          <w:sz w:val="24"/>
+          <w:szCs w:val="24"/>
+        </w:rPr>
+        <w:t>bulma</w:t>
+      </w:r>
+      <w:proofErr w:type="spellEnd"/>
+      <w:r>
+        <w:rPr>
+          <w:rFonts w:ascii="Arial" w:hAnsi="Arial" w:cs="Arial"/>
+          <w:sz w:val="24"/>
+          <w:szCs w:val="24"/>
+        </w:rPr>
+        <w:t>.</w:t>
+      </w:r>
+    </w:p>
+    <w:p>
+      <w:pPr>
+        <w:pStyle w:val="PargrafodaLista"/>
+        <w:numPr>
+          <w:ilvl w:val="0"/>
+          <w:numId w:val="4"/>
+        </w:numPr>
+        <w:shd w:val="clear" w:color="auto" w:fill="272822"/>
+        <w:spacing w:after="0" w:line="285" w:lineRule="atLeast"/>
+        <w:rPr>
+          <w:rFonts w:ascii="Consolas" w:eastAsia="Times New Roman" w:hAnsi="Consolas" w:cs="Times New Roman"/>
+          <w:color w:val="F8F8F2"/>
+          <w:sz w:val="21"/>
+          <w:szCs w:val="21"/>
+          <w:lang w:eastAsia="pt-BR"/>
+        </w:rPr>
+      </w:pPr>
+      <w:proofErr w:type="spellStart"/>
+      <w:r>
+        <w:rPr>
+          <w:rFonts w:ascii="Consolas" w:eastAsia="Times New Roman" w:hAnsi="Consolas" w:cs="Times New Roman"/>
+          <w:color w:val="F92672"/>
+          <w:sz w:val="21"/>
+          <w:szCs w:val="21"/>
+          <w:lang w:eastAsia="pt-BR"/>
+        </w:rPr>
+        <w:t>import</w:t>
+      </w:r>
+      <w:proofErr w:type="spellEnd"/>
+      <w:r>
+        <w:rPr>
+          <w:rFonts w:ascii="Consolas" w:eastAsia="Times New Roman" w:hAnsi="Consolas" w:cs="Times New Roman"/>
+          <w:color w:val="F8F8F2"/>
+          <w:sz w:val="21"/>
+          <w:szCs w:val="21"/>
+          <w:lang w:eastAsia="pt-BR"/>
+        </w:rPr>
+        <w:t xml:space="preserve"> </w:t>
+      </w:r>
+      <w:r>
+        <w:rPr>
+          <w:rFonts w:ascii="Consolas" w:eastAsia="Times New Roman" w:hAnsi="Consolas" w:cs="Times New Roman"/>
+          <w:color w:val="E6DB74"/>
+          <w:sz w:val="21"/>
+          <w:szCs w:val="21"/>
+          <w:lang w:eastAsia="pt-BR"/>
+        </w:rPr>
+        <w:t>"../</w:t>
+      </w:r>
+      <w:proofErr w:type="spellStart"/>
+      <w:r>
+        <w:rPr>
+          <w:rFonts w:ascii="Consolas" w:eastAsia="Times New Roman" w:hAnsi="Consolas" w:cs="Times New Roman"/>
+          <w:color w:val="E6DB74"/>
+          <w:sz w:val="21"/>
+          <w:szCs w:val="21"/>
+          <w:lang w:eastAsia="pt-BR"/>
+        </w:rPr>
+        <w:t>node_modules</w:t>
+      </w:r>
+      <w:proofErr w:type="spellEnd"/>
+      <w:r>
+        <w:rPr>
+          <w:rFonts w:ascii="Consolas" w:eastAsia="Times New Roman" w:hAnsi="Consolas" w:cs="Times New Roman"/>
+          <w:color w:val="E6DB74"/>
+          <w:sz w:val="21"/>
+          <w:szCs w:val="21"/>
+          <w:lang w:eastAsia="pt-BR"/>
+        </w:rPr>
+        <w:t>/</w:t>
+      </w:r>
+      <w:proofErr w:type="spellStart"/>
+      <w:r>
+        <w:rPr>
+          <w:rFonts w:ascii="Consolas" w:eastAsia="Times New Roman" w:hAnsi="Consolas" w:cs="Times New Roman"/>
+          <w:color w:val="E6DB74"/>
+          <w:sz w:val="21"/>
+          <w:szCs w:val="21"/>
+          <w:lang w:eastAsia="pt-BR"/>
+        </w:rPr>
+        <w:t>bulma</w:t>
+      </w:r>
+      <w:proofErr w:type="spellEnd"/>
+      <w:r>
+        <w:rPr>
+          <w:rFonts w:ascii="Consolas" w:eastAsia="Times New Roman" w:hAnsi="Consolas" w:cs="Times New Roman"/>
+          <w:color w:val="E6DB74"/>
+          <w:sz w:val="21"/>
+          <w:szCs w:val="21"/>
+          <w:lang w:eastAsia="pt-BR"/>
+        </w:rPr>
+        <w:t>/</w:t>
+      </w:r>
+      <w:proofErr w:type="spellStart"/>
+      <w:r>
+        <w:rPr>
+          <w:rFonts w:ascii="Consolas" w:eastAsia="Times New Roman" w:hAnsi="Consolas" w:cs="Times New Roman"/>
+          <w:color w:val="E6DB74"/>
+          <w:sz w:val="21"/>
+          <w:szCs w:val="21"/>
+          <w:lang w:eastAsia="pt-BR"/>
+        </w:rPr>
+        <w:t>css</w:t>
+      </w:r>
+      <w:proofErr w:type="spellEnd"/>
+      <w:r>
+        <w:rPr>
+          <w:rFonts w:ascii="Consolas" w:eastAsia="Times New Roman" w:hAnsi="Consolas" w:cs="Times New Roman"/>
+          <w:color w:val="E6DB74"/>
+          <w:sz w:val="21"/>
+          <w:szCs w:val="21"/>
+          <w:lang w:eastAsia="pt-BR"/>
+        </w:rPr>
+        <w:t>/bulma.css"</w:t>
+      </w:r>
+    </w:p>
+    <w:p>
+      <w:pPr>
+        <w:pStyle w:val="PargrafodaLista"/>
+        <w:numPr>
+          <w:ilvl w:val="0"/>
+          <w:numId w:val="4"/>
+        </w:numPr>
+        <w:rPr>
+          <w:rFonts w:ascii="Arial" w:hAnsi="Arial" w:cs="Arial"/>
+          <w:b/>
+          <w:bCs/>
+          <w:sz w:val="24"/>
+          <w:szCs w:val="24"/>
+        </w:rPr>
+      </w:pPr>
+      <w:r>
+        <w:rPr>
+          <w:rFonts w:ascii="Arial" w:hAnsi="Arial" w:cs="Arial"/>
+          <w:sz w:val="24"/>
+          <w:szCs w:val="24"/>
+        </w:rPr>
+        <w:lastRenderedPageBreak/>
+        <w:t xml:space="preserve"> No arquivo </w:t>
+      </w:r>
+      <w:proofErr w:type="spellStart"/>
+      <w:r>
+        <w:rPr>
+          <w:rFonts w:ascii="Arial" w:hAnsi="Arial" w:cs="Arial"/>
+          <w:sz w:val="24"/>
+          <w:szCs w:val="24"/>
+        </w:rPr>
+        <w:t>App.vue</w:t>
+      </w:r>
+      <w:proofErr w:type="spellEnd"/>
+      <w:r>
+        <w:rPr>
+          <w:rFonts w:ascii="Arial" w:hAnsi="Arial" w:cs="Arial"/>
+          <w:sz w:val="24"/>
+          <w:szCs w:val="24"/>
+        </w:rPr>
+        <w:t xml:space="preserve"> importe a biblioteca </w:t>
+      </w:r>
+      <w:proofErr w:type="spellStart"/>
+      <w:r>
+        <w:rPr>
+          <w:rFonts w:ascii="Arial" w:hAnsi="Arial" w:cs="Arial"/>
+          <w:sz w:val="24"/>
+          <w:szCs w:val="24"/>
+        </w:rPr>
+        <w:t>axios</w:t>
+      </w:r>
+      <w:proofErr w:type="spellEnd"/>
+      <w:r>
+        <w:rPr>
+          <w:rFonts w:ascii="Arial" w:hAnsi="Arial" w:cs="Arial"/>
+          <w:sz w:val="24"/>
+          <w:szCs w:val="24"/>
+        </w:rPr>
+        <w:t>, lembrando que esta biblioteca deve ser importância em todos os componentes que utilizarão este recurso.</w:t>
+      </w:r>
+    </w:p>
+    <w:p>
+      <w:pPr>
+        <w:pStyle w:val="PargrafodaLista"/>
+        <w:numPr>
+          <w:ilvl w:val="0"/>
+          <w:numId w:val="4"/>
+        </w:numPr>
+        <w:shd w:val="clear" w:color="auto" w:fill="272822"/>
+        <w:spacing w:after="0" w:line="285" w:lineRule="atLeast"/>
+        <w:rPr>
+          <w:rFonts w:ascii="Consolas" w:eastAsia="Times New Roman" w:hAnsi="Consolas" w:cs="Times New Roman"/>
+          <w:color w:val="F8F8F2"/>
+          <w:sz w:val="21"/>
+          <w:szCs w:val="21"/>
+          <w:lang w:eastAsia="pt-BR"/>
+        </w:rPr>
+      </w:pPr>
+      <w:proofErr w:type="spellStart"/>
+      <w:r>
+        <w:rPr>
+          <w:rFonts w:ascii="Consolas" w:eastAsia="Times New Roman" w:hAnsi="Consolas" w:cs="Times New Roman"/>
+          <w:color w:val="F92672"/>
+          <w:sz w:val="21"/>
+          <w:szCs w:val="21"/>
+          <w:lang w:eastAsia="pt-BR"/>
+        </w:rPr>
+        <w:t>import</w:t>
+      </w:r>
+      <w:proofErr w:type="spellEnd"/>
+      <w:r>
+        <w:rPr>
+          <w:rFonts w:ascii="Consolas" w:eastAsia="Times New Roman" w:hAnsi="Consolas" w:cs="Times New Roman"/>
+          <w:color w:val="F8F8F2"/>
+          <w:sz w:val="21"/>
+          <w:szCs w:val="21"/>
+          <w:lang w:eastAsia="pt-BR"/>
+        </w:rPr>
+        <w:t xml:space="preserve"> </w:t>
+      </w:r>
+      <w:proofErr w:type="spellStart"/>
+      <w:r>
+        <w:rPr>
+          <w:rFonts w:ascii="Consolas" w:eastAsia="Times New Roman" w:hAnsi="Consolas" w:cs="Times New Roman"/>
+          <w:color w:val="F8F8F2"/>
+          <w:sz w:val="21"/>
+          <w:szCs w:val="21"/>
+          <w:lang w:eastAsia="pt-BR"/>
+        </w:rPr>
+        <w:t>axios</w:t>
+      </w:r>
+      <w:proofErr w:type="spellEnd"/>
+      <w:r>
+        <w:rPr>
+          <w:rFonts w:ascii="Consolas" w:eastAsia="Times New Roman" w:hAnsi="Consolas" w:cs="Times New Roman"/>
+          <w:color w:val="F8F8F2"/>
+          <w:sz w:val="21"/>
+          <w:szCs w:val="21"/>
+          <w:lang w:eastAsia="pt-BR"/>
+        </w:rPr>
+        <w:t xml:space="preserve"> </w:t>
+      </w:r>
+      <w:proofErr w:type="spellStart"/>
+      <w:r>
+        <w:rPr>
+          <w:rFonts w:ascii="Consolas" w:eastAsia="Times New Roman" w:hAnsi="Consolas" w:cs="Times New Roman"/>
+          <w:color w:val="F92672"/>
+          <w:sz w:val="21"/>
+          <w:szCs w:val="21"/>
+          <w:lang w:eastAsia="pt-BR"/>
+        </w:rPr>
+        <w:t>from</w:t>
+      </w:r>
+      <w:proofErr w:type="spellEnd"/>
+      <w:r>
+        <w:rPr>
+          <w:rFonts w:ascii="Consolas" w:eastAsia="Times New Roman" w:hAnsi="Consolas" w:cs="Times New Roman"/>
+          <w:color w:val="F8F8F2"/>
+          <w:sz w:val="21"/>
+          <w:szCs w:val="21"/>
+          <w:lang w:eastAsia="pt-BR"/>
+        </w:rPr>
+        <w:t xml:space="preserve"> </w:t>
+      </w:r>
+      <w:r>
+        <w:rPr>
+          <w:rFonts w:ascii="Consolas" w:eastAsia="Times New Roman" w:hAnsi="Consolas" w:cs="Times New Roman"/>
+          <w:color w:val="E6DB74"/>
+          <w:sz w:val="21"/>
+          <w:szCs w:val="21"/>
+          <w:lang w:eastAsia="pt-BR"/>
+        </w:rPr>
+        <w:t>'</w:t>
+      </w:r>
+      <w:proofErr w:type="spellStart"/>
+      <w:r>
+        <w:rPr>
+          <w:rFonts w:ascii="Consolas" w:eastAsia="Times New Roman" w:hAnsi="Consolas" w:cs="Times New Roman"/>
+          <w:color w:val="E6DB74"/>
+          <w:sz w:val="21"/>
+          <w:szCs w:val="21"/>
+          <w:lang w:eastAsia="pt-BR"/>
+        </w:rPr>
+        <w:t>axios</w:t>
+      </w:r>
+      <w:proofErr w:type="spellEnd"/>
+      <w:r>
+        <w:rPr>
+          <w:rFonts w:ascii="Consolas" w:eastAsia="Times New Roman" w:hAnsi="Consolas" w:cs="Times New Roman"/>
+          <w:color w:val="E6DB74"/>
+          <w:sz w:val="21"/>
+          <w:szCs w:val="21"/>
+          <w:lang w:eastAsia="pt-BR"/>
+        </w:rPr>
+        <w:t>'</w:t>
+      </w:r>
+      <w:r>
+        <w:rPr>
+          <w:rFonts w:ascii="Consolas" w:eastAsia="Times New Roman" w:hAnsi="Consolas" w:cs="Times New Roman"/>
+          <w:color w:val="F8F8F2"/>
+          <w:sz w:val="21"/>
+          <w:szCs w:val="21"/>
+          <w:lang w:eastAsia="pt-BR"/>
+        </w:rPr>
+        <w:t>;</w:t>
+      </w:r>
+    </w:p>
+    <w:p>
+      <w:pPr>
+        <w:pStyle w:val="PargrafodaLista"/>
+        <w:numPr>
+          <w:ilvl w:val="0"/>
+          <w:numId w:val="4"/>
+        </w:numPr>
+        <w:rPr>
+          <w:rFonts w:ascii="Arial" w:hAnsi="Arial" w:cs="Arial"/>
+          <w:b/>
+          <w:bCs/>
+          <w:sz w:val="24"/>
+          <w:szCs w:val="24"/>
+        </w:rPr>
+      </w:pPr>
+      <w:r>
+        <w:rPr>
+          <w:rFonts w:ascii="Arial" w:hAnsi="Arial" w:cs="Arial"/>
+          <w:sz w:val="24"/>
+          <w:szCs w:val="24"/>
+        </w:rPr>
+        <w:t xml:space="preserve">nesse momento deve aparecer um erro no projeto, pois a variável criado </w:t>
+      </w:r>
+      <w:proofErr w:type="spellStart"/>
+      <w:r>
+        <w:rPr>
+          <w:rFonts w:ascii="Arial" w:hAnsi="Arial" w:cs="Arial"/>
+          <w:sz w:val="24"/>
+          <w:szCs w:val="24"/>
+        </w:rPr>
+        <w:t>axios</w:t>
+      </w:r>
+      <w:proofErr w:type="spellEnd"/>
+      <w:r>
+        <w:rPr>
+          <w:rFonts w:ascii="Arial" w:hAnsi="Arial" w:cs="Arial"/>
+          <w:sz w:val="24"/>
+          <w:szCs w:val="24"/>
+        </w:rPr>
+        <w:t xml:space="preserve"> foi importada porém ainda não está sendo utilizada, para resolver este problema momentaneamente basta comentar a linha  //</w:t>
+      </w:r>
+      <w:proofErr w:type="spellStart"/>
+      <w:r>
+        <w:rPr>
+          <w:rFonts w:ascii="Arial" w:hAnsi="Arial" w:cs="Arial"/>
+          <w:sz w:val="24"/>
+          <w:szCs w:val="24"/>
+        </w:rPr>
+        <w:t>import</w:t>
+      </w:r>
+      <w:proofErr w:type="spellEnd"/>
+      <w:r>
+        <w:rPr>
+          <w:rFonts w:ascii="Arial" w:hAnsi="Arial" w:cs="Arial"/>
+          <w:sz w:val="24"/>
+          <w:szCs w:val="24"/>
+        </w:rPr>
+        <w:t xml:space="preserve"> </w:t>
+      </w:r>
+      <w:proofErr w:type="spellStart"/>
+      <w:r>
+        <w:rPr>
+          <w:rFonts w:ascii="Arial" w:hAnsi="Arial" w:cs="Arial"/>
+          <w:sz w:val="24"/>
+          <w:szCs w:val="24"/>
+        </w:rPr>
+        <w:t>axios</w:t>
+      </w:r>
+      <w:proofErr w:type="spellEnd"/>
+      <w:r>
+        <w:rPr>
+          <w:rFonts w:ascii="Arial" w:hAnsi="Arial" w:cs="Arial"/>
+          <w:sz w:val="24"/>
+          <w:szCs w:val="24"/>
+        </w:rPr>
+        <w:t xml:space="preserve"> </w:t>
+      </w:r>
+      <w:proofErr w:type="spellStart"/>
+      <w:r>
+        <w:rPr>
+          <w:rFonts w:ascii="Arial" w:hAnsi="Arial" w:cs="Arial"/>
+          <w:sz w:val="24"/>
+          <w:szCs w:val="24"/>
+        </w:rPr>
+        <w:t>from</w:t>
+      </w:r>
+      <w:proofErr w:type="spellEnd"/>
+      <w:r>
+        <w:rPr>
+          <w:rFonts w:ascii="Arial" w:hAnsi="Arial" w:cs="Arial"/>
+          <w:sz w:val="24"/>
+          <w:szCs w:val="24"/>
+        </w:rPr>
+        <w:t xml:space="preserve"> ‘</w:t>
+      </w:r>
+      <w:proofErr w:type="spellStart"/>
+      <w:r>
+        <w:rPr>
+          <w:rFonts w:ascii="Arial" w:hAnsi="Arial" w:cs="Arial"/>
+          <w:sz w:val="24"/>
+          <w:szCs w:val="24"/>
+        </w:rPr>
+        <w:t>axios</w:t>
+      </w:r>
+      <w:proofErr w:type="spellEnd"/>
+      <w:r>
+        <w:rPr>
+          <w:rFonts w:ascii="Arial" w:hAnsi="Arial" w:cs="Arial"/>
+          <w:sz w:val="24"/>
+          <w:szCs w:val="24"/>
+        </w:rPr>
+        <w:t>’;</w:t>
+      </w:r>
     </w:p>
     <w:p>
       <w:pPr>
@@ -1182,7 +2127,7 @@
     </w:p>
     <w:sectPr>
       <w:pgSz w:w="11906" w:h="16838"/>
-      <w:pgMar w:top="1417" w:right="1701" w:bottom="1417" w:left="1701" w:header="708" w:footer="708" w:gutter="0"/>
+      <w:pgMar w:top="567" w:right="567" w:bottom="567" w:left="567" w:header="709" w:footer="709" w:gutter="0"/>
       <w:cols w:space="708"/>
       <w:docGrid w:linePitch="360"/>
     </w:sectPr>
@@ -1195,7 +2140,7 @@
   <w:abstractNum w:abstractNumId="0" w15:restartNumberingAfterBreak="0">
     <w:nsid w:val="17AB2995"/>
     <w:multiLevelType w:val="hybridMultilevel"/>
-    <w:tmpl w:val="DAB6053E"/>
+    <w:tmpl w:val="59B04852"/>
     <w:lvl w:ilvl="0" w:tplc="0416000F">
       <w:start w:val="1"/>
       <w:numFmt w:val="decimal"/>
@@ -1278,8 +2223,275 @@
       </w:pPr>
     </w:lvl>
   </w:abstractNum>
+  <w:abstractNum w:abstractNumId="1" w15:restartNumberingAfterBreak="0">
+    <w:nsid w:val="26EB3A5E"/>
+    <w:multiLevelType w:val="hybridMultilevel"/>
+    <w:tmpl w:val="C82E1C96"/>
+    <w:lvl w:ilvl="0" w:tplc="FFFFFFFF">
+      <w:start w:val="1"/>
+      <w:numFmt w:val="decimal"/>
+      <w:lvlText w:val="%1."/>
+      <w:lvlJc w:val="left"/>
+      <w:pPr>
+        <w:ind w:left="720" w:hanging="360"/>
+      </w:pPr>
+    </w:lvl>
+    <w:lvl w:ilvl="1" w:tplc="FFFFFFFF" w:tentative="1">
+      <w:start w:val="1"/>
+      <w:numFmt w:val="lowerLetter"/>
+      <w:lvlText w:val="%2."/>
+      <w:lvlJc w:val="left"/>
+      <w:pPr>
+        <w:ind w:left="1440" w:hanging="360"/>
+      </w:pPr>
+    </w:lvl>
+    <w:lvl w:ilvl="2" w:tplc="FFFFFFFF" w:tentative="1">
+      <w:start w:val="1"/>
+      <w:numFmt w:val="lowerRoman"/>
+      <w:lvlText w:val="%3."/>
+      <w:lvlJc w:val="right"/>
+      <w:pPr>
+        <w:ind w:left="2160" w:hanging="180"/>
+      </w:pPr>
+    </w:lvl>
+    <w:lvl w:ilvl="3" w:tplc="FFFFFFFF" w:tentative="1">
+      <w:start w:val="1"/>
+      <w:numFmt w:val="decimal"/>
+      <w:lvlText w:val="%4."/>
+      <w:lvlJc w:val="left"/>
+      <w:pPr>
+        <w:ind w:left="2880" w:hanging="360"/>
+      </w:pPr>
+    </w:lvl>
+    <w:lvl w:ilvl="4" w:tplc="FFFFFFFF" w:tentative="1">
+      <w:start w:val="1"/>
+      <w:numFmt w:val="lowerLetter"/>
+      <w:lvlText w:val="%5."/>
+      <w:lvlJc w:val="left"/>
+      <w:pPr>
+        <w:ind w:left="3600" w:hanging="360"/>
+      </w:pPr>
+    </w:lvl>
+    <w:lvl w:ilvl="5" w:tplc="FFFFFFFF" w:tentative="1">
+      <w:start w:val="1"/>
+      <w:numFmt w:val="lowerRoman"/>
+      <w:lvlText w:val="%6."/>
+      <w:lvlJc w:val="right"/>
+      <w:pPr>
+        <w:ind w:left="4320" w:hanging="180"/>
+      </w:pPr>
+    </w:lvl>
+    <w:lvl w:ilvl="6" w:tplc="FFFFFFFF" w:tentative="1">
+      <w:start w:val="1"/>
+      <w:numFmt w:val="decimal"/>
+      <w:lvlText w:val="%7."/>
+      <w:lvlJc w:val="left"/>
+      <w:pPr>
+        <w:ind w:left="5040" w:hanging="360"/>
+      </w:pPr>
+    </w:lvl>
+    <w:lvl w:ilvl="7" w:tplc="FFFFFFFF" w:tentative="1">
+      <w:start w:val="1"/>
+      <w:numFmt w:val="lowerLetter"/>
+      <w:lvlText w:val="%8."/>
+      <w:lvlJc w:val="left"/>
+      <w:pPr>
+        <w:ind w:left="5760" w:hanging="360"/>
+      </w:pPr>
+    </w:lvl>
+    <w:lvl w:ilvl="8" w:tplc="FFFFFFFF" w:tentative="1">
+      <w:start w:val="1"/>
+      <w:numFmt w:val="lowerRoman"/>
+      <w:lvlText w:val="%9."/>
+      <w:lvlJc w:val="right"/>
+      <w:pPr>
+        <w:ind w:left="6480" w:hanging="180"/>
+      </w:pPr>
+    </w:lvl>
+  </w:abstractNum>
+  <w:abstractNum w:abstractNumId="2" w15:restartNumberingAfterBreak="0">
+    <w:nsid w:val="46921AA2"/>
+    <w:multiLevelType w:val="hybridMultilevel"/>
+    <w:tmpl w:val="EA2E8A32"/>
+    <w:lvl w:ilvl="0" w:tplc="0416000F">
+      <w:start w:val="1"/>
+      <w:numFmt w:val="decimal"/>
+      <w:lvlText w:val="%1."/>
+      <w:lvlJc w:val="left"/>
+      <w:pPr>
+        <w:ind w:left="1080" w:hanging="360"/>
+      </w:pPr>
+    </w:lvl>
+    <w:lvl w:ilvl="1" w:tplc="04160019" w:tentative="1">
+      <w:start w:val="1"/>
+      <w:numFmt w:val="lowerLetter"/>
+      <w:lvlText w:val="%2."/>
+      <w:lvlJc w:val="left"/>
+      <w:pPr>
+        <w:ind w:left="1800" w:hanging="360"/>
+      </w:pPr>
+    </w:lvl>
+    <w:lvl w:ilvl="2" w:tplc="0416001B" w:tentative="1">
+      <w:start w:val="1"/>
+      <w:numFmt w:val="lowerRoman"/>
+      <w:lvlText w:val="%3."/>
+      <w:lvlJc w:val="right"/>
+      <w:pPr>
+        <w:ind w:left="2520" w:hanging="180"/>
+      </w:pPr>
+    </w:lvl>
+    <w:lvl w:ilvl="3" w:tplc="0416000F" w:tentative="1">
+      <w:start w:val="1"/>
+      <w:numFmt w:val="decimal"/>
+      <w:lvlText w:val="%4."/>
+      <w:lvlJc w:val="left"/>
+      <w:pPr>
+        <w:ind w:left="3240" w:hanging="360"/>
+      </w:pPr>
+    </w:lvl>
+    <w:lvl w:ilvl="4" w:tplc="04160019" w:tentative="1">
+      <w:start w:val="1"/>
+      <w:numFmt w:val="lowerLetter"/>
+      <w:lvlText w:val="%5."/>
+      <w:lvlJc w:val="left"/>
+      <w:pPr>
+        <w:ind w:left="3960" w:hanging="360"/>
+      </w:pPr>
+    </w:lvl>
+    <w:lvl w:ilvl="5" w:tplc="0416001B" w:tentative="1">
+      <w:start w:val="1"/>
+      <w:numFmt w:val="lowerRoman"/>
+      <w:lvlText w:val="%6."/>
+      <w:lvlJc w:val="right"/>
+      <w:pPr>
+        <w:ind w:left="4680" w:hanging="180"/>
+      </w:pPr>
+    </w:lvl>
+    <w:lvl w:ilvl="6" w:tplc="0416000F" w:tentative="1">
+      <w:start w:val="1"/>
+      <w:numFmt w:val="decimal"/>
+      <w:lvlText w:val="%7."/>
+      <w:lvlJc w:val="left"/>
+      <w:pPr>
+        <w:ind w:left="5400" w:hanging="360"/>
+      </w:pPr>
+    </w:lvl>
+    <w:lvl w:ilvl="7" w:tplc="04160019" w:tentative="1">
+      <w:start w:val="1"/>
+      <w:numFmt w:val="lowerLetter"/>
+      <w:lvlText w:val="%8."/>
+      <w:lvlJc w:val="left"/>
+      <w:pPr>
+        <w:ind w:left="6120" w:hanging="360"/>
+      </w:pPr>
+    </w:lvl>
+    <w:lvl w:ilvl="8" w:tplc="0416001B" w:tentative="1">
+      <w:start w:val="1"/>
+      <w:numFmt w:val="lowerRoman"/>
+      <w:lvlText w:val="%9."/>
+      <w:lvlJc w:val="right"/>
+      <w:pPr>
+        <w:ind w:left="6840" w:hanging="180"/>
+      </w:pPr>
+    </w:lvl>
+  </w:abstractNum>
+  <w:abstractNum w:abstractNumId="3" w15:restartNumberingAfterBreak="0">
+    <w:nsid w:val="6FFA1D7B"/>
+    <w:multiLevelType w:val="hybridMultilevel"/>
+    <w:tmpl w:val="6D28FDAE"/>
+    <w:lvl w:ilvl="0" w:tplc="0416000F">
+      <w:start w:val="1"/>
+      <w:numFmt w:val="decimal"/>
+      <w:lvlText w:val="%1."/>
+      <w:lvlJc w:val="left"/>
+      <w:pPr>
+        <w:ind w:left="1080" w:hanging="360"/>
+      </w:pPr>
+    </w:lvl>
+    <w:lvl w:ilvl="1" w:tplc="04160019" w:tentative="1">
+      <w:start w:val="1"/>
+      <w:numFmt w:val="lowerLetter"/>
+      <w:lvlText w:val="%2."/>
+      <w:lvlJc w:val="left"/>
+      <w:pPr>
+        <w:ind w:left="1800" w:hanging="360"/>
+      </w:pPr>
+    </w:lvl>
+    <w:lvl w:ilvl="2" w:tplc="0416001B" w:tentative="1">
+      <w:start w:val="1"/>
+      <w:numFmt w:val="lowerRoman"/>
+      <w:lvlText w:val="%3."/>
+      <w:lvlJc w:val="right"/>
+      <w:pPr>
+        <w:ind w:left="2520" w:hanging="180"/>
+      </w:pPr>
+    </w:lvl>
+    <w:lvl w:ilvl="3" w:tplc="0416000F" w:tentative="1">
+      <w:start w:val="1"/>
+      <w:numFmt w:val="decimal"/>
+      <w:lvlText w:val="%4."/>
+      <w:lvlJc w:val="left"/>
+      <w:pPr>
+        <w:ind w:left="3240" w:hanging="360"/>
+      </w:pPr>
+    </w:lvl>
+    <w:lvl w:ilvl="4" w:tplc="04160019" w:tentative="1">
+      <w:start w:val="1"/>
+      <w:numFmt w:val="lowerLetter"/>
+      <w:lvlText w:val="%5."/>
+      <w:lvlJc w:val="left"/>
+      <w:pPr>
+        <w:ind w:left="3960" w:hanging="360"/>
+      </w:pPr>
+    </w:lvl>
+    <w:lvl w:ilvl="5" w:tplc="0416001B" w:tentative="1">
+      <w:start w:val="1"/>
+      <w:numFmt w:val="lowerRoman"/>
+      <w:lvlText w:val="%6."/>
+      <w:lvlJc w:val="right"/>
+      <w:pPr>
+        <w:ind w:left="4680" w:hanging="180"/>
+      </w:pPr>
+    </w:lvl>
+    <w:lvl w:ilvl="6" w:tplc="0416000F" w:tentative="1">
+      <w:start w:val="1"/>
+      <w:numFmt w:val="decimal"/>
+      <w:lvlText w:val="%7."/>
+      <w:lvlJc w:val="left"/>
+      <w:pPr>
+        <w:ind w:left="5400" w:hanging="360"/>
+      </w:pPr>
+    </w:lvl>
+    <w:lvl w:ilvl="7" w:tplc="04160019" w:tentative="1">
+      <w:start w:val="1"/>
+      <w:numFmt w:val="lowerLetter"/>
+      <w:lvlText w:val="%8."/>
+      <w:lvlJc w:val="left"/>
+      <w:pPr>
+        <w:ind w:left="6120" w:hanging="360"/>
+      </w:pPr>
+    </w:lvl>
+    <w:lvl w:ilvl="8" w:tplc="0416001B" w:tentative="1">
+      <w:start w:val="1"/>
+      <w:numFmt w:val="lowerRoman"/>
+      <w:lvlText w:val="%9."/>
+      <w:lvlJc w:val="right"/>
+      <w:pPr>
+        <w:ind w:left="6840" w:hanging="180"/>
+      </w:pPr>
+    </w:lvl>
+  </w:abstractNum>
   <w:num w:numId="1">
     <w:abstractNumId w:val="0"/>
+  </w:num>
+  <w:num w:numId="2">
+    <w:abstractNumId w:val="3"/>
+  </w:num>
+  <w:num w:numId="3">
+    <w:abstractNumId w:val="2"/>
+  </w:num>
+  <w:num w:numId="4">
+    <w:abstractNumId w:val="1"/>
   </w:num>
 </w:numbering>
 </file>

</xml_diff>

<commit_message>
Pegando a lista de pokemons da api pokeapi.co
</commit_message>
<xml_diff>
--- a/Instruções/13_Projeto#4_Pokedex_com_VueJs.docx
+++ b/Instruções/13_Projeto#4_Pokedex_com_VueJs.docx
@@ -78,97 +78,7 @@
           <w:sz w:val="24"/>
           <w:szCs w:val="24"/>
         </w:rPr>
-        <w:t xml:space="preserve">Neste projeto nós vamos recriar a </w:t>
-      </w:r>
-      <w:proofErr w:type="spellStart"/>
-      <w:r>
-        <w:rPr>
-          <w:rFonts w:ascii="Arial" w:hAnsi="Arial" w:cs="Arial"/>
-          <w:sz w:val="24"/>
-          <w:szCs w:val="24"/>
-        </w:rPr>
-        <w:t>pokedex</w:t>
-      </w:r>
-      <w:proofErr w:type="spellEnd"/>
-      <w:r>
-        <w:rPr>
-          <w:rFonts w:ascii="Arial" w:hAnsi="Arial" w:cs="Arial"/>
-          <w:sz w:val="24"/>
-          <w:szCs w:val="24"/>
-        </w:rPr>
-        <w:t xml:space="preserve"> do </w:t>
-      </w:r>
-      <w:proofErr w:type="spellStart"/>
-      <w:r>
-        <w:rPr>
-          <w:rFonts w:ascii="Arial" w:hAnsi="Arial" w:cs="Arial"/>
-          <w:sz w:val="24"/>
-          <w:szCs w:val="24"/>
-        </w:rPr>
-        <w:t>Pokemon</w:t>
-      </w:r>
-      <w:proofErr w:type="spellEnd"/>
-      <w:r>
-        <w:rPr>
-          <w:rFonts w:ascii="Arial" w:hAnsi="Arial" w:cs="Arial"/>
-          <w:sz w:val="24"/>
-          <w:szCs w:val="24"/>
-        </w:rPr>
-        <w:t xml:space="preserve"> no </w:t>
-      </w:r>
-      <w:proofErr w:type="spellStart"/>
-      <w:r>
-        <w:rPr>
-          <w:rFonts w:ascii="Arial" w:hAnsi="Arial" w:cs="Arial"/>
-          <w:sz w:val="24"/>
-          <w:szCs w:val="24"/>
-        </w:rPr>
-        <w:t>VueJs</w:t>
-      </w:r>
-      <w:proofErr w:type="spellEnd"/>
-      <w:r>
-        <w:rPr>
-          <w:rFonts w:ascii="Arial" w:hAnsi="Arial" w:cs="Arial"/>
-          <w:sz w:val="24"/>
-          <w:szCs w:val="24"/>
-        </w:rPr>
-        <w:t xml:space="preserve">, o </w:t>
-      </w:r>
-      <w:proofErr w:type="spellStart"/>
-      <w:r>
-        <w:rPr>
-          <w:rFonts w:ascii="Arial" w:hAnsi="Arial" w:cs="Arial"/>
-          <w:sz w:val="24"/>
-          <w:szCs w:val="24"/>
-        </w:rPr>
-        <w:t>pokedex</w:t>
-      </w:r>
-      <w:proofErr w:type="spellEnd"/>
-      <w:r>
-        <w:rPr>
-          <w:rFonts w:ascii="Arial" w:hAnsi="Arial" w:cs="Arial"/>
-          <w:sz w:val="24"/>
-          <w:szCs w:val="24"/>
-        </w:rPr>
-        <w:t xml:space="preserve"> é um catálogo de todos os </w:t>
-      </w:r>
-      <w:proofErr w:type="spellStart"/>
-      <w:r>
-        <w:rPr>
-          <w:rFonts w:ascii="Arial" w:hAnsi="Arial" w:cs="Arial"/>
-          <w:sz w:val="24"/>
-          <w:szCs w:val="24"/>
-        </w:rPr>
-        <w:t>pokemons</w:t>
-      </w:r>
-      <w:proofErr w:type="spellEnd"/>
-      <w:r>
-        <w:rPr>
-          <w:rFonts w:ascii="Arial" w:hAnsi="Arial" w:cs="Arial"/>
-          <w:sz w:val="24"/>
-          <w:szCs w:val="24"/>
-        </w:rPr>
-        <w:t xml:space="preserve"> existentes na região.</w:t>
+        <w:t>Neste projeto nós vamos recriar a pokedex do Pokemon no VueJs, o pokedex é um catálogo de todos os pokemons existentes na região.</w:t>
       </w:r>
     </w:p>
     <w:p>
@@ -199,18 +109,8 @@
           <w:sz w:val="24"/>
           <w:szCs w:val="24"/>
         </w:rPr>
-        <w:t xml:space="preserve">pokeapi.co, que é gratuita e é ótima para testar aplicações </w:t>
-      </w:r>
-      <w:proofErr w:type="spellStart"/>
-      <w:r>
-        <w:rPr>
-          <w:rFonts w:ascii="Arial" w:hAnsi="Arial" w:cs="Arial"/>
-          <w:sz w:val="24"/>
-          <w:szCs w:val="24"/>
-        </w:rPr>
-        <w:t>FrontEnd</w:t>
-      </w:r>
-      <w:proofErr w:type="spellEnd"/>
+        <w:t>pokeapi.co, que é gratuita e é ótima para testar aplicações FrontEnd</w:t>
+      </w:r>
       <w:r>
         <w:rPr>
           <w:rFonts w:ascii="Arial" w:hAnsi="Arial" w:cs="Arial"/>
@@ -240,18 +140,8 @@
           <w:sz w:val="24"/>
           <w:szCs w:val="24"/>
         </w:rPr>
-        <w:t xml:space="preserve">Vamos começar criando o novo projeto </w:t>
-      </w:r>
-      <w:proofErr w:type="spellStart"/>
-      <w:r>
-        <w:rPr>
-          <w:rFonts w:ascii="Arial" w:hAnsi="Arial" w:cs="Arial"/>
-          <w:sz w:val="24"/>
-          <w:szCs w:val="24"/>
-        </w:rPr>
-        <w:t>VueJs</w:t>
-      </w:r>
-      <w:proofErr w:type="spellEnd"/>
+        <w:t>Vamos começar criando o novo projeto VueJs</w:t>
+      </w:r>
     </w:p>
     <w:p>
       <w:pPr>
@@ -281,54 +171,8 @@
           <w:sz w:val="24"/>
           <w:szCs w:val="24"/>
         </w:rPr>
-        <w:t xml:space="preserve"> </w:t>
-      </w:r>
-      <w:proofErr w:type="spellStart"/>
-      <w:r>
-        <w:rPr>
-          <w:rFonts w:ascii="Arial" w:hAnsi="Arial" w:cs="Arial"/>
-          <w:sz w:val="24"/>
-          <w:szCs w:val="24"/>
-        </w:rPr>
-        <w:t>vue</w:t>
-      </w:r>
-      <w:proofErr w:type="spellEnd"/>
-      <w:r>
-        <w:rPr>
-          <w:rFonts w:ascii="Arial" w:hAnsi="Arial" w:cs="Arial"/>
-          <w:sz w:val="24"/>
-          <w:szCs w:val="24"/>
-        </w:rPr>
-        <w:t xml:space="preserve"> </w:t>
-      </w:r>
-      <w:proofErr w:type="spellStart"/>
-      <w:r>
-        <w:rPr>
-          <w:rFonts w:ascii="Arial" w:hAnsi="Arial" w:cs="Arial"/>
-          <w:sz w:val="24"/>
-          <w:szCs w:val="24"/>
-        </w:rPr>
-        <w:t>create</w:t>
-      </w:r>
-      <w:proofErr w:type="spellEnd"/>
-      <w:r>
-        <w:rPr>
-          <w:rFonts w:ascii="Arial" w:hAnsi="Arial" w:cs="Arial"/>
-          <w:sz w:val="24"/>
-          <w:szCs w:val="24"/>
-        </w:rPr>
-        <w:t xml:space="preserve"> </w:t>
-      </w:r>
-      <w:proofErr w:type="spellStart"/>
-      <w:r>
-        <w:rPr>
-          <w:rFonts w:ascii="Arial" w:hAnsi="Arial" w:cs="Arial"/>
-          <w:sz w:val="24"/>
-          <w:szCs w:val="24"/>
-        </w:rPr>
-        <w:t>pokedexx</w:t>
-      </w:r>
-      <w:proofErr w:type="spellEnd"/>
+        <w:t xml:space="preserve"> vue create pokedexx</w:t>
+      </w:r>
     </w:p>
     <w:p>
       <w:pPr>
@@ -373,25 +217,7 @@
           <w:sz w:val="24"/>
           <w:szCs w:val="24"/>
         </w:rPr>
-        <w:t xml:space="preserve">O arquivo </w:t>
-      </w:r>
-      <w:proofErr w:type="spellStart"/>
-      <w:r>
-        <w:rPr>
-          <w:rFonts w:ascii="Arial" w:hAnsi="Arial" w:cs="Arial"/>
-          <w:sz w:val="24"/>
-          <w:szCs w:val="24"/>
-        </w:rPr>
-        <w:t>App.vue</w:t>
-      </w:r>
-      <w:proofErr w:type="spellEnd"/>
-      <w:r>
-        <w:rPr>
-          <w:rFonts w:ascii="Arial" w:hAnsi="Arial" w:cs="Arial"/>
-          <w:sz w:val="24"/>
-          <w:szCs w:val="24"/>
-        </w:rPr>
-        <w:t xml:space="preserve"> deve ficar da seguinte forma.</w:t>
+        <w:t>O arquivo App.vue deve ficar da seguinte forma.</w:t>
       </w:r>
     </w:p>
     <w:p>
@@ -421,7 +247,6 @@
         </w:rPr>
         <w:t>&lt;</w:t>
       </w:r>
-      <w:proofErr w:type="spellStart"/>
       <w:r>
         <w:rPr>
           <w:rFonts w:ascii="Consolas" w:eastAsia="Times New Roman" w:hAnsi="Consolas" w:cs="Times New Roman"/>
@@ -432,7 +257,6 @@
         </w:rPr>
         <w:t>template</w:t>
       </w:r>
-      <w:proofErr w:type="spellEnd"/>
       <w:r>
         <w:rPr>
           <w:rFonts w:ascii="Consolas" w:eastAsia="Times New Roman" w:hAnsi="Consolas" w:cs="Times New Roman"/>
@@ -471,7 +295,6 @@
         </w:rPr>
         <w:t>  &lt;</w:t>
       </w:r>
-      <w:proofErr w:type="spellStart"/>
       <w:r>
         <w:rPr>
           <w:rFonts w:ascii="Consolas" w:eastAsia="Times New Roman" w:hAnsi="Consolas" w:cs="Times New Roman"/>
@@ -482,7 +305,6 @@
         </w:rPr>
         <w:t>div</w:t>
       </w:r>
-      <w:proofErr w:type="spellEnd"/>
       <w:r>
         <w:rPr>
           <w:rFonts w:ascii="Consolas" w:eastAsia="Times New Roman" w:hAnsi="Consolas" w:cs="Times New Roman"/>
@@ -589,7 +411,6 @@
         </w:rPr>
         <w:t>  &lt;/</w:t>
       </w:r>
-      <w:proofErr w:type="spellStart"/>
       <w:r>
         <w:rPr>
           <w:rFonts w:ascii="Consolas" w:eastAsia="Times New Roman" w:hAnsi="Consolas" w:cs="Times New Roman"/>
@@ -600,7 +421,6 @@
         </w:rPr>
         <w:t>div</w:t>
       </w:r>
-      <w:proofErr w:type="spellEnd"/>
       <w:r>
         <w:rPr>
           <w:rFonts w:ascii="Consolas" w:eastAsia="Times New Roman" w:hAnsi="Consolas" w:cs="Times New Roman"/>
@@ -639,7 +459,6 @@
         </w:rPr>
         <w:t>&lt;/</w:t>
       </w:r>
-      <w:proofErr w:type="spellStart"/>
       <w:r>
         <w:rPr>
           <w:rFonts w:ascii="Consolas" w:eastAsia="Times New Roman" w:hAnsi="Consolas" w:cs="Times New Roman"/>
@@ -650,7 +469,6 @@
         </w:rPr>
         <w:t>template</w:t>
       </w:r>
-      <w:proofErr w:type="spellEnd"/>
       <w:r>
         <w:rPr>
           <w:rFonts w:ascii="Consolas" w:eastAsia="Times New Roman" w:hAnsi="Consolas" w:cs="Times New Roman"/>
@@ -763,7 +581,6 @@
           <w:lang w:eastAsia="pt-BR"/>
         </w:rPr>
       </w:pPr>
-      <w:proofErr w:type="spellStart"/>
       <w:r>
         <w:rPr>
           <w:rFonts w:ascii="Consolas" w:eastAsia="Times New Roman" w:hAnsi="Consolas" w:cs="Times New Roman"/>
@@ -774,7 +591,6 @@
         </w:rPr>
         <w:t>export</w:t>
       </w:r>
-      <w:proofErr w:type="spellEnd"/>
       <w:r>
         <w:rPr>
           <w:rFonts w:ascii="Consolas" w:eastAsia="Times New Roman" w:hAnsi="Consolas" w:cs="Times New Roman"/>
@@ -831,29 +647,7 @@
           <w:szCs w:val="21"/>
           <w:lang w:eastAsia="pt-BR"/>
         </w:rPr>
-        <w:t xml:space="preserve">  </w:t>
-      </w:r>
-      <w:proofErr w:type="spellStart"/>
-      <w:r>
-        <w:rPr>
-          <w:rFonts w:ascii="Consolas" w:eastAsia="Times New Roman" w:hAnsi="Consolas" w:cs="Times New Roman"/>
-          <w:color w:val="F8F8F2"/>
-          <w:sz w:val="21"/>
-          <w:szCs w:val="21"/>
-          <w:lang w:eastAsia="pt-BR"/>
-        </w:rPr>
-        <w:t>name</w:t>
-      </w:r>
-      <w:proofErr w:type="spellEnd"/>
-      <w:r>
-        <w:rPr>
-          <w:rFonts w:ascii="Consolas" w:eastAsia="Times New Roman" w:hAnsi="Consolas" w:cs="Times New Roman"/>
-          <w:color w:val="F8F8F2"/>
-          <w:sz w:val="21"/>
-          <w:szCs w:val="21"/>
-          <w:lang w:eastAsia="pt-BR"/>
-        </w:rPr>
-        <w:t xml:space="preserve">: </w:t>
+        <w:t xml:space="preserve">  name: </w:t>
       </w:r>
       <w:r>
         <w:rPr>
@@ -1025,7 +819,6 @@
         </w:rPr>
         <w:t>&lt;</w:t>
       </w:r>
-      <w:proofErr w:type="spellStart"/>
       <w:r>
         <w:rPr>
           <w:rFonts w:ascii="Consolas" w:eastAsia="Times New Roman" w:hAnsi="Consolas" w:cs="Times New Roman"/>
@@ -1036,7 +829,6 @@
         </w:rPr>
         <w:t>style</w:t>
       </w:r>
-      <w:proofErr w:type="spellEnd"/>
       <w:r>
         <w:rPr>
           <w:rFonts w:ascii="Consolas" w:eastAsia="Times New Roman" w:hAnsi="Consolas" w:cs="Times New Roman"/>
@@ -1093,7 +885,6 @@
         </w:rPr>
         <w:t>&lt;/</w:t>
       </w:r>
-      <w:proofErr w:type="spellStart"/>
       <w:r>
         <w:rPr>
           <w:rFonts w:ascii="Consolas" w:eastAsia="Times New Roman" w:hAnsi="Consolas" w:cs="Times New Roman"/>
@@ -1104,7 +895,6 @@
         </w:rPr>
         <w:t>style</w:t>
       </w:r>
-      <w:proofErr w:type="spellEnd"/>
       <w:r>
         <w:rPr>
           <w:rFonts w:ascii="Consolas" w:eastAsia="Times New Roman" w:hAnsi="Consolas" w:cs="Times New Roman"/>
@@ -1154,18 +944,8 @@
           <w:sz w:val="24"/>
           <w:szCs w:val="24"/>
         </w:rPr>
-        <w:t xml:space="preserve">Durante a limpeza apagamos também o componente </w:t>
-      </w:r>
-      <w:proofErr w:type="spellStart"/>
-      <w:r>
-        <w:rPr>
-          <w:rFonts w:ascii="Arial" w:hAnsi="Arial" w:cs="Arial"/>
-          <w:sz w:val="24"/>
-          <w:szCs w:val="24"/>
-        </w:rPr>
-        <w:t>HelloWord</w:t>
-      </w:r>
-      <w:proofErr w:type="spellEnd"/>
+        <w:t>Durante a limpeza apagamos também o componente HelloWord</w:t>
+      </w:r>
     </w:p>
     <w:p>
       <w:pPr>
@@ -1234,10 +1014,103 @@
           <w:sz w:val="24"/>
           <w:szCs w:val="24"/>
         </w:rPr>
-        <w:t xml:space="preserve">iblioteca </w:t>
-      </w:r>
-      <w:proofErr w:type="spellStart"/>
-      <w:r>
+        <w:t xml:space="preserve">iblioteca Bulma </w:t>
+      </w:r>
+    </w:p>
+    <w:p>
+      <w:pPr>
+        <w:pStyle w:val="PargrafodaLista"/>
+        <w:numPr>
+          <w:ilvl w:val="0"/>
+          <w:numId w:val="4"/>
+        </w:numPr>
+        <w:jc w:val="both"/>
+        <w:rPr>
+          <w:rFonts w:ascii="Arial" w:hAnsi="Arial" w:cs="Arial"/>
+          <w:sz w:val="24"/>
+          <w:szCs w:val="24"/>
+        </w:rPr>
+      </w:pPr>
+      <w:r>
+        <w:rPr>
+          <w:rFonts w:ascii="Arial" w:hAnsi="Arial" w:cs="Arial"/>
+          <w:sz w:val="24"/>
+          <w:szCs w:val="24"/>
+        </w:rPr>
+        <w:t>para o css do projeto</w:t>
+      </w:r>
+    </w:p>
+    <w:p>
+      <w:pPr>
+        <w:pStyle w:val="PargrafodaLista"/>
+        <w:numPr>
+          <w:ilvl w:val="0"/>
+          <w:numId w:val="4"/>
+        </w:numPr>
+        <w:jc w:val="both"/>
+        <w:rPr>
+          <w:rFonts w:ascii="Arial" w:hAnsi="Arial" w:cs="Arial"/>
+          <w:sz w:val="24"/>
+          <w:szCs w:val="24"/>
+        </w:rPr>
+      </w:pPr>
+      <w:r>
+        <w:rPr>
+          <w:rFonts w:ascii="Arial" w:hAnsi="Arial" w:cs="Arial"/>
+          <w:sz w:val="24"/>
+          <w:szCs w:val="24"/>
+        </w:rPr>
+        <w:t>Para</w:t>
+      </w:r>
+      <w:r>
+        <w:rPr>
+          <w:rFonts w:ascii="Arial" w:hAnsi="Arial" w:cs="Arial"/>
+          <w:sz w:val="24"/>
+          <w:szCs w:val="24"/>
+        </w:rPr>
+        <w:t>r  o servidor dando cntr-C no terminal do vs-code,</w:t>
+      </w:r>
+      <w:r>
+        <w:rPr>
+          <w:rFonts w:ascii="Arial" w:hAnsi="Arial" w:cs="Arial"/>
+          <w:sz w:val="24"/>
+          <w:szCs w:val="24"/>
+        </w:rPr>
+        <w:t xml:space="preserve"> se estiver rodando</w:t>
+      </w:r>
+      <w:r>
+        <w:rPr>
+          <w:rFonts w:ascii="Arial" w:hAnsi="Arial" w:cs="Arial"/>
+          <w:sz w:val="24"/>
+          <w:szCs w:val="24"/>
+        </w:rPr>
+        <w:t>,</w:t>
+      </w:r>
+      <w:r>
+        <w:rPr>
+          <w:rFonts w:ascii="Arial" w:hAnsi="Arial" w:cs="Arial"/>
+          <w:sz w:val="24"/>
+          <w:szCs w:val="24"/>
+        </w:rPr>
+        <w:t xml:space="preserve"> e na pasta do projeto digite: npm install bulma</w:t>
+      </w:r>
+      <w:r>
+        <w:rPr>
+          <w:rFonts w:ascii="Arial" w:hAnsi="Arial" w:cs="Arial"/>
+          <w:sz w:val="24"/>
+          <w:szCs w:val="24"/>
+        </w:rPr>
+        <w:t xml:space="preserve"> </w:t>
+      </w:r>
+    </w:p>
+    <w:p>
+      <w:pPr>
+        <w:pStyle w:val="PargrafodaLista"/>
+        <w:numPr>
+          <w:ilvl w:val="0"/>
+          <w:numId w:val="4"/>
+        </w:numPr>
+        <w:jc w:val="both"/>
         <w:rPr>
           <w:rFonts w:ascii="Arial" w:hAnsi="Arial" w:cs="Arial"/>
           <w:b/>
@@ -1245,9 +1118,7 @@
           <w:sz w:val="24"/>
           <w:szCs w:val="24"/>
         </w:rPr>
-        <w:t>Bulma</w:t>
-      </w:r>
-      <w:proofErr w:type="spellEnd"/>
+      </w:pPr>
       <w:r>
         <w:rPr>
           <w:rFonts w:ascii="Arial" w:hAnsi="Arial" w:cs="Arial"/>
@@ -1256,7 +1127,7 @@
           <w:sz w:val="24"/>
           <w:szCs w:val="24"/>
         </w:rPr>
-        <w:t xml:space="preserve"> </w:t>
+        <w:t xml:space="preserve">Biblioteca axios </w:t>
       </w:r>
     </w:p>
     <w:p>
@@ -1279,25 +1150,7 @@
           <w:sz w:val="24"/>
           <w:szCs w:val="24"/>
         </w:rPr>
-        <w:t xml:space="preserve">para o </w:t>
-      </w:r>
-      <w:proofErr w:type="spellStart"/>
-      <w:r>
-        <w:rPr>
-          <w:rFonts w:ascii="Arial" w:hAnsi="Arial" w:cs="Arial"/>
-          <w:sz w:val="24"/>
-          <w:szCs w:val="24"/>
-        </w:rPr>
-        <w:t>css</w:t>
-      </w:r>
-      <w:proofErr w:type="spellEnd"/>
-      <w:r>
-        <w:rPr>
-          <w:rFonts w:ascii="Arial" w:hAnsi="Arial" w:cs="Arial"/>
-          <w:sz w:val="24"/>
-          <w:szCs w:val="24"/>
-        </w:rPr>
-        <w:t xml:space="preserve"> do projeto</w:t>
+        <w:t>para permitir que sejam feitas requisições http ou seja requisições para outros servidores web. Adicionando o axios nós conseguimos fazer que a nossa aplicação converse com outras aplicações na web.</w:t>
       </w:r>
     </w:p>
     <w:p>
@@ -1320,94 +1173,73 @@
           <w:sz w:val="24"/>
           <w:szCs w:val="24"/>
         </w:rPr>
-        <w:t>Para</w:t>
-      </w:r>
-      <w:r>
-        <w:rPr>
-          <w:rFonts w:ascii="Arial" w:hAnsi="Arial" w:cs="Arial"/>
-          <w:sz w:val="24"/>
-          <w:szCs w:val="24"/>
-        </w:rPr>
-        <w:t xml:space="preserve">r  o servidor dando </w:t>
-      </w:r>
-      <w:proofErr w:type="spellStart"/>
-      <w:r>
-        <w:rPr>
-          <w:rFonts w:ascii="Arial" w:hAnsi="Arial" w:cs="Arial"/>
-          <w:sz w:val="24"/>
-          <w:szCs w:val="24"/>
-        </w:rPr>
-        <w:t>cntr</w:t>
-      </w:r>
-      <w:proofErr w:type="spellEnd"/>
-      <w:r>
-        <w:rPr>
-          <w:rFonts w:ascii="Arial" w:hAnsi="Arial" w:cs="Arial"/>
-          <w:sz w:val="24"/>
-          <w:szCs w:val="24"/>
-        </w:rPr>
-        <w:t xml:space="preserve">-C no terminal do </w:t>
-      </w:r>
-      <w:proofErr w:type="spellStart"/>
-      <w:r>
-        <w:rPr>
-          <w:rFonts w:ascii="Arial" w:hAnsi="Arial" w:cs="Arial"/>
-          <w:sz w:val="24"/>
-          <w:szCs w:val="24"/>
-        </w:rPr>
-        <w:t>vs-code</w:t>
-      </w:r>
-      <w:proofErr w:type="spellEnd"/>
-      <w:r>
-        <w:rPr>
-          <w:rFonts w:ascii="Arial" w:hAnsi="Arial" w:cs="Arial"/>
-          <w:sz w:val="24"/>
-          <w:szCs w:val="24"/>
-        </w:rPr>
-        <w:t>,</w:t>
-      </w:r>
-      <w:r>
-        <w:rPr>
-          <w:rFonts w:ascii="Arial" w:hAnsi="Arial" w:cs="Arial"/>
-          <w:sz w:val="24"/>
-          <w:szCs w:val="24"/>
-        </w:rPr>
-        <w:t xml:space="preserve"> se estiver rodando</w:t>
-      </w:r>
-      <w:r>
-        <w:rPr>
-          <w:rFonts w:ascii="Arial" w:hAnsi="Arial" w:cs="Arial"/>
-          <w:sz w:val="24"/>
-          <w:szCs w:val="24"/>
-        </w:rPr>
-        <w:t>,</w:t>
-      </w:r>
-      <w:r>
-        <w:rPr>
-          <w:rFonts w:ascii="Arial" w:hAnsi="Arial" w:cs="Arial"/>
-          <w:sz w:val="24"/>
-          <w:szCs w:val="24"/>
-        </w:rPr>
-        <w:t xml:space="preserve"> e na pasta do projeto digite: npm install </w:t>
-      </w:r>
-      <w:proofErr w:type="spellStart"/>
-      <w:r>
-        <w:rPr>
-          <w:rFonts w:ascii="Arial" w:hAnsi="Arial" w:cs="Arial"/>
-          <w:sz w:val="24"/>
-          <w:szCs w:val="24"/>
-        </w:rPr>
-        <w:t>bulma</w:t>
-      </w:r>
-      <w:proofErr w:type="spellEnd"/>
-      <w:r>
-        <w:rPr>
-          <w:rFonts w:ascii="Arial" w:hAnsi="Arial" w:cs="Arial"/>
-          <w:sz w:val="24"/>
-          <w:szCs w:val="24"/>
-        </w:rPr>
-        <w:t xml:space="preserve"> </w:t>
-      </w:r>
+        <w:t>Na pasta do projeto digite: npm install axios</w:t>
+      </w:r>
+      <w:r>
+        <w:rPr>
+          <w:rFonts w:ascii="Arial" w:hAnsi="Arial" w:cs="Arial"/>
+          <w:sz w:val="24"/>
+          <w:szCs w:val="24"/>
+        </w:rPr>
+        <w:t xml:space="preserve"> .</w:t>
+      </w:r>
+    </w:p>
+    <w:p>
+      <w:pPr>
+        <w:pStyle w:val="PargrafodaLista"/>
+        <w:numPr>
+          <w:ilvl w:val="0"/>
+          <w:numId w:val="4"/>
+        </w:numPr>
+        <w:jc w:val="both"/>
+        <w:rPr>
+          <w:rFonts w:ascii="Arial" w:hAnsi="Arial" w:cs="Arial"/>
+          <w:sz w:val="24"/>
+          <w:szCs w:val="24"/>
+        </w:rPr>
+      </w:pPr>
+      <w:r>
+        <w:rPr>
+          <w:rFonts w:ascii="Arial" w:hAnsi="Arial" w:cs="Arial"/>
+          <w:sz w:val="24"/>
+          <w:szCs w:val="24"/>
+        </w:rPr>
+        <w:t xml:space="preserve">Após a instalação das bibliotecas, rode novamente o servidor, na pasta do projeto digite: </w:t>
+      </w:r>
+    </w:p>
+    <w:p>
+      <w:pPr>
+        <w:pStyle w:val="PargrafodaLista"/>
+        <w:numPr>
+          <w:ilvl w:val="0"/>
+          <w:numId w:val="4"/>
+        </w:numPr>
+        <w:jc w:val="both"/>
+        <w:rPr>
+          <w:rFonts w:ascii="Arial" w:hAnsi="Arial" w:cs="Arial"/>
+          <w:sz w:val="24"/>
+          <w:szCs w:val="24"/>
+        </w:rPr>
+      </w:pPr>
+      <w:r>
+        <w:rPr>
+          <w:rFonts w:ascii="Arial" w:hAnsi="Arial" w:cs="Arial"/>
+          <w:sz w:val="24"/>
+          <w:szCs w:val="24"/>
+        </w:rPr>
+        <w:t>Npm run serve</w:t>
+      </w:r>
+    </w:p>
+    <w:p>
+      <w:pPr>
+        <w:pStyle w:val="PargrafodaLista"/>
+        <w:jc w:val="both"/>
+        <w:rPr>
+          <w:rFonts w:ascii="Arial" w:hAnsi="Arial" w:cs="Arial"/>
+          <w:sz w:val="24"/>
+          <w:szCs w:val="24"/>
+        </w:rPr>
+      </w:pPr>
     </w:p>
     <w:p>
       <w:pPr>
@@ -1433,10 +1265,12 @@
           <w:sz w:val="24"/>
           <w:szCs w:val="24"/>
         </w:rPr>
-        <w:t xml:space="preserve">Biblioteca </w:t>
-      </w:r>
-      <w:proofErr w:type="spellStart"/>
-      <w:r>
+        <w:t>Importando as bibliotecas</w:t>
+      </w:r>
+    </w:p>
+    <w:p>
+      <w:pPr>
+        <w:pStyle w:val="PargrafodaLista"/>
         <w:rPr>
           <w:rFonts w:ascii="Arial" w:hAnsi="Arial" w:cs="Arial"/>
           <w:b/>
@@ -1444,10 +1278,17 @@
           <w:sz w:val="24"/>
           <w:szCs w:val="24"/>
         </w:rPr>
-        <w:t>axios</w:t>
-      </w:r>
-      <w:proofErr w:type="spellEnd"/>
-      <w:r>
+      </w:pPr>
+    </w:p>
+    <w:p>
+      <w:pPr>
+        <w:pStyle w:val="PargrafodaLista"/>
+        <w:numPr>
+          <w:ilvl w:val="0"/>
+          <w:numId w:val="4"/>
+        </w:numPr>
+        <w:spacing w:after="0"/>
+        <w:jc w:val="both"/>
         <w:rPr>
           <w:rFonts w:ascii="Arial" w:hAnsi="Arial" w:cs="Arial"/>
           <w:b/>
@@ -1455,8 +1296,71 @@
           <w:sz w:val="24"/>
           <w:szCs w:val="24"/>
         </w:rPr>
+      </w:pPr>
+      <w:r>
+        <w:rPr>
+          <w:rFonts w:ascii="Arial" w:hAnsi="Arial" w:cs="Arial"/>
+          <w:sz w:val="24"/>
+          <w:szCs w:val="24"/>
+        </w:rPr>
+        <w:t>No arquivo main.js importe a biblioteca bulma</w:t>
+      </w:r>
+      <w:r>
+        <w:rPr>
+          <w:rFonts w:ascii="Arial" w:hAnsi="Arial" w:cs="Arial"/>
+          <w:sz w:val="24"/>
+          <w:szCs w:val="24"/>
+        </w:rPr>
+        <w:t>.</w:t>
+      </w:r>
+    </w:p>
+    <w:p>
+      <w:pPr>
+        <w:pStyle w:val="PargrafodaLista"/>
+        <w:numPr>
+          <w:ilvl w:val="0"/>
+          <w:numId w:val="4"/>
+        </w:numPr>
+        <w:shd w:val="clear" w:color="auto" w:fill="272822"/>
+        <w:spacing w:after="0" w:line="285" w:lineRule="atLeast"/>
+        <w:rPr>
+          <w:rFonts w:ascii="Consolas" w:eastAsia="Times New Roman" w:hAnsi="Consolas" w:cs="Times New Roman"/>
+          <w:color w:val="F8F8F2"/>
+          <w:sz w:val="21"/>
+          <w:szCs w:val="21"/>
+          <w:lang w:eastAsia="pt-BR"/>
+        </w:rPr>
+      </w:pPr>
+      <w:r>
+        <w:rPr>
+          <w:rFonts w:ascii="Consolas" w:eastAsia="Times New Roman" w:hAnsi="Consolas" w:cs="Times New Roman"/>
+          <w:color w:val="F92672"/>
+          <w:sz w:val="21"/>
+          <w:szCs w:val="21"/>
+          <w:lang w:eastAsia="pt-BR"/>
+        </w:rPr>
+        <w:t>import</w:t>
+      </w:r>
+      <w:r>
+        <w:rPr>
+          <w:rFonts w:ascii="Consolas" w:eastAsia="Times New Roman" w:hAnsi="Consolas" w:cs="Times New Roman"/>
+          <w:color w:val="F8F8F2"/>
+          <w:sz w:val="21"/>
+          <w:szCs w:val="21"/>
+          <w:lang w:eastAsia="pt-BR"/>
+        </w:rPr>
         <w:t xml:space="preserve"> </w:t>
       </w:r>
+      <w:r>
+        <w:rPr>
+          <w:rFonts w:ascii="Consolas" w:eastAsia="Times New Roman" w:hAnsi="Consolas" w:cs="Times New Roman"/>
+          <w:color w:val="E6DB74"/>
+          <w:sz w:val="21"/>
+          <w:szCs w:val="21"/>
+          <w:lang w:eastAsia="pt-BR"/>
+        </w:rPr>
+        <w:t>"../node_modules/bulma/css/bulma.css"</w:t>
+      </w:r>
     </w:p>
     <w:p>
       <w:pPr>
@@ -1465,164 +1369,6 @@
           <w:ilvl w:val="0"/>
           <w:numId w:val="4"/>
         </w:numPr>
-        <w:jc w:val="both"/>
-        <w:rPr>
-          <w:rFonts w:ascii="Arial" w:hAnsi="Arial" w:cs="Arial"/>
-          <w:sz w:val="24"/>
-          <w:szCs w:val="24"/>
-        </w:rPr>
-      </w:pPr>
-      <w:r>
-        <w:rPr>
-          <w:rFonts w:ascii="Arial" w:hAnsi="Arial" w:cs="Arial"/>
-          <w:sz w:val="24"/>
-          <w:szCs w:val="24"/>
-        </w:rPr>
-        <w:t xml:space="preserve">para permitir que sejam feitas requisições http ou seja requisições para outros servidores web. Adicionando o </w:t>
-      </w:r>
-      <w:proofErr w:type="spellStart"/>
-      <w:r>
-        <w:rPr>
-          <w:rFonts w:ascii="Arial" w:hAnsi="Arial" w:cs="Arial"/>
-          <w:sz w:val="24"/>
-          <w:szCs w:val="24"/>
-        </w:rPr>
-        <w:t>axios</w:t>
-      </w:r>
-      <w:proofErr w:type="spellEnd"/>
-      <w:r>
-        <w:rPr>
-          <w:rFonts w:ascii="Arial" w:hAnsi="Arial" w:cs="Arial"/>
-          <w:sz w:val="24"/>
-          <w:szCs w:val="24"/>
-        </w:rPr>
-        <w:t xml:space="preserve"> nós conseguimos fazer que a nossa aplicação converse com outras aplicações na web.</w:t>
-      </w:r>
-    </w:p>
-    <w:p>
-      <w:pPr>
-        <w:pStyle w:val="PargrafodaLista"/>
-        <w:numPr>
-          <w:ilvl w:val="0"/>
-          <w:numId w:val="4"/>
-        </w:numPr>
-        <w:jc w:val="both"/>
-        <w:rPr>
-          <w:rFonts w:ascii="Arial" w:hAnsi="Arial" w:cs="Arial"/>
-          <w:sz w:val="24"/>
-          <w:szCs w:val="24"/>
-        </w:rPr>
-      </w:pPr>
-      <w:r>
-        <w:rPr>
-          <w:rFonts w:ascii="Arial" w:hAnsi="Arial" w:cs="Arial"/>
-          <w:sz w:val="24"/>
-          <w:szCs w:val="24"/>
-        </w:rPr>
-        <w:t xml:space="preserve">Na pasta do projeto digite: npm install </w:t>
-      </w:r>
-      <w:proofErr w:type="spellStart"/>
-      <w:r>
-        <w:rPr>
-          <w:rFonts w:ascii="Arial" w:hAnsi="Arial" w:cs="Arial"/>
-          <w:sz w:val="24"/>
-          <w:szCs w:val="24"/>
-        </w:rPr>
-        <w:t>axios</w:t>
-      </w:r>
-      <w:proofErr w:type="spellEnd"/>
-      <w:r>
-        <w:rPr>
-          <w:rFonts w:ascii="Arial" w:hAnsi="Arial" w:cs="Arial"/>
-          <w:sz w:val="24"/>
-          <w:szCs w:val="24"/>
-        </w:rPr>
-        <w:t xml:space="preserve"> .</w:t>
-      </w:r>
-    </w:p>
-    <w:p>
-      <w:pPr>
-        <w:pStyle w:val="PargrafodaLista"/>
-        <w:numPr>
-          <w:ilvl w:val="0"/>
-          <w:numId w:val="4"/>
-        </w:numPr>
-        <w:jc w:val="both"/>
-        <w:rPr>
-          <w:rFonts w:ascii="Arial" w:hAnsi="Arial" w:cs="Arial"/>
-          <w:sz w:val="24"/>
-          <w:szCs w:val="24"/>
-        </w:rPr>
-      </w:pPr>
-      <w:r>
-        <w:rPr>
-          <w:rFonts w:ascii="Arial" w:hAnsi="Arial" w:cs="Arial"/>
-          <w:sz w:val="24"/>
-          <w:szCs w:val="24"/>
-        </w:rPr>
-        <w:t xml:space="preserve">Após a instalação das bibliotecas, rode novamente o servidor, na pasta do projeto digite: </w:t>
-      </w:r>
-    </w:p>
-    <w:p>
-      <w:pPr>
-        <w:pStyle w:val="PargrafodaLista"/>
-        <w:numPr>
-          <w:ilvl w:val="0"/>
-          <w:numId w:val="4"/>
-        </w:numPr>
-        <w:jc w:val="both"/>
-        <w:rPr>
-          <w:rFonts w:ascii="Arial" w:hAnsi="Arial" w:cs="Arial"/>
-          <w:sz w:val="24"/>
-          <w:szCs w:val="24"/>
-        </w:rPr>
-      </w:pPr>
-      <w:r>
-        <w:rPr>
-          <w:rFonts w:ascii="Arial" w:hAnsi="Arial" w:cs="Arial"/>
-          <w:sz w:val="24"/>
-          <w:szCs w:val="24"/>
-        </w:rPr>
-        <w:t xml:space="preserve">Npm </w:t>
-      </w:r>
-      <w:proofErr w:type="spellStart"/>
-      <w:r>
-        <w:rPr>
-          <w:rFonts w:ascii="Arial" w:hAnsi="Arial" w:cs="Arial"/>
-          <w:sz w:val="24"/>
-          <w:szCs w:val="24"/>
-        </w:rPr>
-        <w:t>run</w:t>
-      </w:r>
-      <w:proofErr w:type="spellEnd"/>
-      <w:r>
-        <w:rPr>
-          <w:rFonts w:ascii="Arial" w:hAnsi="Arial" w:cs="Arial"/>
-          <w:sz w:val="24"/>
-          <w:szCs w:val="24"/>
-        </w:rPr>
-        <w:t xml:space="preserve"> serve</w:t>
-      </w:r>
-    </w:p>
-    <w:p>
-      <w:pPr>
-        <w:pStyle w:val="PargrafodaLista"/>
-        <w:jc w:val="both"/>
-        <w:rPr>
-          <w:rFonts w:ascii="Arial" w:hAnsi="Arial" w:cs="Arial"/>
-          <w:sz w:val="24"/>
-          <w:szCs w:val="24"/>
-        </w:rPr>
-      </w:pPr>
-    </w:p>
-    <w:p>
-      <w:pPr>
-        <w:pStyle w:val="PargrafodaLista"/>
-        <w:numPr>
-          <w:ilvl w:val="0"/>
-          <w:numId w:val="4"/>
-        </w:numPr>
-        <w:jc w:val="both"/>
         <w:rPr>
           <w:rFonts w:ascii="Arial" w:hAnsi="Arial" w:cs="Arial"/>
           <w:b/>
@@ -1634,17 +1380,117 @@
       <w:r>
         <w:rPr>
           <w:rFonts w:ascii="Arial" w:hAnsi="Arial" w:cs="Arial"/>
+          <w:sz w:val="24"/>
+          <w:szCs w:val="24"/>
+        </w:rPr>
+        <w:lastRenderedPageBreak/>
+        <w:t xml:space="preserve"> No arquivo App.vue importe a biblioteca axios, lembrando que esta biblioteca deve ser importância em todos os componentes que utilizarão este recurso.</w:t>
+      </w:r>
+    </w:p>
+    <w:p>
+      <w:pPr>
+        <w:pStyle w:val="PargrafodaLista"/>
+        <w:numPr>
+          <w:ilvl w:val="0"/>
+          <w:numId w:val="4"/>
+        </w:numPr>
+        <w:shd w:val="clear" w:color="auto" w:fill="272822"/>
+        <w:spacing w:after="0" w:line="285" w:lineRule="atLeast"/>
+        <w:rPr>
+          <w:rFonts w:ascii="Consolas" w:eastAsia="Times New Roman" w:hAnsi="Consolas" w:cs="Times New Roman"/>
+          <w:color w:val="F8F8F2"/>
+          <w:sz w:val="21"/>
+          <w:szCs w:val="21"/>
+          <w:lang w:eastAsia="pt-BR"/>
+        </w:rPr>
+      </w:pPr>
+      <w:r>
+        <w:rPr>
+          <w:rFonts w:ascii="Consolas" w:eastAsia="Times New Roman" w:hAnsi="Consolas" w:cs="Times New Roman"/>
+          <w:color w:val="F92672"/>
+          <w:sz w:val="21"/>
+          <w:szCs w:val="21"/>
+          <w:lang w:eastAsia="pt-BR"/>
+        </w:rPr>
+        <w:t>import</w:t>
+      </w:r>
+      <w:r>
+        <w:rPr>
+          <w:rFonts w:ascii="Consolas" w:eastAsia="Times New Roman" w:hAnsi="Consolas" w:cs="Times New Roman"/>
+          <w:color w:val="F8F8F2"/>
+          <w:sz w:val="21"/>
+          <w:szCs w:val="21"/>
+          <w:lang w:eastAsia="pt-BR"/>
+        </w:rPr>
+        <w:t xml:space="preserve"> axios </w:t>
+      </w:r>
+      <w:r>
+        <w:rPr>
+          <w:rFonts w:ascii="Consolas" w:eastAsia="Times New Roman" w:hAnsi="Consolas" w:cs="Times New Roman"/>
+          <w:color w:val="F92672"/>
+          <w:sz w:val="21"/>
+          <w:szCs w:val="21"/>
+          <w:lang w:eastAsia="pt-BR"/>
+        </w:rPr>
+        <w:t>from</w:t>
+      </w:r>
+      <w:r>
+        <w:rPr>
+          <w:rFonts w:ascii="Consolas" w:eastAsia="Times New Roman" w:hAnsi="Consolas" w:cs="Times New Roman"/>
+          <w:color w:val="F8F8F2"/>
+          <w:sz w:val="21"/>
+          <w:szCs w:val="21"/>
+          <w:lang w:eastAsia="pt-BR"/>
+        </w:rPr>
+        <w:t xml:space="preserve"> </w:t>
+      </w:r>
+      <w:r>
+        <w:rPr>
+          <w:rFonts w:ascii="Consolas" w:eastAsia="Times New Roman" w:hAnsi="Consolas" w:cs="Times New Roman"/>
+          <w:color w:val="E6DB74"/>
+          <w:sz w:val="21"/>
+          <w:szCs w:val="21"/>
+          <w:lang w:eastAsia="pt-BR"/>
+        </w:rPr>
+        <w:t>'axios'</w:t>
+      </w:r>
+      <w:r>
+        <w:rPr>
+          <w:rFonts w:ascii="Consolas" w:eastAsia="Times New Roman" w:hAnsi="Consolas" w:cs="Times New Roman"/>
+          <w:color w:val="F8F8F2"/>
+          <w:sz w:val="21"/>
+          <w:szCs w:val="21"/>
+          <w:lang w:eastAsia="pt-BR"/>
+        </w:rPr>
+        <w:t>;</w:t>
+      </w:r>
+    </w:p>
+    <w:p>
+      <w:pPr>
+        <w:pStyle w:val="PargrafodaLista"/>
+        <w:numPr>
+          <w:ilvl w:val="0"/>
+          <w:numId w:val="4"/>
+        </w:numPr>
+        <w:rPr>
+          <w:rFonts w:ascii="Arial" w:hAnsi="Arial" w:cs="Arial"/>
           <w:b/>
           <w:bCs/>
           <w:sz w:val="24"/>
           <w:szCs w:val="24"/>
         </w:rPr>
-        <w:t>Importando as bibliotecas</w:t>
-      </w:r>
-    </w:p>
-    <w:p>
-      <w:pPr>
-        <w:pStyle w:val="PargrafodaLista"/>
+      </w:pPr>
+      <w:r>
+        <w:rPr>
+          <w:rFonts w:ascii="Arial" w:hAnsi="Arial" w:cs="Arial"/>
+          <w:sz w:val="24"/>
+          <w:szCs w:val="24"/>
+        </w:rPr>
+        <w:t>nesse momento deve aparecer um erro no projeto, pois a variável criado axios foi importada porém ainda não está sendo utilizada, para resolver este problema momentaneamente basta comentar a linha  //import axios from ‘axios’;</w:t>
+      </w:r>
+    </w:p>
+    <w:p>
+      <w:pPr>
         <w:rPr>
           <w:rFonts w:ascii="Arial" w:hAnsi="Arial" w:cs="Arial"/>
           <w:b/>
@@ -1656,54 +1502,461 @@
     </w:p>
     <w:p>
       <w:pPr>
-        <w:pStyle w:val="PargrafodaLista"/>
-        <w:numPr>
-          <w:ilvl w:val="0"/>
-          <w:numId w:val="4"/>
-        </w:numPr>
-        <w:spacing w:after="0"/>
-        <w:jc w:val="both"/>
+        <w:ind w:left="360"/>
+        <w:jc w:val="center"/>
         <w:rPr>
           <w:rFonts w:ascii="Arial" w:hAnsi="Arial" w:cs="Arial"/>
           <w:b/>
           <w:bCs/>
-          <w:sz w:val="24"/>
-          <w:szCs w:val="24"/>
-        </w:rPr>
-      </w:pPr>
-      <w:r>
-        <w:rPr>
-          <w:rFonts w:ascii="Arial" w:hAnsi="Arial" w:cs="Arial"/>
-          <w:sz w:val="24"/>
-          <w:szCs w:val="24"/>
-        </w:rPr>
-        <w:t xml:space="preserve">No arquivo main.js importe a biblioteca </w:t>
-      </w:r>
-      <w:proofErr w:type="spellStart"/>
-      <w:r>
-        <w:rPr>
-          <w:rFonts w:ascii="Arial" w:hAnsi="Arial" w:cs="Arial"/>
-          <w:sz w:val="24"/>
-          <w:szCs w:val="24"/>
-        </w:rPr>
-        <w:t>bulma</w:t>
-      </w:r>
-      <w:proofErr w:type="spellEnd"/>
-      <w:r>
-        <w:rPr>
-          <w:rFonts w:ascii="Arial" w:hAnsi="Arial" w:cs="Arial"/>
-          <w:sz w:val="24"/>
-          <w:szCs w:val="24"/>
-        </w:rPr>
-        <w:t>.</w:t>
-      </w:r>
-    </w:p>
-    <w:p>
-      <w:pPr>
-        <w:pStyle w:val="PargrafodaLista"/>
-        <w:numPr>
-          <w:ilvl w:val="0"/>
-          <w:numId w:val="4"/>
+          <w:sz w:val="28"/>
+          <w:szCs w:val="28"/>
+        </w:rPr>
+      </w:pPr>
+      <w:r>
+        <w:rPr>
+          <w:rFonts w:ascii="Arial" w:hAnsi="Arial" w:cs="Arial"/>
+          <w:b/>
+          <w:bCs/>
+          <w:sz w:val="28"/>
+          <w:szCs w:val="28"/>
+        </w:rPr>
+        <w:t>Pegando os dados dos Pokemons</w:t>
+      </w:r>
+    </w:p>
+    <w:p>
+      <w:pPr>
+        <w:pStyle w:val="PargrafodaLista"/>
+        <w:numPr>
+          <w:ilvl w:val="0"/>
+          <w:numId w:val="6"/>
+        </w:numPr>
+        <w:jc w:val="both"/>
+        <w:rPr>
+          <w:rFonts w:ascii="Arial" w:hAnsi="Arial" w:cs="Arial"/>
+          <w:sz w:val="24"/>
+          <w:szCs w:val="24"/>
+        </w:rPr>
+      </w:pPr>
+      <w:r>
+        <w:rPr>
+          <w:rFonts w:ascii="Arial" w:hAnsi="Arial" w:cs="Arial"/>
+          <w:sz w:val="24"/>
+          <w:szCs w:val="24"/>
+        </w:rPr>
+        <w:t xml:space="preserve">Para darmos continuidade ao projeto devemos pegar os dados dos pokemons, para isso temos que ir até a página da pokeApi para configurarmos a quantidade pokemons que iremos pegar por vez. Então na pagina </w:t>
+      </w:r>
+      <w:hyperlink r:id="rId5" w:history="1">
+        <w:r>
+          <w:rPr>
+            <w:rStyle w:val="Hyperlink"/>
+            <w:rFonts w:ascii="Arial" w:hAnsi="Arial" w:cs="Arial"/>
+            <w:sz w:val="24"/>
+            <w:szCs w:val="24"/>
+          </w:rPr>
+          <w:t>https://pokeapi.co/</w:t>
+        </w:r>
+      </w:hyperlink>
+    </w:p>
+    <w:p>
+      <w:pPr>
+        <w:pStyle w:val="PargrafodaLista"/>
+        <w:numPr>
+          <w:ilvl w:val="0"/>
+          <w:numId w:val="6"/>
+        </w:numPr>
+        <w:jc w:val="both"/>
+        <w:rPr>
+          <w:rFonts w:ascii="Arial" w:hAnsi="Arial" w:cs="Arial"/>
+          <w:sz w:val="24"/>
+          <w:szCs w:val="24"/>
+        </w:rPr>
+      </w:pPr>
+      <w:r>
+        <w:rPr>
+          <w:rFonts w:ascii="Arial" w:hAnsi="Arial" w:cs="Arial"/>
+          <w:sz w:val="24"/>
+          <w:szCs w:val="24"/>
+        </w:rPr>
+        <w:t xml:space="preserve">Digite no campo:  </w:t>
+      </w:r>
+      <w:r>
+        <w:rPr>
+          <w:rFonts w:ascii="Arial" w:hAnsi="Arial" w:cs="Arial"/>
+          <w:sz w:val="24"/>
+          <w:szCs w:val="24"/>
+        </w:rPr>
+        <w:t>pokemon?limit=15</w:t>
+      </w:r>
+      <w:r>
+        <w:rPr>
+          <w:rFonts w:ascii="Arial" w:hAnsi="Arial" w:cs="Arial"/>
+          <w:sz w:val="24"/>
+          <w:szCs w:val="24"/>
+        </w:rPr>
+        <w:t>1</w:t>
+      </w:r>
+      <w:r>
+        <w:rPr>
+          <w:rFonts w:ascii="Arial" w:hAnsi="Arial" w:cs="Arial"/>
+          <w:sz w:val="24"/>
+          <w:szCs w:val="24"/>
+        </w:rPr>
+        <w:t>&amp;offset=0</w:t>
+      </w:r>
+      <w:r>
+        <w:rPr>
+          <w:rFonts w:ascii="Arial" w:hAnsi="Arial" w:cs="Arial"/>
+          <w:sz w:val="24"/>
+          <w:szCs w:val="24"/>
+        </w:rPr>
+        <w:t xml:space="preserve"> e clicke em submit.</w:t>
+      </w:r>
+    </w:p>
+    <w:p>
+      <w:pPr>
+        <w:pStyle w:val="PargrafodaLista"/>
+        <w:numPr>
+          <w:ilvl w:val="0"/>
+          <w:numId w:val="6"/>
+        </w:numPr>
+        <w:jc w:val="both"/>
+        <w:rPr>
+          <w:rFonts w:ascii="Arial" w:hAnsi="Arial" w:cs="Arial"/>
+          <w:sz w:val="24"/>
+          <w:szCs w:val="24"/>
+        </w:rPr>
+      </w:pPr>
+      <w:r>
+        <w:rPr>
+          <w:rFonts w:ascii="Arial" w:hAnsi="Arial" w:cs="Arial"/>
+          <w:sz w:val="24"/>
+          <w:szCs w:val="24"/>
+        </w:rPr>
+        <w:t xml:space="preserve">Esse comando irá </w:t>
+      </w:r>
+      <w:r>
+        <w:rPr>
+          <w:rFonts w:ascii="Arial" w:hAnsi="Arial" w:cs="Arial"/>
+          <w:sz w:val="24"/>
+          <w:szCs w:val="24"/>
+        </w:rPr>
+        <w:t xml:space="preserve">fazer uma requisição para a rota pokemon passando os atributos limit e offseet permitindo </w:t>
+      </w:r>
+      <w:r>
+        <w:rPr>
+          <w:rFonts w:ascii="Arial" w:hAnsi="Arial" w:cs="Arial"/>
+          <w:sz w:val="24"/>
+          <w:szCs w:val="24"/>
+        </w:rPr>
+        <w:t>os pokemons até o número 15</w:t>
+      </w:r>
+      <w:r>
+        <w:rPr>
+          <w:rFonts w:ascii="Arial" w:hAnsi="Arial" w:cs="Arial"/>
+          <w:sz w:val="24"/>
+          <w:szCs w:val="24"/>
+        </w:rPr>
+        <w:t>1</w:t>
+      </w:r>
+      <w:r>
+        <w:rPr>
+          <w:rFonts w:ascii="Arial" w:hAnsi="Arial" w:cs="Arial"/>
+          <w:sz w:val="24"/>
+          <w:szCs w:val="24"/>
+        </w:rPr>
+        <w:t xml:space="preserve"> começando do zero.</w:t>
+      </w:r>
+    </w:p>
+    <w:p>
+      <w:pPr>
+        <w:pStyle w:val="PargrafodaLista"/>
+        <w:numPr>
+          <w:ilvl w:val="0"/>
+          <w:numId w:val="6"/>
+        </w:numPr>
+        <w:jc w:val="both"/>
+        <w:rPr>
+          <w:rFonts w:ascii="Arial" w:hAnsi="Arial" w:cs="Arial"/>
+          <w:sz w:val="24"/>
+          <w:szCs w:val="24"/>
+        </w:rPr>
+      </w:pPr>
+      <w:r>
+        <w:rPr>
+          <w:rFonts w:ascii="Arial" w:hAnsi="Arial" w:cs="Arial"/>
+          <w:sz w:val="24"/>
+          <w:szCs w:val="24"/>
+        </w:rPr>
+        <w:drawing>
+          <wp:inline distT="0" distB="0" distL="0" distR="0" wp14:anchorId="3881049E" wp14:editId="4A94DBFB">
+            <wp:extent cx="6230620" cy="379730"/>
+            <wp:effectExtent l="0" t="0" r="0" b="1270"/>
+            <wp:docPr id="1" name="Imagem 1"/>
+            <wp:cNvGraphicFramePr>
+              <a:graphicFrameLocks xmlns:a="http://schemas.openxmlformats.org/drawingml/2006/main" noChangeAspect="1"/>
+            </wp:cNvGraphicFramePr>
+            <a:graphic xmlns:a="http://schemas.openxmlformats.org/drawingml/2006/main">
+              <a:graphicData uri="http://schemas.openxmlformats.org/drawingml/2006/picture">
+                <pic:pic xmlns:pic="http://schemas.openxmlformats.org/drawingml/2006/picture">
+                  <pic:nvPicPr>
+                    <pic:cNvPr id="1" name=""/>
+                    <pic:cNvPicPr/>
+                  </pic:nvPicPr>
+                  <pic:blipFill>
+                    <a:blip r:embed="rId6"/>
+                    <a:stretch>
+                      <a:fillRect/>
+                    </a:stretch>
+                  </pic:blipFill>
+                  <pic:spPr>
+                    <a:xfrm>
+                      <a:off x="0" y="0"/>
+                      <a:ext cx="6230620" cy="379730"/>
+                    </a:xfrm>
+                    <a:prstGeom prst="rect">
+                      <a:avLst/>
+                    </a:prstGeom>
+                  </pic:spPr>
+                </pic:pic>
+              </a:graphicData>
+            </a:graphic>
+          </wp:inline>
+        </w:drawing>
+      </w:r>
+    </w:p>
+    <w:p>
+      <w:pPr>
+        <w:pStyle w:val="PargrafodaLista"/>
+        <w:numPr>
+          <w:ilvl w:val="0"/>
+          <w:numId w:val="6"/>
+        </w:numPr>
+        <w:jc w:val="both"/>
+        <w:rPr>
+          <w:rFonts w:ascii="Arial" w:hAnsi="Arial" w:cs="Arial"/>
+          <w:sz w:val="24"/>
+          <w:szCs w:val="24"/>
+        </w:rPr>
+      </w:pPr>
+      <w:r>
+        <w:rPr>
+          <w:rFonts w:ascii="Arial" w:hAnsi="Arial" w:cs="Arial"/>
+          <w:sz w:val="24"/>
+          <w:szCs w:val="24"/>
+        </w:rPr>
+        <w:t xml:space="preserve">Essa consulta retornará </w:t>
+      </w:r>
+    </w:p>
+    <w:p>
+      <w:pPr>
+        <w:pStyle w:val="PargrafodaLista"/>
+        <w:numPr>
+          <w:ilvl w:val="0"/>
+          <w:numId w:val="6"/>
+        </w:numPr>
+        <w:jc w:val="both"/>
+        <w:rPr>
+          <w:rFonts w:ascii="Arial" w:hAnsi="Arial" w:cs="Arial"/>
+          <w:sz w:val="24"/>
+          <w:szCs w:val="24"/>
+        </w:rPr>
+      </w:pPr>
+      <w:r>
+        <w:rPr>
+          <w:rFonts w:ascii="Arial" w:hAnsi="Arial" w:cs="Arial"/>
+          <w:sz w:val="24"/>
+          <w:szCs w:val="24"/>
+        </w:rPr>
+        <w:drawing>
+          <wp:inline distT="0" distB="0" distL="0" distR="0" wp14:anchorId="30C6C900" wp14:editId="5519CD14">
+            <wp:extent cx="4963218" cy="1495634"/>
+            <wp:effectExtent l="0" t="0" r="0" b="9525"/>
+            <wp:docPr id="3" name="Imagem 3"/>
+            <wp:cNvGraphicFramePr>
+              <a:graphicFrameLocks xmlns:a="http://schemas.openxmlformats.org/drawingml/2006/main" noChangeAspect="1"/>
+            </wp:cNvGraphicFramePr>
+            <a:graphic xmlns:a="http://schemas.openxmlformats.org/drawingml/2006/main">
+              <a:graphicData uri="http://schemas.openxmlformats.org/drawingml/2006/picture">
+                <pic:pic xmlns:pic="http://schemas.openxmlformats.org/drawingml/2006/picture">
+                  <pic:nvPicPr>
+                    <pic:cNvPr id="1" name=""/>
+                    <pic:cNvPicPr/>
+                  </pic:nvPicPr>
+                  <pic:blipFill>
+                    <a:blip r:embed="rId7"/>
+                    <a:stretch>
+                      <a:fillRect/>
+                    </a:stretch>
+                  </pic:blipFill>
+                  <pic:spPr>
+                    <a:xfrm>
+                      <a:off x="0" y="0"/>
+                      <a:ext cx="4963218" cy="1495634"/>
+                    </a:xfrm>
+                    <a:prstGeom prst="rect">
+                      <a:avLst/>
+                    </a:prstGeom>
+                  </pic:spPr>
+                </pic:pic>
+              </a:graphicData>
+            </a:graphic>
+          </wp:inline>
+        </w:drawing>
+      </w:r>
+    </w:p>
+    <w:p>
+      <w:pPr>
+        <w:pStyle w:val="PargrafodaLista"/>
+        <w:numPr>
+          <w:ilvl w:val="0"/>
+          <w:numId w:val="6"/>
+        </w:numPr>
+        <w:jc w:val="both"/>
+        <w:rPr>
+          <w:rFonts w:ascii="Arial" w:hAnsi="Arial" w:cs="Arial"/>
+          <w:sz w:val="24"/>
+          <w:szCs w:val="24"/>
+        </w:rPr>
+      </w:pPr>
+      <w:r>
+        <w:rPr>
+          <w:rFonts w:ascii="Arial" w:hAnsi="Arial" w:cs="Arial"/>
+          <w:sz w:val="24"/>
+          <w:szCs w:val="24"/>
+        </w:rPr>
+        <w:t>Vamos pegar essa lista de 151 pokemons e vamos enviar para nossa aplicação utilizando o axios para fazer uma requisição http para a url utilizada no item 3.</w:t>
+      </w:r>
+    </w:p>
+    <w:p>
+      <w:pPr>
+        <w:pStyle w:val="PargrafodaLista"/>
+        <w:numPr>
+          <w:ilvl w:val="0"/>
+          <w:numId w:val="6"/>
+        </w:numPr>
+        <w:jc w:val="both"/>
+        <w:rPr>
+          <w:rFonts w:ascii="Arial" w:hAnsi="Arial" w:cs="Arial"/>
+          <w:sz w:val="24"/>
+          <w:szCs w:val="24"/>
+        </w:rPr>
+      </w:pPr>
+      <w:r>
+        <w:rPr>
+          <w:rFonts w:ascii="Arial" w:hAnsi="Arial" w:cs="Arial"/>
+          <w:sz w:val="24"/>
+          <w:szCs w:val="24"/>
+        </w:rPr>
+        <w:t xml:space="preserve">No componente App vamos descomentar </w:t>
+      </w:r>
+      <w:r>
+        <w:rPr>
+          <w:rFonts w:ascii="Arial" w:hAnsi="Arial" w:cs="Arial"/>
+          <w:sz w:val="24"/>
+          <w:szCs w:val="24"/>
+        </w:rPr>
+        <w:t>a linha que importa o axios.</w:t>
+      </w:r>
+    </w:p>
+    <w:p>
+      <w:pPr>
+        <w:pStyle w:val="PargrafodaLista"/>
+        <w:numPr>
+          <w:ilvl w:val="0"/>
+          <w:numId w:val="6"/>
+        </w:numPr>
+        <w:jc w:val="both"/>
+        <w:rPr>
+          <w:rFonts w:ascii="Arial" w:hAnsi="Arial" w:cs="Arial"/>
+          <w:sz w:val="24"/>
+          <w:szCs w:val="24"/>
+        </w:rPr>
+      </w:pPr>
+      <w:r>
+        <w:rPr>
+          <w:rFonts w:ascii="Arial" w:hAnsi="Arial" w:cs="Arial"/>
+          <w:sz w:val="24"/>
+          <w:szCs w:val="24"/>
+        </w:rPr>
+        <w:t>Para fazer uma requisição http nós devemos chamar esta requisição dentro de um método.</w:t>
+      </w:r>
+    </w:p>
+    <w:p>
+      <w:pPr>
+        <w:pStyle w:val="PargrafodaLista"/>
+        <w:numPr>
+          <w:ilvl w:val="0"/>
+          <w:numId w:val="6"/>
+        </w:numPr>
+        <w:jc w:val="both"/>
+        <w:rPr>
+          <w:rFonts w:ascii="Arial" w:hAnsi="Arial" w:cs="Arial"/>
+          <w:sz w:val="24"/>
+          <w:szCs w:val="24"/>
+        </w:rPr>
+      </w:pPr>
+      <w:r>
+        <w:rPr>
+          <w:rFonts w:ascii="Arial" w:hAnsi="Arial" w:cs="Arial"/>
+          <w:sz w:val="24"/>
+          <w:szCs w:val="24"/>
+        </w:rPr>
+        <w:t>Como as informações dos pokemons são vitais para a aplicação, estas informações devem estar disponíveis na inicialização da aplicação</w:t>
+      </w:r>
+      <w:r>
+        <w:rPr>
+          <w:rFonts w:ascii="Arial" w:hAnsi="Arial" w:cs="Arial"/>
+          <w:sz w:val="24"/>
+          <w:szCs w:val="24"/>
+        </w:rPr>
+        <w:t>, ou seja toda vez que a página for carregada com o componente</w:t>
+      </w:r>
+      <w:r>
+        <w:rPr>
+          <w:rFonts w:ascii="Arial" w:hAnsi="Arial" w:cs="Arial"/>
+          <w:sz w:val="24"/>
+          <w:szCs w:val="24"/>
+        </w:rPr>
+        <w:t>, para isso vamos utilizar o método chamado create</w:t>
+      </w:r>
+      <w:r>
+        <w:rPr>
+          <w:rFonts w:ascii="Arial" w:hAnsi="Arial" w:cs="Arial"/>
+          <w:sz w:val="24"/>
+          <w:szCs w:val="24"/>
+        </w:rPr>
+        <w:t xml:space="preserve"> que irá fazer uma requisição com o axios.</w:t>
+      </w:r>
+    </w:p>
+    <w:p>
+      <w:pPr>
+        <w:pStyle w:val="PargrafodaLista"/>
+        <w:numPr>
+          <w:ilvl w:val="0"/>
+          <w:numId w:val="6"/>
+        </w:numPr>
+        <w:jc w:val="both"/>
+        <w:rPr>
+          <w:rFonts w:ascii="Arial" w:hAnsi="Arial" w:cs="Arial"/>
+          <w:sz w:val="24"/>
+          <w:szCs w:val="24"/>
+        </w:rPr>
+      </w:pPr>
+      <w:r>
+        <w:rPr>
+          <w:rFonts w:ascii="Arial" w:hAnsi="Arial" w:cs="Arial"/>
+          <w:sz w:val="24"/>
+          <w:szCs w:val="24"/>
+        </w:rPr>
+        <w:t>Digite o código como abaixo</w:t>
+      </w:r>
+    </w:p>
+    <w:p>
+      <w:pPr>
+        <w:pStyle w:val="PargrafodaLista"/>
+        <w:numPr>
+          <w:ilvl w:val="0"/>
+          <w:numId w:val="6"/>
         </w:numPr>
         <w:shd w:val="clear" w:color="auto" w:fill="272822"/>
         <w:spacing w:after="0" w:line="285" w:lineRule="atLeast"/>
@@ -1715,7 +1968,6 @@
           <w:lang w:eastAsia="pt-BR"/>
         </w:rPr>
       </w:pPr>
-      <w:proofErr w:type="spellStart"/>
       <w:r>
         <w:rPr>
           <w:rFonts w:ascii="Consolas" w:eastAsia="Times New Roman" w:hAnsi="Consolas" w:cs="Times New Roman"/>
@@ -1724,9 +1976,8 @@
           <w:szCs w:val="21"/>
           <w:lang w:eastAsia="pt-BR"/>
         </w:rPr>
-        <w:t>import</w:t>
-      </w:r>
-      <w:proofErr w:type="spellEnd"/>
+        <w:t>export</w:t>
+      </w:r>
       <w:r>
         <w:rPr>
           <w:rFonts w:ascii="Consolas" w:eastAsia="Times New Roman" w:hAnsi="Consolas" w:cs="Times New Roman"/>
@@ -1740,14 +1991,614 @@
       <w:r>
         <w:rPr>
           <w:rFonts w:ascii="Consolas" w:eastAsia="Times New Roman" w:hAnsi="Consolas" w:cs="Times New Roman"/>
+          <w:color w:val="F92672"/>
+          <w:sz w:val="21"/>
+          <w:szCs w:val="21"/>
+          <w:lang w:eastAsia="pt-BR"/>
+        </w:rPr>
+        <w:t>default</w:t>
+      </w:r>
+      <w:r>
+        <w:rPr>
+          <w:rFonts w:ascii="Consolas" w:eastAsia="Times New Roman" w:hAnsi="Consolas" w:cs="Times New Roman"/>
+          <w:color w:val="F8F8F2"/>
+          <w:sz w:val="21"/>
+          <w:szCs w:val="21"/>
+          <w:lang w:eastAsia="pt-BR"/>
+        </w:rPr>
+        <w:t xml:space="preserve"> {</w:t>
+      </w:r>
+    </w:p>
+    <w:p>
+      <w:pPr>
+        <w:pStyle w:val="PargrafodaLista"/>
+        <w:numPr>
+          <w:ilvl w:val="0"/>
+          <w:numId w:val="6"/>
+        </w:numPr>
+        <w:shd w:val="clear" w:color="auto" w:fill="272822"/>
+        <w:spacing w:after="0" w:line="285" w:lineRule="atLeast"/>
+        <w:rPr>
+          <w:rFonts w:ascii="Consolas" w:eastAsia="Times New Roman" w:hAnsi="Consolas" w:cs="Times New Roman"/>
+          <w:color w:val="F8F8F2"/>
+          <w:sz w:val="21"/>
+          <w:szCs w:val="21"/>
+          <w:lang w:eastAsia="pt-BR"/>
+        </w:rPr>
+      </w:pPr>
+      <w:r>
+        <w:rPr>
+          <w:rFonts w:ascii="Consolas" w:eastAsia="Times New Roman" w:hAnsi="Consolas" w:cs="Times New Roman"/>
+          <w:color w:val="F8F8F2"/>
+          <w:sz w:val="21"/>
+          <w:szCs w:val="21"/>
+          <w:lang w:eastAsia="pt-BR"/>
+        </w:rPr>
+        <w:t xml:space="preserve">  name: </w:t>
+      </w:r>
+      <w:r>
+        <w:rPr>
+          <w:rFonts w:ascii="Consolas" w:eastAsia="Times New Roman" w:hAnsi="Consolas" w:cs="Times New Roman"/>
           <w:color w:val="E6DB74"/>
           <w:sz w:val="21"/>
           <w:szCs w:val="21"/>
           <w:lang w:eastAsia="pt-BR"/>
         </w:rPr>
-        <w:t>"../</w:t>
-      </w:r>
-      <w:proofErr w:type="spellStart"/>
+        <w:t>'App'</w:t>
+      </w:r>
+      <w:r>
+        <w:rPr>
+          <w:rFonts w:ascii="Consolas" w:eastAsia="Times New Roman" w:hAnsi="Consolas" w:cs="Times New Roman"/>
+          <w:color w:val="F8F8F2"/>
+          <w:sz w:val="21"/>
+          <w:szCs w:val="21"/>
+          <w:lang w:eastAsia="pt-BR"/>
+        </w:rPr>
+        <w:t>,</w:t>
+      </w:r>
+    </w:p>
+    <w:p>
+      <w:pPr>
+        <w:pStyle w:val="PargrafodaLista"/>
+        <w:numPr>
+          <w:ilvl w:val="0"/>
+          <w:numId w:val="6"/>
+        </w:numPr>
+        <w:shd w:val="clear" w:color="auto" w:fill="272822"/>
+        <w:spacing w:after="0" w:line="285" w:lineRule="atLeast"/>
+        <w:rPr>
+          <w:rFonts w:ascii="Consolas" w:eastAsia="Times New Roman" w:hAnsi="Consolas" w:cs="Times New Roman"/>
+          <w:color w:val="F8F8F2"/>
+          <w:sz w:val="21"/>
+          <w:szCs w:val="21"/>
+          <w:lang w:eastAsia="pt-BR"/>
+        </w:rPr>
+      </w:pPr>
+    </w:p>
+    <w:p>
+      <w:pPr>
+        <w:pStyle w:val="PargrafodaLista"/>
+        <w:numPr>
+          <w:ilvl w:val="0"/>
+          <w:numId w:val="6"/>
+        </w:numPr>
+        <w:shd w:val="clear" w:color="auto" w:fill="272822"/>
+        <w:spacing w:after="0" w:line="285" w:lineRule="atLeast"/>
+        <w:rPr>
+          <w:rFonts w:ascii="Consolas" w:eastAsia="Times New Roman" w:hAnsi="Consolas" w:cs="Times New Roman"/>
+          <w:color w:val="F8F8F2"/>
+          <w:sz w:val="21"/>
+          <w:szCs w:val="21"/>
+          <w:lang w:eastAsia="pt-BR"/>
+        </w:rPr>
+      </w:pPr>
+      <w:r>
+        <w:rPr>
+          <w:rFonts w:ascii="Consolas" w:eastAsia="Times New Roman" w:hAnsi="Consolas" w:cs="Times New Roman"/>
+          <w:color w:val="F8F8F2"/>
+          <w:sz w:val="21"/>
+          <w:szCs w:val="21"/>
+          <w:lang w:eastAsia="pt-BR"/>
+        </w:rPr>
+        <w:t xml:space="preserve">  </w:t>
+      </w:r>
+      <w:r>
+        <w:rPr>
+          <w:rFonts w:ascii="Consolas" w:eastAsia="Times New Roman" w:hAnsi="Consolas" w:cs="Times New Roman"/>
+          <w:color w:val="A6E22E"/>
+          <w:sz w:val="21"/>
+          <w:szCs w:val="21"/>
+          <w:lang w:eastAsia="pt-BR"/>
+        </w:rPr>
+        <w:t>created</w:t>
+      </w:r>
+      <w:r>
+        <w:rPr>
+          <w:rFonts w:ascii="Consolas" w:eastAsia="Times New Roman" w:hAnsi="Consolas" w:cs="Times New Roman"/>
+          <w:color w:val="F8F8F2"/>
+          <w:sz w:val="21"/>
+          <w:szCs w:val="21"/>
+          <w:lang w:eastAsia="pt-BR"/>
+        </w:rPr>
+        <w:t xml:space="preserve">: </w:t>
+      </w:r>
+      <w:r>
+        <w:rPr>
+          <w:rFonts w:ascii="Consolas" w:eastAsia="Times New Roman" w:hAnsi="Consolas" w:cs="Times New Roman"/>
+          <w:i/>
+          <w:iCs/>
+          <w:color w:val="66D9EF"/>
+          <w:sz w:val="21"/>
+          <w:szCs w:val="21"/>
+          <w:lang w:eastAsia="pt-BR"/>
+        </w:rPr>
+        <w:t>function</w:t>
+      </w:r>
+      <w:r>
+        <w:rPr>
+          <w:rFonts w:ascii="Consolas" w:eastAsia="Times New Roman" w:hAnsi="Consolas" w:cs="Times New Roman"/>
+          <w:color w:val="F8F8F2"/>
+          <w:sz w:val="21"/>
+          <w:szCs w:val="21"/>
+          <w:lang w:eastAsia="pt-BR"/>
+        </w:rPr>
+        <w:t>(){</w:t>
+      </w:r>
+    </w:p>
+    <w:p>
+      <w:pPr>
+        <w:pStyle w:val="PargrafodaLista"/>
+        <w:numPr>
+          <w:ilvl w:val="0"/>
+          <w:numId w:val="6"/>
+        </w:numPr>
+        <w:shd w:val="clear" w:color="auto" w:fill="272822"/>
+        <w:spacing w:after="0" w:line="285" w:lineRule="atLeast"/>
+        <w:rPr>
+          <w:rFonts w:ascii="Consolas" w:eastAsia="Times New Roman" w:hAnsi="Consolas" w:cs="Times New Roman"/>
+          <w:color w:val="F8F8F2"/>
+          <w:sz w:val="21"/>
+          <w:szCs w:val="21"/>
+          <w:lang w:eastAsia="pt-BR"/>
+        </w:rPr>
+      </w:pPr>
+      <w:r>
+        <w:rPr>
+          <w:rFonts w:ascii="Consolas" w:eastAsia="Times New Roman" w:hAnsi="Consolas" w:cs="Times New Roman"/>
+          <w:color w:val="F8F8F2"/>
+          <w:sz w:val="21"/>
+          <w:szCs w:val="21"/>
+          <w:lang w:eastAsia="pt-BR"/>
+        </w:rPr>
+        <w:t xml:space="preserve">    </w:t>
+      </w:r>
+    </w:p>
+    <w:p>
+      <w:pPr>
+        <w:pStyle w:val="PargrafodaLista"/>
+        <w:numPr>
+          <w:ilvl w:val="0"/>
+          <w:numId w:val="6"/>
+        </w:numPr>
+        <w:shd w:val="clear" w:color="auto" w:fill="272822"/>
+        <w:spacing w:after="0" w:line="285" w:lineRule="atLeast"/>
+        <w:rPr>
+          <w:rFonts w:ascii="Consolas" w:eastAsia="Times New Roman" w:hAnsi="Consolas" w:cs="Times New Roman"/>
+          <w:color w:val="F8F8F2"/>
+          <w:sz w:val="21"/>
+          <w:szCs w:val="21"/>
+          <w:lang w:eastAsia="pt-BR"/>
+        </w:rPr>
+      </w:pPr>
+      <w:r>
+        <w:rPr>
+          <w:rFonts w:ascii="Consolas" w:eastAsia="Times New Roman" w:hAnsi="Consolas" w:cs="Times New Roman"/>
+          <w:color w:val="F8F8F2"/>
+          <w:sz w:val="21"/>
+          <w:szCs w:val="21"/>
+          <w:lang w:eastAsia="pt-BR"/>
+        </w:rPr>
+        <w:t>  }</w:t>
+      </w:r>
+    </w:p>
+    <w:p>
+      <w:pPr>
+        <w:pStyle w:val="PargrafodaLista"/>
+        <w:numPr>
+          <w:ilvl w:val="0"/>
+          <w:numId w:val="6"/>
+        </w:numPr>
+        <w:shd w:val="clear" w:color="auto" w:fill="272822"/>
+        <w:spacing w:after="0" w:line="285" w:lineRule="atLeast"/>
+        <w:rPr>
+          <w:rFonts w:ascii="Consolas" w:eastAsia="Times New Roman" w:hAnsi="Consolas" w:cs="Times New Roman"/>
+          <w:color w:val="F8F8F2"/>
+          <w:sz w:val="21"/>
+          <w:szCs w:val="21"/>
+          <w:lang w:eastAsia="pt-BR"/>
+        </w:rPr>
+      </w:pPr>
+      <w:r>
+        <w:rPr>
+          <w:rFonts w:ascii="Consolas" w:eastAsia="Times New Roman" w:hAnsi="Consolas" w:cs="Times New Roman"/>
+          <w:color w:val="F8F8F2"/>
+          <w:sz w:val="21"/>
+          <w:szCs w:val="21"/>
+          <w:lang w:eastAsia="pt-BR"/>
+        </w:rPr>
+        <w:t> </w:t>
+      </w:r>
+    </w:p>
+    <w:p>
+      <w:pPr>
+        <w:pStyle w:val="PargrafodaLista"/>
+        <w:numPr>
+          <w:ilvl w:val="0"/>
+          <w:numId w:val="6"/>
+        </w:numPr>
+        <w:shd w:val="clear" w:color="auto" w:fill="272822"/>
+        <w:spacing w:after="0" w:line="285" w:lineRule="atLeast"/>
+        <w:rPr>
+          <w:rFonts w:ascii="Consolas" w:eastAsia="Times New Roman" w:hAnsi="Consolas" w:cs="Times New Roman"/>
+          <w:color w:val="F8F8F2"/>
+          <w:sz w:val="21"/>
+          <w:szCs w:val="21"/>
+          <w:lang w:eastAsia="pt-BR"/>
+        </w:rPr>
+      </w:pPr>
+      <w:r>
+        <w:rPr>
+          <w:rFonts w:ascii="Consolas" w:eastAsia="Times New Roman" w:hAnsi="Consolas" w:cs="Times New Roman"/>
+          <w:color w:val="F8F8F2"/>
+          <w:sz w:val="21"/>
+          <w:szCs w:val="21"/>
+          <w:lang w:eastAsia="pt-BR"/>
+        </w:rPr>
+        <w:t>}</w:t>
+      </w:r>
+    </w:p>
+    <w:p>
+      <w:pPr>
+        <w:pStyle w:val="PargrafodaLista"/>
+        <w:jc w:val="both"/>
+        <w:rPr>
+          <w:rFonts w:ascii="Arial" w:hAnsi="Arial" w:cs="Arial"/>
+          <w:sz w:val="24"/>
+          <w:szCs w:val="24"/>
+        </w:rPr>
+      </w:pPr>
+    </w:p>
+    <w:p>
+      <w:pPr>
+        <w:pStyle w:val="PargrafodaLista"/>
+        <w:numPr>
+          <w:ilvl w:val="0"/>
+          <w:numId w:val="6"/>
+        </w:numPr>
+        <w:jc w:val="both"/>
+        <w:rPr>
+          <w:rFonts w:ascii="Arial" w:hAnsi="Arial" w:cs="Arial"/>
+          <w:sz w:val="24"/>
+          <w:szCs w:val="24"/>
+        </w:rPr>
+      </w:pPr>
+      <w:r>
+        <w:rPr>
+          <w:rFonts w:ascii="Arial" w:hAnsi="Arial" w:cs="Arial"/>
+          <w:sz w:val="24"/>
+          <w:szCs w:val="24"/>
+        </w:rPr>
+        <w:t>Dentro do método create vamos utilizar o axios e os verbos http para fazermos a requisição dos pokemons. Neste caso vamos utilizar o verbo get pois queremos somente pegar os pokemons.</w:t>
+      </w:r>
+    </w:p>
+    <w:p>
+      <w:pPr>
+        <w:pStyle w:val="PargrafodaLista"/>
+        <w:numPr>
+          <w:ilvl w:val="0"/>
+          <w:numId w:val="6"/>
+        </w:numPr>
+        <w:shd w:val="clear" w:color="auto" w:fill="272822"/>
+        <w:spacing w:after="0" w:line="285" w:lineRule="atLeast"/>
+        <w:rPr>
+          <w:rFonts w:ascii="Consolas" w:eastAsia="Times New Roman" w:hAnsi="Consolas" w:cs="Times New Roman"/>
+          <w:color w:val="F8F8F2"/>
+          <w:sz w:val="21"/>
+          <w:szCs w:val="21"/>
+          <w:lang w:eastAsia="pt-BR"/>
+        </w:rPr>
+      </w:pPr>
+      <w:r>
+        <w:rPr>
+          <w:rFonts w:ascii="Consolas" w:eastAsia="Times New Roman" w:hAnsi="Consolas" w:cs="Times New Roman"/>
+          <w:color w:val="A6E22E"/>
+          <w:sz w:val="21"/>
+          <w:szCs w:val="21"/>
+          <w:lang w:eastAsia="pt-BR"/>
+        </w:rPr>
+        <w:t>created</w:t>
+      </w:r>
+      <w:r>
+        <w:rPr>
+          <w:rFonts w:ascii="Consolas" w:eastAsia="Times New Roman" w:hAnsi="Consolas" w:cs="Times New Roman"/>
+          <w:color w:val="F8F8F2"/>
+          <w:sz w:val="21"/>
+          <w:szCs w:val="21"/>
+          <w:lang w:eastAsia="pt-BR"/>
+        </w:rPr>
+        <w:t xml:space="preserve">: </w:t>
+      </w:r>
+      <w:r>
+        <w:rPr>
+          <w:rFonts w:ascii="Consolas" w:eastAsia="Times New Roman" w:hAnsi="Consolas" w:cs="Times New Roman"/>
+          <w:i/>
+          <w:iCs/>
+          <w:color w:val="66D9EF"/>
+          <w:sz w:val="21"/>
+          <w:szCs w:val="21"/>
+          <w:lang w:eastAsia="pt-BR"/>
+        </w:rPr>
+        <w:t>function</w:t>
+      </w:r>
+      <w:r>
+        <w:rPr>
+          <w:rFonts w:ascii="Consolas" w:eastAsia="Times New Roman" w:hAnsi="Consolas" w:cs="Times New Roman"/>
+          <w:color w:val="F8F8F2"/>
+          <w:sz w:val="21"/>
+          <w:szCs w:val="21"/>
+          <w:lang w:eastAsia="pt-BR"/>
+        </w:rPr>
+        <w:t>(){</w:t>
+      </w:r>
+    </w:p>
+    <w:p>
+      <w:pPr>
+        <w:pStyle w:val="PargrafodaLista"/>
+        <w:numPr>
+          <w:ilvl w:val="0"/>
+          <w:numId w:val="6"/>
+        </w:numPr>
+        <w:shd w:val="clear" w:color="auto" w:fill="272822"/>
+        <w:spacing w:after="0" w:line="285" w:lineRule="atLeast"/>
+        <w:rPr>
+          <w:rFonts w:ascii="Consolas" w:eastAsia="Times New Roman" w:hAnsi="Consolas" w:cs="Times New Roman"/>
+          <w:color w:val="F8F8F2"/>
+          <w:sz w:val="21"/>
+          <w:szCs w:val="21"/>
+          <w:lang w:eastAsia="pt-BR"/>
+        </w:rPr>
+      </w:pPr>
+      <w:r>
+        <w:rPr>
+          <w:rFonts w:ascii="Consolas" w:eastAsia="Times New Roman" w:hAnsi="Consolas" w:cs="Times New Roman"/>
+          <w:color w:val="F8F8F2"/>
+          <w:sz w:val="21"/>
+          <w:szCs w:val="21"/>
+          <w:lang w:eastAsia="pt-BR"/>
+        </w:rPr>
+        <w:t>    axios.</w:t>
+      </w:r>
+      <w:r>
+        <w:rPr>
+          <w:rFonts w:ascii="Consolas" w:eastAsia="Times New Roman" w:hAnsi="Consolas" w:cs="Times New Roman"/>
+          <w:color w:val="A6E22E"/>
+          <w:sz w:val="21"/>
+          <w:szCs w:val="21"/>
+          <w:lang w:eastAsia="pt-BR"/>
+        </w:rPr>
+        <w:t>get</w:t>
+      </w:r>
+      <w:r>
+        <w:rPr>
+          <w:rFonts w:ascii="Consolas" w:eastAsia="Times New Roman" w:hAnsi="Consolas" w:cs="Times New Roman"/>
+          <w:color w:val="F8F8F2"/>
+          <w:sz w:val="21"/>
+          <w:szCs w:val="21"/>
+          <w:lang w:eastAsia="pt-BR"/>
+        </w:rPr>
+        <w:t>()</w:t>
+      </w:r>
+    </w:p>
+    <w:p>
+      <w:pPr>
+        <w:pStyle w:val="PargrafodaLista"/>
+        <w:numPr>
+          <w:ilvl w:val="0"/>
+          <w:numId w:val="6"/>
+        </w:numPr>
+        <w:shd w:val="clear" w:color="auto" w:fill="272822"/>
+        <w:spacing w:after="0" w:line="285" w:lineRule="atLeast"/>
+        <w:rPr>
+          <w:rFonts w:ascii="Consolas" w:eastAsia="Times New Roman" w:hAnsi="Consolas" w:cs="Times New Roman"/>
+          <w:color w:val="F8F8F2"/>
+          <w:sz w:val="21"/>
+          <w:szCs w:val="21"/>
+          <w:lang w:eastAsia="pt-BR"/>
+        </w:rPr>
+      </w:pPr>
+      <w:r>
+        <w:rPr>
+          <w:rFonts w:ascii="Consolas" w:eastAsia="Times New Roman" w:hAnsi="Consolas" w:cs="Times New Roman"/>
+          <w:color w:val="F8F8F2"/>
+          <w:sz w:val="21"/>
+          <w:szCs w:val="21"/>
+          <w:lang w:eastAsia="pt-BR"/>
+        </w:rPr>
+        <w:t>  }</w:t>
+      </w:r>
+    </w:p>
+    <w:p>
+      <w:pPr>
+        <w:pStyle w:val="PargrafodaLista"/>
+        <w:jc w:val="both"/>
+        <w:rPr>
+          <w:rFonts w:ascii="Arial" w:hAnsi="Arial" w:cs="Arial"/>
+          <w:sz w:val="24"/>
+          <w:szCs w:val="24"/>
+        </w:rPr>
+      </w:pPr>
+    </w:p>
+    <w:p>
+      <w:pPr>
+        <w:pStyle w:val="PargrafodaLista"/>
+        <w:jc w:val="both"/>
+        <w:rPr>
+          <w:rFonts w:ascii="Arial" w:hAnsi="Arial" w:cs="Arial"/>
+          <w:sz w:val="24"/>
+          <w:szCs w:val="24"/>
+        </w:rPr>
+      </w:pPr>
+    </w:p>
+    <w:p>
+      <w:pPr>
+        <w:pStyle w:val="PargrafodaLista"/>
+        <w:jc w:val="both"/>
+        <w:rPr>
+          <w:rFonts w:ascii="Arial" w:hAnsi="Arial" w:cs="Arial"/>
+          <w:sz w:val="24"/>
+          <w:szCs w:val="24"/>
+        </w:rPr>
+      </w:pPr>
+    </w:p>
+    <w:p>
+      <w:pPr>
+        <w:pStyle w:val="PargrafodaLista"/>
+        <w:numPr>
+          <w:ilvl w:val="0"/>
+          <w:numId w:val="6"/>
+        </w:numPr>
+        <w:jc w:val="both"/>
+        <w:rPr>
+          <w:rFonts w:ascii="Arial" w:hAnsi="Arial" w:cs="Arial"/>
+          <w:sz w:val="24"/>
+          <w:szCs w:val="24"/>
+        </w:rPr>
+      </w:pPr>
+      <w:r>
+        <w:rPr>
+          <w:rFonts w:ascii="Arial" w:hAnsi="Arial" w:cs="Arial"/>
+          <w:sz w:val="24"/>
+          <w:szCs w:val="24"/>
+        </w:rPr>
+        <w:lastRenderedPageBreak/>
+        <w:t>Dentro da chaves do get vamos inserir a url que será utilizada para a requisição</w:t>
+      </w:r>
+      <w:r>
+        <w:rPr>
+          <w:rFonts w:ascii="Arial" w:hAnsi="Arial" w:cs="Arial"/>
+          <w:sz w:val="24"/>
+          <w:szCs w:val="24"/>
+        </w:rPr>
+        <w:t>, retornando um promisse com a resposta.</w:t>
+      </w:r>
+    </w:p>
+    <w:p>
+      <w:pPr>
+        <w:pStyle w:val="PargrafodaLista"/>
+        <w:numPr>
+          <w:ilvl w:val="0"/>
+          <w:numId w:val="6"/>
+        </w:numPr>
+        <w:shd w:val="clear" w:color="auto" w:fill="272822"/>
+        <w:spacing w:after="0" w:line="285" w:lineRule="atLeast"/>
+        <w:rPr>
+          <w:rFonts w:ascii="Consolas" w:eastAsia="Times New Roman" w:hAnsi="Consolas" w:cs="Times New Roman"/>
+          <w:color w:val="F8F8F2"/>
+          <w:sz w:val="21"/>
+          <w:szCs w:val="21"/>
+          <w:lang w:eastAsia="pt-BR"/>
+        </w:rPr>
+      </w:pPr>
+      <w:r>
+        <w:rPr>
+          <w:rFonts w:ascii="Consolas" w:eastAsia="Times New Roman" w:hAnsi="Consolas" w:cs="Times New Roman"/>
+          <w:color w:val="A6E22E"/>
+          <w:sz w:val="21"/>
+          <w:szCs w:val="21"/>
+          <w:lang w:eastAsia="pt-BR"/>
+        </w:rPr>
+        <w:t>created</w:t>
+      </w:r>
+      <w:r>
+        <w:rPr>
+          <w:rFonts w:ascii="Consolas" w:eastAsia="Times New Roman" w:hAnsi="Consolas" w:cs="Times New Roman"/>
+          <w:color w:val="F8F8F2"/>
+          <w:sz w:val="21"/>
+          <w:szCs w:val="21"/>
+          <w:lang w:eastAsia="pt-BR"/>
+        </w:rPr>
+        <w:t xml:space="preserve">: </w:t>
+      </w:r>
+      <w:r>
+        <w:rPr>
+          <w:rFonts w:ascii="Consolas" w:eastAsia="Times New Roman" w:hAnsi="Consolas" w:cs="Times New Roman"/>
+          <w:i/>
+          <w:iCs/>
+          <w:color w:val="66D9EF"/>
+          <w:sz w:val="21"/>
+          <w:szCs w:val="21"/>
+          <w:lang w:eastAsia="pt-BR"/>
+        </w:rPr>
+        <w:t>function</w:t>
+      </w:r>
+      <w:r>
+        <w:rPr>
+          <w:rFonts w:ascii="Consolas" w:eastAsia="Times New Roman" w:hAnsi="Consolas" w:cs="Times New Roman"/>
+          <w:color w:val="F8F8F2"/>
+          <w:sz w:val="21"/>
+          <w:szCs w:val="21"/>
+          <w:lang w:eastAsia="pt-BR"/>
+        </w:rPr>
+        <w:t>(){</w:t>
+      </w:r>
+    </w:p>
+    <w:p>
+      <w:pPr>
+        <w:pStyle w:val="PargrafodaLista"/>
+        <w:numPr>
+          <w:ilvl w:val="0"/>
+          <w:numId w:val="6"/>
+        </w:numPr>
+        <w:shd w:val="clear" w:color="auto" w:fill="272822"/>
+        <w:spacing w:after="0" w:line="285" w:lineRule="atLeast"/>
+        <w:rPr>
+          <w:rFonts w:ascii="Consolas" w:eastAsia="Times New Roman" w:hAnsi="Consolas" w:cs="Times New Roman"/>
+          <w:color w:val="F8F8F2"/>
+          <w:sz w:val="21"/>
+          <w:szCs w:val="21"/>
+          <w:lang w:eastAsia="pt-BR"/>
+        </w:rPr>
+      </w:pPr>
+      <w:r>
+        <w:rPr>
+          <w:rFonts w:ascii="Consolas" w:eastAsia="Times New Roman" w:hAnsi="Consolas" w:cs="Times New Roman"/>
+          <w:color w:val="F8F8F2"/>
+          <w:sz w:val="21"/>
+          <w:szCs w:val="21"/>
+          <w:lang w:eastAsia="pt-BR"/>
+        </w:rPr>
+        <w:t>    axios.</w:t>
+      </w:r>
+      <w:r>
+        <w:rPr>
+          <w:rFonts w:ascii="Consolas" w:eastAsia="Times New Roman" w:hAnsi="Consolas" w:cs="Times New Roman"/>
+          <w:color w:val="A6E22E"/>
+          <w:sz w:val="21"/>
+          <w:szCs w:val="21"/>
+          <w:lang w:eastAsia="pt-BR"/>
+        </w:rPr>
+        <w:t>get</w:t>
+      </w:r>
+      <w:r>
+        <w:rPr>
+          <w:rFonts w:ascii="Consolas" w:eastAsia="Times New Roman" w:hAnsi="Consolas" w:cs="Times New Roman"/>
+          <w:color w:val="F8F8F2"/>
+          <w:sz w:val="21"/>
+          <w:szCs w:val="21"/>
+          <w:lang w:eastAsia="pt-BR"/>
+        </w:rPr>
+        <w:t>(</w:t>
+      </w:r>
       <w:r>
         <w:rPr>
           <w:rFonts w:ascii="Consolas" w:eastAsia="Times New Roman" w:hAnsi="Consolas" w:cs="Times New Roman"/>
@@ -1756,9 +2607,465 @@
           <w:szCs w:val="21"/>
           <w:lang w:eastAsia="pt-BR"/>
         </w:rPr>
-        <w:t>node_modules</w:t>
-      </w:r>
-      <w:proofErr w:type="spellEnd"/>
+        <w:t>"https://pokeapi.co/api/v2/pokemon?limit=151&amp;offset=0"</w:t>
+      </w:r>
+      <w:r>
+        <w:rPr>
+          <w:rFonts w:ascii="Consolas" w:eastAsia="Times New Roman" w:hAnsi="Consolas" w:cs="Times New Roman"/>
+          <w:color w:val="F8F8F2"/>
+          <w:sz w:val="21"/>
+          <w:szCs w:val="21"/>
+          <w:lang w:eastAsia="pt-BR"/>
+        </w:rPr>
+        <w:t>).</w:t>
+      </w:r>
+      <w:r>
+        <w:rPr>
+          <w:rFonts w:ascii="Consolas" w:eastAsia="Times New Roman" w:hAnsi="Consolas" w:cs="Times New Roman"/>
+          <w:color w:val="A6E22E"/>
+          <w:sz w:val="21"/>
+          <w:szCs w:val="21"/>
+          <w:lang w:eastAsia="pt-BR"/>
+        </w:rPr>
+        <w:t>then</w:t>
+      </w:r>
+      <w:r>
+        <w:rPr>
+          <w:rFonts w:ascii="Consolas" w:eastAsia="Times New Roman" w:hAnsi="Consolas" w:cs="Times New Roman"/>
+          <w:color w:val="F8F8F2"/>
+          <w:sz w:val="21"/>
+          <w:szCs w:val="21"/>
+          <w:lang w:eastAsia="pt-BR"/>
+        </w:rPr>
+        <w:t>(</w:t>
+      </w:r>
+      <w:r>
+        <w:rPr>
+          <w:rFonts w:ascii="Consolas" w:eastAsia="Times New Roman" w:hAnsi="Consolas" w:cs="Times New Roman"/>
+          <w:i/>
+          <w:iCs/>
+          <w:color w:val="FD971F"/>
+          <w:sz w:val="21"/>
+          <w:szCs w:val="21"/>
+          <w:lang w:eastAsia="pt-BR"/>
+        </w:rPr>
+        <w:t>res</w:t>
+      </w:r>
+      <w:r>
+        <w:rPr>
+          <w:rFonts w:ascii="Consolas" w:eastAsia="Times New Roman" w:hAnsi="Consolas" w:cs="Times New Roman"/>
+          <w:color w:val="F8F8F2"/>
+          <w:sz w:val="21"/>
+          <w:szCs w:val="21"/>
+          <w:lang w:eastAsia="pt-BR"/>
+        </w:rPr>
+        <w:t xml:space="preserve"> </w:t>
+      </w:r>
+      <w:r>
+        <w:rPr>
+          <w:rFonts w:ascii="Consolas" w:eastAsia="Times New Roman" w:hAnsi="Consolas" w:cs="Times New Roman"/>
+          <w:i/>
+          <w:iCs/>
+          <w:color w:val="66D9EF"/>
+          <w:sz w:val="21"/>
+          <w:szCs w:val="21"/>
+          <w:lang w:eastAsia="pt-BR"/>
+        </w:rPr>
+        <w:t>=&gt;</w:t>
+      </w:r>
+      <w:r>
+        <w:rPr>
+          <w:rFonts w:ascii="Consolas" w:eastAsia="Times New Roman" w:hAnsi="Consolas" w:cs="Times New Roman"/>
+          <w:color w:val="F8F8F2"/>
+          <w:sz w:val="21"/>
+          <w:szCs w:val="21"/>
+          <w:lang w:eastAsia="pt-BR"/>
+        </w:rPr>
+        <w:t xml:space="preserve"> {</w:t>
+      </w:r>
+    </w:p>
+    <w:p>
+      <w:pPr>
+        <w:pStyle w:val="PargrafodaLista"/>
+        <w:numPr>
+          <w:ilvl w:val="0"/>
+          <w:numId w:val="6"/>
+        </w:numPr>
+        <w:shd w:val="clear" w:color="auto" w:fill="272822"/>
+        <w:spacing w:after="0" w:line="285" w:lineRule="atLeast"/>
+        <w:rPr>
+          <w:rFonts w:ascii="Consolas" w:eastAsia="Times New Roman" w:hAnsi="Consolas" w:cs="Times New Roman"/>
+          <w:color w:val="F8F8F2"/>
+          <w:sz w:val="21"/>
+          <w:szCs w:val="21"/>
+          <w:lang w:eastAsia="pt-BR"/>
+        </w:rPr>
+      </w:pPr>
+      <w:r>
+        <w:rPr>
+          <w:rFonts w:ascii="Consolas" w:eastAsia="Times New Roman" w:hAnsi="Consolas" w:cs="Times New Roman"/>
+          <w:color w:val="F8F8F2"/>
+          <w:sz w:val="21"/>
+          <w:szCs w:val="21"/>
+          <w:lang w:eastAsia="pt-BR"/>
+        </w:rPr>
+        <w:t>      console.</w:t>
+      </w:r>
+      <w:r>
+        <w:rPr>
+          <w:rFonts w:ascii="Consolas" w:eastAsia="Times New Roman" w:hAnsi="Consolas" w:cs="Times New Roman"/>
+          <w:color w:val="A6E22E"/>
+          <w:sz w:val="21"/>
+          <w:szCs w:val="21"/>
+          <w:lang w:eastAsia="pt-BR"/>
+        </w:rPr>
+        <w:t>log</w:t>
+      </w:r>
+      <w:r>
+        <w:rPr>
+          <w:rFonts w:ascii="Consolas" w:eastAsia="Times New Roman" w:hAnsi="Consolas" w:cs="Times New Roman"/>
+          <w:color w:val="F8F8F2"/>
+          <w:sz w:val="21"/>
+          <w:szCs w:val="21"/>
+          <w:lang w:eastAsia="pt-BR"/>
+        </w:rPr>
+        <w:t>(</w:t>
+      </w:r>
+      <w:r>
+        <w:rPr>
+          <w:rFonts w:ascii="Consolas" w:eastAsia="Times New Roman" w:hAnsi="Consolas" w:cs="Times New Roman"/>
+          <w:i/>
+          <w:iCs/>
+          <w:color w:val="FD971F"/>
+          <w:sz w:val="21"/>
+          <w:szCs w:val="21"/>
+          <w:lang w:eastAsia="pt-BR"/>
+        </w:rPr>
+        <w:t>res</w:t>
+      </w:r>
+      <w:r>
+        <w:rPr>
+          <w:rFonts w:ascii="Consolas" w:eastAsia="Times New Roman" w:hAnsi="Consolas" w:cs="Times New Roman"/>
+          <w:color w:val="F8F8F2"/>
+          <w:sz w:val="21"/>
+          <w:szCs w:val="21"/>
+          <w:lang w:eastAsia="pt-BR"/>
+        </w:rPr>
+        <w:t>);</w:t>
+      </w:r>
+    </w:p>
+    <w:p>
+      <w:pPr>
+        <w:pStyle w:val="PargrafodaLista"/>
+        <w:numPr>
+          <w:ilvl w:val="0"/>
+          <w:numId w:val="6"/>
+        </w:numPr>
+        <w:shd w:val="clear" w:color="auto" w:fill="272822"/>
+        <w:spacing w:after="0" w:line="285" w:lineRule="atLeast"/>
+        <w:rPr>
+          <w:rFonts w:ascii="Consolas" w:eastAsia="Times New Roman" w:hAnsi="Consolas" w:cs="Times New Roman"/>
+          <w:color w:val="F8F8F2"/>
+          <w:sz w:val="21"/>
+          <w:szCs w:val="21"/>
+          <w:lang w:eastAsia="pt-BR"/>
+        </w:rPr>
+      </w:pPr>
+      <w:r>
+        <w:rPr>
+          <w:rFonts w:ascii="Consolas" w:eastAsia="Times New Roman" w:hAnsi="Consolas" w:cs="Times New Roman"/>
+          <w:color w:val="F8F8F2"/>
+          <w:sz w:val="21"/>
+          <w:szCs w:val="21"/>
+          <w:lang w:eastAsia="pt-BR"/>
+        </w:rPr>
+        <w:t>    });</w:t>
+      </w:r>
+    </w:p>
+    <w:p>
+      <w:pPr>
+        <w:pStyle w:val="PargrafodaLista"/>
+        <w:numPr>
+          <w:ilvl w:val="0"/>
+          <w:numId w:val="6"/>
+        </w:numPr>
+        <w:shd w:val="clear" w:color="auto" w:fill="272822"/>
+        <w:spacing w:after="0" w:line="285" w:lineRule="atLeast"/>
+        <w:rPr>
+          <w:rFonts w:ascii="Consolas" w:eastAsia="Times New Roman" w:hAnsi="Consolas" w:cs="Times New Roman"/>
+          <w:color w:val="F8F8F2"/>
+          <w:sz w:val="21"/>
+          <w:szCs w:val="21"/>
+          <w:lang w:eastAsia="pt-BR"/>
+        </w:rPr>
+      </w:pPr>
+      <w:r>
+        <w:rPr>
+          <w:rFonts w:ascii="Consolas" w:eastAsia="Times New Roman" w:hAnsi="Consolas" w:cs="Times New Roman"/>
+          <w:color w:val="F8F8F2"/>
+          <w:sz w:val="21"/>
+          <w:szCs w:val="21"/>
+          <w:lang w:eastAsia="pt-BR"/>
+        </w:rPr>
+        <w:t>  }</w:t>
+      </w:r>
+    </w:p>
+    <w:p>
+      <w:pPr>
+        <w:pStyle w:val="PargrafodaLista"/>
+        <w:jc w:val="both"/>
+        <w:rPr>
+          <w:rFonts w:ascii="Arial" w:hAnsi="Arial" w:cs="Arial"/>
+          <w:sz w:val="24"/>
+          <w:szCs w:val="24"/>
+        </w:rPr>
+      </w:pPr>
+    </w:p>
+    <w:p>
+      <w:pPr>
+        <w:pStyle w:val="PargrafodaLista"/>
+        <w:numPr>
+          <w:ilvl w:val="0"/>
+          <w:numId w:val="6"/>
+        </w:numPr>
+        <w:jc w:val="both"/>
+        <w:rPr>
+          <w:rFonts w:ascii="Arial" w:hAnsi="Arial" w:cs="Arial"/>
+          <w:sz w:val="24"/>
+          <w:szCs w:val="24"/>
+        </w:rPr>
+      </w:pPr>
+      <w:r>
+        <w:rPr>
+          <w:rFonts w:ascii="Arial" w:hAnsi="Arial" w:cs="Arial"/>
+          <w:sz w:val="24"/>
+          <w:szCs w:val="24"/>
+        </w:rPr>
+        <w:t xml:space="preserve">Abrindo o console na página do projeto é possível ver todos os dados que são carregados com </w:t>
+      </w:r>
+      <w:r>
+        <w:rPr>
+          <w:rFonts w:ascii="Arial" w:hAnsi="Arial" w:cs="Arial"/>
+          <w:sz w:val="24"/>
+          <w:szCs w:val="24"/>
+        </w:rPr>
+        <w:t xml:space="preserve">a </w:t>
+      </w:r>
+      <w:r>
+        <w:rPr>
+          <w:rFonts w:ascii="Arial" w:hAnsi="Arial" w:cs="Arial"/>
+          <w:sz w:val="24"/>
+          <w:szCs w:val="24"/>
+        </w:rPr>
+        <w:t>resposta.</w:t>
+      </w:r>
+    </w:p>
+    <w:p>
+      <w:pPr>
+        <w:pStyle w:val="PargrafodaLista"/>
+        <w:numPr>
+          <w:ilvl w:val="0"/>
+          <w:numId w:val="6"/>
+        </w:numPr>
+        <w:jc w:val="both"/>
+        <w:rPr>
+          <w:rFonts w:ascii="Arial" w:hAnsi="Arial" w:cs="Arial"/>
+          <w:sz w:val="24"/>
+          <w:szCs w:val="24"/>
+        </w:rPr>
+      </w:pPr>
+      <w:r>
+        <w:rPr>
+          <w:rFonts w:ascii="Arial" w:hAnsi="Arial" w:cs="Arial"/>
+          <w:sz w:val="24"/>
+          <w:szCs w:val="24"/>
+        </w:rPr>
+        <w:drawing>
+          <wp:inline distT="0" distB="0" distL="0" distR="0" wp14:anchorId="0043A12F" wp14:editId="3D8B2C57">
+            <wp:extent cx="5182323" cy="1867161"/>
+            <wp:effectExtent l="0" t="0" r="0" b="0"/>
+            <wp:docPr id="5" name="Imagem 5"/>
+            <wp:cNvGraphicFramePr>
+              <a:graphicFrameLocks xmlns:a="http://schemas.openxmlformats.org/drawingml/2006/main" noChangeAspect="1"/>
+            </wp:cNvGraphicFramePr>
+            <a:graphic xmlns:a="http://schemas.openxmlformats.org/drawingml/2006/main">
+              <a:graphicData uri="http://schemas.openxmlformats.org/drawingml/2006/picture">
+                <pic:pic xmlns:pic="http://schemas.openxmlformats.org/drawingml/2006/picture">
+                  <pic:nvPicPr>
+                    <pic:cNvPr id="1" name=""/>
+                    <pic:cNvPicPr/>
+                  </pic:nvPicPr>
+                  <pic:blipFill>
+                    <a:blip r:embed="rId8"/>
+                    <a:stretch>
+                      <a:fillRect/>
+                    </a:stretch>
+                  </pic:blipFill>
+                  <pic:spPr>
+                    <a:xfrm>
+                      <a:off x="0" y="0"/>
+                      <a:ext cx="5182323" cy="1867161"/>
+                    </a:xfrm>
+                    <a:prstGeom prst="rect">
+                      <a:avLst/>
+                    </a:prstGeom>
+                  </pic:spPr>
+                </pic:pic>
+              </a:graphicData>
+            </a:graphic>
+          </wp:inline>
+        </w:drawing>
+      </w:r>
+    </w:p>
+    <w:p>
+      <w:pPr>
+        <w:pStyle w:val="PargrafodaLista"/>
+        <w:jc w:val="both"/>
+        <w:rPr>
+          <w:rFonts w:ascii="Arial" w:hAnsi="Arial" w:cs="Arial"/>
+          <w:sz w:val="24"/>
+          <w:szCs w:val="24"/>
+        </w:rPr>
+      </w:pPr>
+    </w:p>
+    <w:p>
+      <w:pPr>
+        <w:pStyle w:val="PargrafodaLista"/>
+        <w:numPr>
+          <w:ilvl w:val="0"/>
+          <w:numId w:val="6"/>
+        </w:numPr>
+        <w:jc w:val="both"/>
+        <w:rPr>
+          <w:rFonts w:ascii="Arial" w:hAnsi="Arial" w:cs="Arial"/>
+          <w:sz w:val="24"/>
+          <w:szCs w:val="24"/>
+        </w:rPr>
+      </w:pPr>
+      <w:r>
+        <w:rPr>
+          <w:rFonts w:ascii="Arial" w:hAnsi="Arial" w:cs="Arial"/>
+          <w:sz w:val="24"/>
+          <w:szCs w:val="24"/>
+        </w:rPr>
+        <w:t xml:space="preserve">Porém vamos </w:t>
+      </w:r>
+      <w:r>
+        <w:rPr>
+          <w:rFonts w:ascii="Arial" w:hAnsi="Arial" w:cs="Arial"/>
+          <w:sz w:val="24"/>
+          <w:szCs w:val="24"/>
+        </w:rPr>
+        <w:t>selecionar somente os pokemons melhorando a chamada da resposta no console.log</w:t>
+      </w:r>
+    </w:p>
+    <w:p>
+      <w:pPr>
+        <w:pStyle w:val="PargrafodaLista"/>
+        <w:numPr>
+          <w:ilvl w:val="0"/>
+          <w:numId w:val="6"/>
+        </w:numPr>
+        <w:shd w:val="clear" w:color="auto" w:fill="272822"/>
+        <w:spacing w:after="0" w:line="285" w:lineRule="atLeast"/>
+        <w:rPr>
+          <w:rFonts w:ascii="Consolas" w:eastAsia="Times New Roman" w:hAnsi="Consolas" w:cs="Times New Roman"/>
+          <w:color w:val="F8F8F2"/>
+          <w:sz w:val="21"/>
+          <w:szCs w:val="21"/>
+          <w:lang w:eastAsia="pt-BR"/>
+        </w:rPr>
+      </w:pPr>
+      <w:r>
+        <w:rPr>
+          <w:rFonts w:ascii="Consolas" w:eastAsia="Times New Roman" w:hAnsi="Consolas" w:cs="Times New Roman"/>
+          <w:color w:val="A6E22E"/>
+          <w:sz w:val="21"/>
+          <w:szCs w:val="21"/>
+          <w:lang w:eastAsia="pt-BR"/>
+        </w:rPr>
+        <w:t>created</w:t>
+      </w:r>
+      <w:r>
+        <w:rPr>
+          <w:rFonts w:ascii="Consolas" w:eastAsia="Times New Roman" w:hAnsi="Consolas" w:cs="Times New Roman"/>
+          <w:color w:val="F8F8F2"/>
+          <w:sz w:val="21"/>
+          <w:szCs w:val="21"/>
+          <w:lang w:eastAsia="pt-BR"/>
+        </w:rPr>
+        <w:t xml:space="preserve">: </w:t>
+      </w:r>
+      <w:r>
+        <w:rPr>
+          <w:rFonts w:ascii="Consolas" w:eastAsia="Times New Roman" w:hAnsi="Consolas" w:cs="Times New Roman"/>
+          <w:i/>
+          <w:iCs/>
+          <w:color w:val="66D9EF"/>
+          <w:sz w:val="21"/>
+          <w:szCs w:val="21"/>
+          <w:lang w:eastAsia="pt-BR"/>
+        </w:rPr>
+        <w:t>function</w:t>
+      </w:r>
+      <w:r>
+        <w:rPr>
+          <w:rFonts w:ascii="Consolas" w:eastAsia="Times New Roman" w:hAnsi="Consolas" w:cs="Times New Roman"/>
+          <w:color w:val="F8F8F2"/>
+          <w:sz w:val="21"/>
+          <w:szCs w:val="21"/>
+          <w:lang w:eastAsia="pt-BR"/>
+        </w:rPr>
+        <w:t>(){</w:t>
+      </w:r>
+    </w:p>
+    <w:p>
+      <w:pPr>
+        <w:pStyle w:val="PargrafodaLista"/>
+        <w:numPr>
+          <w:ilvl w:val="0"/>
+          <w:numId w:val="6"/>
+        </w:numPr>
+        <w:shd w:val="clear" w:color="auto" w:fill="272822"/>
+        <w:spacing w:after="0" w:line="285" w:lineRule="atLeast"/>
+        <w:rPr>
+          <w:rFonts w:ascii="Consolas" w:eastAsia="Times New Roman" w:hAnsi="Consolas" w:cs="Times New Roman"/>
+          <w:color w:val="F8F8F2"/>
+          <w:sz w:val="21"/>
+          <w:szCs w:val="21"/>
+          <w:lang w:eastAsia="pt-BR"/>
+        </w:rPr>
+      </w:pPr>
+      <w:r>
+        <w:rPr>
+          <w:rFonts w:ascii="Consolas" w:eastAsia="Times New Roman" w:hAnsi="Consolas" w:cs="Times New Roman"/>
+          <w:color w:val="F8F8F2"/>
+          <w:sz w:val="21"/>
+          <w:szCs w:val="21"/>
+          <w:lang w:eastAsia="pt-BR"/>
+        </w:rPr>
+        <w:t>    axios.</w:t>
+      </w:r>
+      <w:r>
+        <w:rPr>
+          <w:rFonts w:ascii="Consolas" w:eastAsia="Times New Roman" w:hAnsi="Consolas" w:cs="Times New Roman"/>
+          <w:color w:val="A6E22E"/>
+          <w:sz w:val="21"/>
+          <w:szCs w:val="21"/>
+          <w:lang w:eastAsia="pt-BR"/>
+        </w:rPr>
+        <w:t>get</w:t>
+      </w:r>
+      <w:r>
+        <w:rPr>
+          <w:rFonts w:ascii="Consolas" w:eastAsia="Times New Roman" w:hAnsi="Consolas" w:cs="Times New Roman"/>
+          <w:color w:val="F8F8F2"/>
+          <w:sz w:val="21"/>
+          <w:szCs w:val="21"/>
+          <w:lang w:eastAsia="pt-BR"/>
+        </w:rPr>
+        <w:t>(</w:t>
+      </w:r>
       <w:r>
         <w:rPr>
           <w:rFonts w:ascii="Consolas" w:eastAsia="Times New Roman" w:hAnsi="Consolas" w:cs="Times New Roman"/>
@@ -1767,9 +3074,654 @@
           <w:szCs w:val="21"/>
           <w:lang w:eastAsia="pt-BR"/>
         </w:rPr>
-        <w:t>/</w:t>
-      </w:r>
-      <w:proofErr w:type="spellStart"/>
+        <w:t>"https://pokeapi.co/api/v2/pokemon?limit=151&amp;offset=0"</w:t>
+      </w:r>
+      <w:r>
+        <w:rPr>
+          <w:rFonts w:ascii="Consolas" w:eastAsia="Times New Roman" w:hAnsi="Consolas" w:cs="Times New Roman"/>
+          <w:color w:val="F8F8F2"/>
+          <w:sz w:val="21"/>
+          <w:szCs w:val="21"/>
+          <w:lang w:eastAsia="pt-BR"/>
+        </w:rPr>
+        <w:t>).</w:t>
+      </w:r>
+      <w:r>
+        <w:rPr>
+          <w:rFonts w:ascii="Consolas" w:eastAsia="Times New Roman" w:hAnsi="Consolas" w:cs="Times New Roman"/>
+          <w:color w:val="A6E22E"/>
+          <w:sz w:val="21"/>
+          <w:szCs w:val="21"/>
+          <w:lang w:eastAsia="pt-BR"/>
+        </w:rPr>
+        <w:t>then</w:t>
+      </w:r>
+      <w:r>
+        <w:rPr>
+          <w:rFonts w:ascii="Consolas" w:eastAsia="Times New Roman" w:hAnsi="Consolas" w:cs="Times New Roman"/>
+          <w:color w:val="F8F8F2"/>
+          <w:sz w:val="21"/>
+          <w:szCs w:val="21"/>
+          <w:lang w:eastAsia="pt-BR"/>
+        </w:rPr>
+        <w:t>(</w:t>
+      </w:r>
+      <w:r>
+        <w:rPr>
+          <w:rFonts w:ascii="Consolas" w:eastAsia="Times New Roman" w:hAnsi="Consolas" w:cs="Times New Roman"/>
+          <w:i/>
+          <w:iCs/>
+          <w:color w:val="FD971F"/>
+          <w:sz w:val="21"/>
+          <w:szCs w:val="21"/>
+          <w:lang w:eastAsia="pt-BR"/>
+        </w:rPr>
+        <w:t>res</w:t>
+      </w:r>
+      <w:r>
+        <w:rPr>
+          <w:rFonts w:ascii="Consolas" w:eastAsia="Times New Roman" w:hAnsi="Consolas" w:cs="Times New Roman"/>
+          <w:color w:val="F8F8F2"/>
+          <w:sz w:val="21"/>
+          <w:szCs w:val="21"/>
+          <w:lang w:eastAsia="pt-BR"/>
+        </w:rPr>
+        <w:t xml:space="preserve"> </w:t>
+      </w:r>
+      <w:r>
+        <w:rPr>
+          <w:rFonts w:ascii="Consolas" w:eastAsia="Times New Roman" w:hAnsi="Consolas" w:cs="Times New Roman"/>
+          <w:i/>
+          <w:iCs/>
+          <w:color w:val="66D9EF"/>
+          <w:sz w:val="21"/>
+          <w:szCs w:val="21"/>
+          <w:lang w:eastAsia="pt-BR"/>
+        </w:rPr>
+        <w:t>=&gt;</w:t>
+      </w:r>
+      <w:r>
+        <w:rPr>
+          <w:rFonts w:ascii="Consolas" w:eastAsia="Times New Roman" w:hAnsi="Consolas" w:cs="Times New Roman"/>
+          <w:color w:val="F8F8F2"/>
+          <w:sz w:val="21"/>
+          <w:szCs w:val="21"/>
+          <w:lang w:eastAsia="pt-BR"/>
+        </w:rPr>
+        <w:t xml:space="preserve"> {</w:t>
+      </w:r>
+    </w:p>
+    <w:p>
+      <w:pPr>
+        <w:pStyle w:val="PargrafodaLista"/>
+        <w:numPr>
+          <w:ilvl w:val="0"/>
+          <w:numId w:val="6"/>
+        </w:numPr>
+        <w:shd w:val="clear" w:color="auto" w:fill="272822"/>
+        <w:spacing w:after="0" w:line="285" w:lineRule="atLeast"/>
+        <w:rPr>
+          <w:rFonts w:ascii="Consolas" w:eastAsia="Times New Roman" w:hAnsi="Consolas" w:cs="Times New Roman"/>
+          <w:color w:val="F8F8F2"/>
+          <w:sz w:val="21"/>
+          <w:szCs w:val="21"/>
+          <w:lang w:eastAsia="pt-BR"/>
+        </w:rPr>
+      </w:pPr>
+      <w:r>
+        <w:rPr>
+          <w:rFonts w:ascii="Consolas" w:eastAsia="Times New Roman" w:hAnsi="Consolas" w:cs="Times New Roman"/>
+          <w:color w:val="F8F8F2"/>
+          <w:sz w:val="21"/>
+          <w:szCs w:val="21"/>
+          <w:lang w:eastAsia="pt-BR"/>
+        </w:rPr>
+        <w:t>      console.</w:t>
+      </w:r>
+      <w:r>
+        <w:rPr>
+          <w:rFonts w:ascii="Consolas" w:eastAsia="Times New Roman" w:hAnsi="Consolas" w:cs="Times New Roman"/>
+          <w:color w:val="A6E22E"/>
+          <w:sz w:val="21"/>
+          <w:szCs w:val="21"/>
+          <w:lang w:eastAsia="pt-BR"/>
+        </w:rPr>
+        <w:t>log</w:t>
+      </w:r>
+      <w:r>
+        <w:rPr>
+          <w:rFonts w:ascii="Consolas" w:eastAsia="Times New Roman" w:hAnsi="Consolas" w:cs="Times New Roman"/>
+          <w:color w:val="F8F8F2"/>
+          <w:sz w:val="21"/>
+          <w:szCs w:val="21"/>
+          <w:lang w:eastAsia="pt-BR"/>
+        </w:rPr>
+        <w:t>(</w:t>
+      </w:r>
+      <w:r>
+        <w:rPr>
+          <w:rFonts w:ascii="Consolas" w:eastAsia="Times New Roman" w:hAnsi="Consolas" w:cs="Times New Roman"/>
+          <w:i/>
+          <w:iCs/>
+          <w:color w:val="FD971F"/>
+          <w:sz w:val="21"/>
+          <w:szCs w:val="21"/>
+          <w:lang w:eastAsia="pt-BR"/>
+        </w:rPr>
+        <w:t>res</w:t>
+      </w:r>
+      <w:r>
+        <w:rPr>
+          <w:rFonts w:ascii="Consolas" w:eastAsia="Times New Roman" w:hAnsi="Consolas" w:cs="Times New Roman"/>
+          <w:color w:val="F8F8F2"/>
+          <w:sz w:val="21"/>
+          <w:szCs w:val="21"/>
+          <w:lang w:eastAsia="pt-BR"/>
+        </w:rPr>
+        <w:t>.data.results);</w:t>
+      </w:r>
+    </w:p>
+    <w:p>
+      <w:pPr>
+        <w:pStyle w:val="PargrafodaLista"/>
+        <w:numPr>
+          <w:ilvl w:val="0"/>
+          <w:numId w:val="6"/>
+        </w:numPr>
+        <w:shd w:val="clear" w:color="auto" w:fill="272822"/>
+        <w:spacing w:after="0" w:line="285" w:lineRule="atLeast"/>
+        <w:rPr>
+          <w:rFonts w:ascii="Consolas" w:eastAsia="Times New Roman" w:hAnsi="Consolas" w:cs="Times New Roman"/>
+          <w:color w:val="F8F8F2"/>
+          <w:sz w:val="21"/>
+          <w:szCs w:val="21"/>
+          <w:lang w:eastAsia="pt-BR"/>
+        </w:rPr>
+      </w:pPr>
+      <w:r>
+        <w:rPr>
+          <w:rFonts w:ascii="Consolas" w:eastAsia="Times New Roman" w:hAnsi="Consolas" w:cs="Times New Roman"/>
+          <w:color w:val="F8F8F2"/>
+          <w:sz w:val="21"/>
+          <w:szCs w:val="21"/>
+          <w:lang w:eastAsia="pt-BR"/>
+        </w:rPr>
+        <w:t>    });</w:t>
+      </w:r>
+    </w:p>
+    <w:p>
+      <w:pPr>
+        <w:pStyle w:val="PargrafodaLista"/>
+        <w:numPr>
+          <w:ilvl w:val="0"/>
+          <w:numId w:val="6"/>
+        </w:numPr>
+        <w:shd w:val="clear" w:color="auto" w:fill="272822"/>
+        <w:spacing w:after="0" w:line="285" w:lineRule="atLeast"/>
+        <w:rPr>
+          <w:rFonts w:ascii="Consolas" w:eastAsia="Times New Roman" w:hAnsi="Consolas" w:cs="Times New Roman"/>
+          <w:color w:val="F8F8F2"/>
+          <w:sz w:val="21"/>
+          <w:szCs w:val="21"/>
+          <w:lang w:eastAsia="pt-BR"/>
+        </w:rPr>
+      </w:pPr>
+      <w:r>
+        <w:rPr>
+          <w:rFonts w:ascii="Consolas" w:eastAsia="Times New Roman" w:hAnsi="Consolas" w:cs="Times New Roman"/>
+          <w:color w:val="F8F8F2"/>
+          <w:sz w:val="21"/>
+          <w:szCs w:val="21"/>
+          <w:lang w:eastAsia="pt-BR"/>
+        </w:rPr>
+        <w:t>  }</w:t>
+      </w:r>
+    </w:p>
+    <w:p>
+      <w:pPr>
+        <w:pStyle w:val="PargrafodaLista"/>
+        <w:jc w:val="both"/>
+        <w:rPr>
+          <w:rFonts w:ascii="Arial" w:hAnsi="Arial" w:cs="Arial"/>
+          <w:sz w:val="24"/>
+          <w:szCs w:val="24"/>
+        </w:rPr>
+      </w:pPr>
+    </w:p>
+    <w:p>
+      <w:pPr>
+        <w:pStyle w:val="PargrafodaLista"/>
+        <w:numPr>
+          <w:ilvl w:val="0"/>
+          <w:numId w:val="6"/>
+        </w:numPr>
+        <w:jc w:val="both"/>
+        <w:rPr>
+          <w:rFonts w:ascii="Arial" w:hAnsi="Arial" w:cs="Arial"/>
+          <w:sz w:val="24"/>
+          <w:szCs w:val="24"/>
+        </w:rPr>
+      </w:pPr>
+      <w:r>
+        <w:rPr>
+          <w:rFonts w:ascii="Arial" w:hAnsi="Arial" w:cs="Arial"/>
+          <w:sz w:val="24"/>
+          <w:szCs w:val="24"/>
+        </w:rPr>
+        <w:drawing>
+          <wp:inline distT="0" distB="0" distL="0" distR="0" wp14:anchorId="070BB2C4" wp14:editId="66D5B03D">
+            <wp:extent cx="4972744" cy="1400370"/>
+            <wp:effectExtent l="0" t="0" r="0" b="9525"/>
+            <wp:docPr id="6" name="Imagem 6"/>
+            <wp:cNvGraphicFramePr>
+              <a:graphicFrameLocks xmlns:a="http://schemas.openxmlformats.org/drawingml/2006/main" noChangeAspect="1"/>
+            </wp:cNvGraphicFramePr>
+            <a:graphic xmlns:a="http://schemas.openxmlformats.org/drawingml/2006/main">
+              <a:graphicData uri="http://schemas.openxmlformats.org/drawingml/2006/picture">
+                <pic:pic xmlns:pic="http://schemas.openxmlformats.org/drawingml/2006/picture">
+                  <pic:nvPicPr>
+                    <pic:cNvPr id="1" name=""/>
+                    <pic:cNvPicPr/>
+                  </pic:nvPicPr>
+                  <pic:blipFill>
+                    <a:blip r:embed="rId9"/>
+                    <a:stretch>
+                      <a:fillRect/>
+                    </a:stretch>
+                  </pic:blipFill>
+                  <pic:spPr>
+                    <a:xfrm>
+                      <a:off x="0" y="0"/>
+                      <a:ext cx="4972744" cy="1400370"/>
+                    </a:xfrm>
+                    <a:prstGeom prst="rect">
+                      <a:avLst/>
+                    </a:prstGeom>
+                  </pic:spPr>
+                </pic:pic>
+              </a:graphicData>
+            </a:graphic>
+          </wp:inline>
+        </w:drawing>
+      </w:r>
+    </w:p>
+    <w:p>
+      <w:pPr>
+        <w:pStyle w:val="PargrafodaLista"/>
+        <w:jc w:val="both"/>
+        <w:rPr>
+          <w:rFonts w:ascii="Arial" w:hAnsi="Arial" w:cs="Arial"/>
+          <w:sz w:val="24"/>
+          <w:szCs w:val="24"/>
+        </w:rPr>
+      </w:pPr>
+    </w:p>
+    <w:p>
+      <w:pPr>
+        <w:pStyle w:val="PargrafodaLista"/>
+        <w:numPr>
+          <w:ilvl w:val="0"/>
+          <w:numId w:val="6"/>
+        </w:numPr>
+        <w:jc w:val="both"/>
+        <w:rPr>
+          <w:rFonts w:ascii="Arial" w:hAnsi="Arial" w:cs="Arial"/>
+          <w:sz w:val="24"/>
+          <w:szCs w:val="24"/>
+        </w:rPr>
+      </w:pPr>
+      <w:r>
+        <w:rPr>
+          <w:rFonts w:ascii="Arial" w:hAnsi="Arial" w:cs="Arial"/>
+          <w:sz w:val="24"/>
+          <w:szCs w:val="24"/>
+        </w:rPr>
+        <w:t>Dentro do escopo de exports defaults{ }, v</w:t>
+      </w:r>
+      <w:r>
+        <w:rPr>
+          <w:rFonts w:ascii="Arial" w:hAnsi="Arial" w:cs="Arial"/>
+          <w:sz w:val="24"/>
+          <w:szCs w:val="24"/>
+        </w:rPr>
+        <w:t>amos pegar todos os itens da resposta criando uma variável dentro da função dados, lembrando que esta função sempre retorna um objeto.</w:t>
+      </w:r>
+    </w:p>
+    <w:p>
+      <w:pPr>
+        <w:pStyle w:val="PargrafodaLista"/>
+        <w:numPr>
+          <w:ilvl w:val="0"/>
+          <w:numId w:val="6"/>
+        </w:numPr>
+        <w:jc w:val="both"/>
+        <w:rPr>
+          <w:rFonts w:ascii="Arial" w:hAnsi="Arial" w:cs="Arial"/>
+          <w:sz w:val="24"/>
+          <w:szCs w:val="24"/>
+        </w:rPr>
+      </w:pPr>
+      <w:r>
+        <w:rPr>
+          <w:rFonts w:ascii="Arial" w:hAnsi="Arial" w:cs="Arial"/>
+          <w:sz w:val="24"/>
+          <w:szCs w:val="24"/>
+        </w:rPr>
+        <w:t>Esta variável será pokemons e irá receber um array.</w:t>
+      </w:r>
+    </w:p>
+    <w:p>
+      <w:pPr>
+        <w:pStyle w:val="PargrafodaLista"/>
+        <w:numPr>
+          <w:ilvl w:val="0"/>
+          <w:numId w:val="6"/>
+        </w:numPr>
+        <w:shd w:val="clear" w:color="auto" w:fill="272822"/>
+        <w:spacing w:after="0" w:line="285" w:lineRule="atLeast"/>
+        <w:rPr>
+          <w:rFonts w:ascii="Consolas" w:eastAsia="Times New Roman" w:hAnsi="Consolas" w:cs="Times New Roman"/>
+          <w:color w:val="F8F8F2"/>
+          <w:sz w:val="21"/>
+          <w:szCs w:val="21"/>
+          <w:lang w:eastAsia="pt-BR"/>
+        </w:rPr>
+      </w:pPr>
+      <w:r>
+        <w:rPr>
+          <w:rFonts w:ascii="Consolas" w:eastAsia="Times New Roman" w:hAnsi="Consolas" w:cs="Times New Roman"/>
+          <w:color w:val="A6E22E"/>
+          <w:sz w:val="21"/>
+          <w:szCs w:val="21"/>
+          <w:lang w:eastAsia="pt-BR"/>
+        </w:rPr>
+        <w:t>data</w:t>
+      </w:r>
+      <w:r>
+        <w:rPr>
+          <w:rFonts w:ascii="Consolas" w:eastAsia="Times New Roman" w:hAnsi="Consolas" w:cs="Times New Roman"/>
+          <w:color w:val="F8F8F2"/>
+          <w:sz w:val="21"/>
+          <w:szCs w:val="21"/>
+          <w:lang w:eastAsia="pt-BR"/>
+        </w:rPr>
+        <w:t>(){</w:t>
+      </w:r>
+    </w:p>
+    <w:p>
+      <w:pPr>
+        <w:pStyle w:val="PargrafodaLista"/>
+        <w:numPr>
+          <w:ilvl w:val="0"/>
+          <w:numId w:val="6"/>
+        </w:numPr>
+        <w:shd w:val="clear" w:color="auto" w:fill="272822"/>
+        <w:spacing w:after="0" w:line="285" w:lineRule="atLeast"/>
+        <w:rPr>
+          <w:rFonts w:ascii="Consolas" w:eastAsia="Times New Roman" w:hAnsi="Consolas" w:cs="Times New Roman"/>
+          <w:color w:val="F8F8F2"/>
+          <w:sz w:val="21"/>
+          <w:szCs w:val="21"/>
+          <w:lang w:eastAsia="pt-BR"/>
+        </w:rPr>
+      </w:pPr>
+      <w:r>
+        <w:rPr>
+          <w:rFonts w:ascii="Consolas" w:eastAsia="Times New Roman" w:hAnsi="Consolas" w:cs="Times New Roman"/>
+          <w:color w:val="F8F8F2"/>
+          <w:sz w:val="21"/>
+          <w:szCs w:val="21"/>
+          <w:lang w:eastAsia="pt-BR"/>
+        </w:rPr>
+        <w:t xml:space="preserve">    </w:t>
+      </w:r>
+      <w:r>
+        <w:rPr>
+          <w:rFonts w:ascii="Consolas" w:eastAsia="Times New Roman" w:hAnsi="Consolas" w:cs="Times New Roman"/>
+          <w:color w:val="F92672"/>
+          <w:sz w:val="21"/>
+          <w:szCs w:val="21"/>
+          <w:lang w:eastAsia="pt-BR"/>
+        </w:rPr>
+        <w:t>return</w:t>
+      </w:r>
+      <w:r>
+        <w:rPr>
+          <w:rFonts w:ascii="Consolas" w:eastAsia="Times New Roman" w:hAnsi="Consolas" w:cs="Times New Roman"/>
+          <w:color w:val="F8F8F2"/>
+          <w:sz w:val="21"/>
+          <w:szCs w:val="21"/>
+          <w:lang w:eastAsia="pt-BR"/>
+        </w:rPr>
+        <w:t>{</w:t>
+      </w:r>
+    </w:p>
+    <w:p>
+      <w:pPr>
+        <w:pStyle w:val="PargrafodaLista"/>
+        <w:numPr>
+          <w:ilvl w:val="0"/>
+          <w:numId w:val="6"/>
+        </w:numPr>
+        <w:shd w:val="clear" w:color="auto" w:fill="272822"/>
+        <w:spacing w:after="0" w:line="285" w:lineRule="atLeast"/>
+        <w:rPr>
+          <w:rFonts w:ascii="Consolas" w:eastAsia="Times New Roman" w:hAnsi="Consolas" w:cs="Times New Roman"/>
+          <w:color w:val="F8F8F2"/>
+          <w:sz w:val="21"/>
+          <w:szCs w:val="21"/>
+          <w:lang w:eastAsia="pt-BR"/>
+        </w:rPr>
+      </w:pPr>
+      <w:r>
+        <w:rPr>
+          <w:rFonts w:ascii="Consolas" w:eastAsia="Times New Roman" w:hAnsi="Consolas" w:cs="Times New Roman"/>
+          <w:color w:val="F8F8F2"/>
+          <w:sz w:val="21"/>
+          <w:szCs w:val="21"/>
+          <w:lang w:eastAsia="pt-BR"/>
+        </w:rPr>
+        <w:t>      pokemons: []</w:t>
+      </w:r>
+    </w:p>
+    <w:p>
+      <w:pPr>
+        <w:pStyle w:val="PargrafodaLista"/>
+        <w:numPr>
+          <w:ilvl w:val="0"/>
+          <w:numId w:val="6"/>
+        </w:numPr>
+        <w:shd w:val="clear" w:color="auto" w:fill="272822"/>
+        <w:spacing w:after="0" w:line="285" w:lineRule="atLeast"/>
+        <w:rPr>
+          <w:rFonts w:ascii="Consolas" w:eastAsia="Times New Roman" w:hAnsi="Consolas" w:cs="Times New Roman"/>
+          <w:color w:val="F8F8F2"/>
+          <w:sz w:val="21"/>
+          <w:szCs w:val="21"/>
+          <w:lang w:eastAsia="pt-BR"/>
+        </w:rPr>
+      </w:pPr>
+      <w:r>
+        <w:rPr>
+          <w:rFonts w:ascii="Consolas" w:eastAsia="Times New Roman" w:hAnsi="Consolas" w:cs="Times New Roman"/>
+          <w:color w:val="F8F8F2"/>
+          <w:sz w:val="21"/>
+          <w:szCs w:val="21"/>
+          <w:lang w:eastAsia="pt-BR"/>
+        </w:rPr>
+        <w:t>    }</w:t>
+      </w:r>
+    </w:p>
+    <w:p>
+      <w:pPr>
+        <w:pStyle w:val="PargrafodaLista"/>
+        <w:numPr>
+          <w:ilvl w:val="0"/>
+          <w:numId w:val="6"/>
+        </w:numPr>
+        <w:shd w:val="clear" w:color="auto" w:fill="272822"/>
+        <w:spacing w:after="0" w:line="285" w:lineRule="atLeast"/>
+        <w:rPr>
+          <w:rFonts w:ascii="Consolas" w:eastAsia="Times New Roman" w:hAnsi="Consolas" w:cs="Times New Roman"/>
+          <w:color w:val="F8F8F2"/>
+          <w:sz w:val="21"/>
+          <w:szCs w:val="21"/>
+          <w:lang w:eastAsia="pt-BR"/>
+        </w:rPr>
+      </w:pPr>
+      <w:r>
+        <w:rPr>
+          <w:rFonts w:ascii="Consolas" w:eastAsia="Times New Roman" w:hAnsi="Consolas" w:cs="Times New Roman"/>
+          <w:color w:val="F8F8F2"/>
+          <w:sz w:val="21"/>
+          <w:szCs w:val="21"/>
+          <w:lang w:eastAsia="pt-BR"/>
+        </w:rPr>
+        <w:t>  }</w:t>
+      </w:r>
+    </w:p>
+    <w:p>
+      <w:pPr>
+        <w:pStyle w:val="PargrafodaLista"/>
+        <w:jc w:val="both"/>
+        <w:rPr>
+          <w:rFonts w:ascii="Arial" w:hAnsi="Arial" w:cs="Arial"/>
+          <w:sz w:val="24"/>
+          <w:szCs w:val="24"/>
+        </w:rPr>
+      </w:pPr>
+    </w:p>
+    <w:p>
+      <w:pPr>
+        <w:pStyle w:val="PargrafodaLista"/>
+        <w:numPr>
+          <w:ilvl w:val="0"/>
+          <w:numId w:val="6"/>
+        </w:numPr>
+        <w:jc w:val="both"/>
+        <w:rPr>
+          <w:rFonts w:ascii="Arial" w:hAnsi="Arial" w:cs="Arial"/>
+          <w:sz w:val="24"/>
+          <w:szCs w:val="24"/>
+        </w:rPr>
+      </w:pPr>
+      <w:r>
+        <w:rPr>
+          <w:rFonts w:ascii="Arial" w:hAnsi="Arial" w:cs="Arial"/>
+          <w:sz w:val="24"/>
+          <w:szCs w:val="24"/>
+        </w:rPr>
+        <w:t>No método create vamos passar o array que foi capturado pela requisição http para a variável pokemons que nós criamos.</w:t>
+      </w:r>
+    </w:p>
+    <w:p>
+      <w:pPr>
+        <w:pStyle w:val="PargrafodaLista"/>
+        <w:numPr>
+          <w:ilvl w:val="0"/>
+          <w:numId w:val="6"/>
+        </w:numPr>
+        <w:shd w:val="clear" w:color="auto" w:fill="272822"/>
+        <w:spacing w:after="0" w:line="285" w:lineRule="atLeast"/>
+        <w:rPr>
+          <w:rFonts w:ascii="Consolas" w:eastAsia="Times New Roman" w:hAnsi="Consolas" w:cs="Times New Roman"/>
+          <w:color w:val="F8F8F2"/>
+          <w:sz w:val="21"/>
+          <w:szCs w:val="21"/>
+          <w:lang w:eastAsia="pt-BR"/>
+        </w:rPr>
+      </w:pPr>
+      <w:r>
+        <w:rPr>
+          <w:rFonts w:ascii="Consolas" w:eastAsia="Times New Roman" w:hAnsi="Consolas" w:cs="Times New Roman"/>
+          <w:color w:val="A6E22E"/>
+          <w:sz w:val="21"/>
+          <w:szCs w:val="21"/>
+          <w:u w:val="single"/>
+          <w:lang w:eastAsia="pt-BR"/>
+        </w:rPr>
+        <w:t>created</w:t>
+      </w:r>
+      <w:r>
+        <w:rPr>
+          <w:rFonts w:ascii="Consolas" w:eastAsia="Times New Roman" w:hAnsi="Consolas" w:cs="Times New Roman"/>
+          <w:color w:val="F8F8F2"/>
+          <w:sz w:val="21"/>
+          <w:szCs w:val="21"/>
+          <w:lang w:eastAsia="pt-BR"/>
+        </w:rPr>
+        <w:t xml:space="preserve">: </w:t>
+      </w:r>
+      <w:r>
+        <w:rPr>
+          <w:rFonts w:ascii="Consolas" w:eastAsia="Times New Roman" w:hAnsi="Consolas" w:cs="Times New Roman"/>
+          <w:i/>
+          <w:iCs/>
+          <w:color w:val="66D9EF"/>
+          <w:sz w:val="21"/>
+          <w:szCs w:val="21"/>
+          <w:lang w:eastAsia="pt-BR"/>
+        </w:rPr>
+        <w:t>function</w:t>
+      </w:r>
+      <w:r>
+        <w:rPr>
+          <w:rFonts w:ascii="Consolas" w:eastAsia="Times New Roman" w:hAnsi="Consolas" w:cs="Times New Roman"/>
+          <w:color w:val="F8F8F2"/>
+          <w:sz w:val="21"/>
+          <w:szCs w:val="21"/>
+          <w:lang w:eastAsia="pt-BR"/>
+        </w:rPr>
+        <w:t>(){</w:t>
+      </w:r>
+    </w:p>
+    <w:p>
+      <w:pPr>
+        <w:pStyle w:val="PargrafodaLista"/>
+        <w:numPr>
+          <w:ilvl w:val="0"/>
+          <w:numId w:val="6"/>
+        </w:numPr>
+        <w:shd w:val="clear" w:color="auto" w:fill="272822"/>
+        <w:spacing w:after="0" w:line="285" w:lineRule="atLeast"/>
+        <w:rPr>
+          <w:rFonts w:ascii="Consolas" w:eastAsia="Times New Roman" w:hAnsi="Consolas" w:cs="Times New Roman"/>
+          <w:color w:val="F8F8F2"/>
+          <w:sz w:val="21"/>
+          <w:szCs w:val="21"/>
+          <w:lang w:eastAsia="pt-BR"/>
+        </w:rPr>
+      </w:pPr>
+      <w:r>
+        <w:rPr>
+          <w:rFonts w:ascii="Consolas" w:eastAsia="Times New Roman" w:hAnsi="Consolas" w:cs="Times New Roman"/>
+          <w:color w:val="F8F8F2"/>
+          <w:sz w:val="21"/>
+          <w:szCs w:val="21"/>
+          <w:lang w:eastAsia="pt-BR"/>
+        </w:rPr>
+        <w:t>    axios.</w:t>
+      </w:r>
+      <w:r>
+        <w:rPr>
+          <w:rFonts w:ascii="Consolas" w:eastAsia="Times New Roman" w:hAnsi="Consolas" w:cs="Times New Roman"/>
+          <w:color w:val="A6E22E"/>
+          <w:sz w:val="21"/>
+          <w:szCs w:val="21"/>
+          <w:lang w:eastAsia="pt-BR"/>
+        </w:rPr>
+        <w:t>get</w:t>
+      </w:r>
+      <w:r>
+        <w:rPr>
+          <w:rFonts w:ascii="Consolas" w:eastAsia="Times New Roman" w:hAnsi="Consolas" w:cs="Times New Roman"/>
+          <w:color w:val="F8F8F2"/>
+          <w:sz w:val="21"/>
+          <w:szCs w:val="21"/>
+          <w:lang w:eastAsia="pt-BR"/>
+        </w:rPr>
+        <w:t>(</w:t>
+      </w:r>
       <w:r>
         <w:rPr>
           <w:rFonts w:ascii="Consolas" w:eastAsia="Times New Roman" w:hAnsi="Consolas" w:cs="Times New Roman"/>
@@ -1778,9 +3730,442 @@
           <w:szCs w:val="21"/>
           <w:lang w:eastAsia="pt-BR"/>
         </w:rPr>
-        <w:t>bulma</w:t>
-      </w:r>
-      <w:proofErr w:type="spellEnd"/>
+        <w:t>"https://pokeapi.co/api/v2/pokemon?limit=151&amp;offset=0"</w:t>
+      </w:r>
+      <w:r>
+        <w:rPr>
+          <w:rFonts w:ascii="Consolas" w:eastAsia="Times New Roman" w:hAnsi="Consolas" w:cs="Times New Roman"/>
+          <w:color w:val="F8F8F2"/>
+          <w:sz w:val="21"/>
+          <w:szCs w:val="21"/>
+          <w:lang w:eastAsia="pt-BR"/>
+        </w:rPr>
+        <w:t>).</w:t>
+      </w:r>
+      <w:r>
+        <w:rPr>
+          <w:rFonts w:ascii="Consolas" w:eastAsia="Times New Roman" w:hAnsi="Consolas" w:cs="Times New Roman"/>
+          <w:color w:val="A6E22E"/>
+          <w:sz w:val="21"/>
+          <w:szCs w:val="21"/>
+          <w:lang w:eastAsia="pt-BR"/>
+        </w:rPr>
+        <w:t>then</w:t>
+      </w:r>
+      <w:r>
+        <w:rPr>
+          <w:rFonts w:ascii="Consolas" w:eastAsia="Times New Roman" w:hAnsi="Consolas" w:cs="Times New Roman"/>
+          <w:color w:val="F8F8F2"/>
+          <w:sz w:val="21"/>
+          <w:szCs w:val="21"/>
+          <w:lang w:eastAsia="pt-BR"/>
+        </w:rPr>
+        <w:t>(</w:t>
+      </w:r>
+      <w:r>
+        <w:rPr>
+          <w:rFonts w:ascii="Consolas" w:eastAsia="Times New Roman" w:hAnsi="Consolas" w:cs="Times New Roman"/>
+          <w:i/>
+          <w:iCs/>
+          <w:color w:val="FD971F"/>
+          <w:sz w:val="21"/>
+          <w:szCs w:val="21"/>
+          <w:lang w:eastAsia="pt-BR"/>
+        </w:rPr>
+        <w:t>res</w:t>
+      </w:r>
+      <w:r>
+        <w:rPr>
+          <w:rFonts w:ascii="Consolas" w:eastAsia="Times New Roman" w:hAnsi="Consolas" w:cs="Times New Roman"/>
+          <w:color w:val="F8F8F2"/>
+          <w:sz w:val="21"/>
+          <w:szCs w:val="21"/>
+          <w:lang w:eastAsia="pt-BR"/>
+        </w:rPr>
+        <w:t xml:space="preserve"> </w:t>
+      </w:r>
+      <w:r>
+        <w:rPr>
+          <w:rFonts w:ascii="Consolas" w:eastAsia="Times New Roman" w:hAnsi="Consolas" w:cs="Times New Roman"/>
+          <w:i/>
+          <w:iCs/>
+          <w:color w:val="66D9EF"/>
+          <w:sz w:val="21"/>
+          <w:szCs w:val="21"/>
+          <w:lang w:eastAsia="pt-BR"/>
+        </w:rPr>
+        <w:t>=&gt;</w:t>
+      </w:r>
+      <w:r>
+        <w:rPr>
+          <w:rFonts w:ascii="Consolas" w:eastAsia="Times New Roman" w:hAnsi="Consolas" w:cs="Times New Roman"/>
+          <w:color w:val="F8F8F2"/>
+          <w:sz w:val="21"/>
+          <w:szCs w:val="21"/>
+          <w:lang w:eastAsia="pt-BR"/>
+        </w:rPr>
+        <w:t xml:space="preserve"> {</w:t>
+      </w:r>
+    </w:p>
+    <w:p>
+      <w:pPr>
+        <w:pStyle w:val="PargrafodaLista"/>
+        <w:numPr>
+          <w:ilvl w:val="0"/>
+          <w:numId w:val="6"/>
+        </w:numPr>
+        <w:shd w:val="clear" w:color="auto" w:fill="272822"/>
+        <w:spacing w:after="0" w:line="285" w:lineRule="atLeast"/>
+        <w:rPr>
+          <w:rFonts w:ascii="Consolas" w:eastAsia="Times New Roman" w:hAnsi="Consolas" w:cs="Times New Roman"/>
+          <w:color w:val="F8F8F2"/>
+          <w:sz w:val="21"/>
+          <w:szCs w:val="21"/>
+          <w:lang w:eastAsia="pt-BR"/>
+        </w:rPr>
+      </w:pPr>
+      <w:r>
+        <w:rPr>
+          <w:rFonts w:ascii="Consolas" w:eastAsia="Times New Roman" w:hAnsi="Consolas" w:cs="Times New Roman"/>
+          <w:color w:val="F8F8F2"/>
+          <w:sz w:val="21"/>
+          <w:szCs w:val="21"/>
+          <w:lang w:eastAsia="pt-BR"/>
+        </w:rPr>
+        <w:t>      console.</w:t>
+      </w:r>
+      <w:r>
+        <w:rPr>
+          <w:rFonts w:ascii="Consolas" w:eastAsia="Times New Roman" w:hAnsi="Consolas" w:cs="Times New Roman"/>
+          <w:color w:val="A6E22E"/>
+          <w:sz w:val="21"/>
+          <w:szCs w:val="21"/>
+          <w:lang w:eastAsia="pt-BR"/>
+        </w:rPr>
+        <w:t>log</w:t>
+      </w:r>
+      <w:r>
+        <w:rPr>
+          <w:rFonts w:ascii="Consolas" w:eastAsia="Times New Roman" w:hAnsi="Consolas" w:cs="Times New Roman"/>
+          <w:color w:val="F8F8F2"/>
+          <w:sz w:val="21"/>
+          <w:szCs w:val="21"/>
+          <w:lang w:eastAsia="pt-BR"/>
+        </w:rPr>
+        <w:t>(</w:t>
+      </w:r>
+      <w:r>
+        <w:rPr>
+          <w:rFonts w:ascii="Consolas" w:eastAsia="Times New Roman" w:hAnsi="Consolas" w:cs="Times New Roman"/>
+          <w:i/>
+          <w:iCs/>
+          <w:color w:val="FD971F"/>
+          <w:sz w:val="21"/>
+          <w:szCs w:val="21"/>
+          <w:lang w:eastAsia="pt-BR"/>
+        </w:rPr>
+        <w:t>res</w:t>
+      </w:r>
+      <w:r>
+        <w:rPr>
+          <w:rFonts w:ascii="Consolas" w:eastAsia="Times New Roman" w:hAnsi="Consolas" w:cs="Times New Roman"/>
+          <w:color w:val="F8F8F2"/>
+          <w:sz w:val="21"/>
+          <w:szCs w:val="21"/>
+          <w:lang w:eastAsia="pt-BR"/>
+        </w:rPr>
+        <w:t>.data.results);</w:t>
+      </w:r>
+    </w:p>
+    <w:p>
+      <w:pPr>
+        <w:pStyle w:val="PargrafodaLista"/>
+        <w:numPr>
+          <w:ilvl w:val="0"/>
+          <w:numId w:val="6"/>
+        </w:numPr>
+        <w:shd w:val="clear" w:color="auto" w:fill="272822"/>
+        <w:spacing w:after="0" w:line="285" w:lineRule="atLeast"/>
+        <w:rPr>
+          <w:rFonts w:ascii="Consolas" w:eastAsia="Times New Roman" w:hAnsi="Consolas" w:cs="Times New Roman"/>
+          <w:color w:val="F8F8F2"/>
+          <w:sz w:val="21"/>
+          <w:szCs w:val="21"/>
+          <w:lang w:eastAsia="pt-BR"/>
+        </w:rPr>
+      </w:pPr>
+      <w:r>
+        <w:rPr>
+          <w:rFonts w:ascii="Consolas" w:eastAsia="Times New Roman" w:hAnsi="Consolas" w:cs="Times New Roman"/>
+          <w:color w:val="F8F8F2"/>
+          <w:sz w:val="21"/>
+          <w:szCs w:val="21"/>
+          <w:lang w:eastAsia="pt-BR"/>
+        </w:rPr>
+        <w:t xml:space="preserve">      </w:t>
+      </w:r>
+      <w:r>
+        <w:rPr>
+          <w:rFonts w:ascii="Consolas" w:eastAsia="Times New Roman" w:hAnsi="Consolas" w:cs="Times New Roman"/>
+          <w:color w:val="FD971F"/>
+          <w:sz w:val="21"/>
+          <w:szCs w:val="21"/>
+          <w:lang w:eastAsia="pt-BR"/>
+        </w:rPr>
+        <w:t>this</w:t>
+      </w:r>
+      <w:r>
+        <w:rPr>
+          <w:rFonts w:ascii="Consolas" w:eastAsia="Times New Roman" w:hAnsi="Consolas" w:cs="Times New Roman"/>
+          <w:color w:val="F8F8F2"/>
+          <w:sz w:val="21"/>
+          <w:szCs w:val="21"/>
+          <w:lang w:eastAsia="pt-BR"/>
+        </w:rPr>
+        <w:t xml:space="preserve">.pokemons </w:t>
+      </w:r>
+      <w:r>
+        <w:rPr>
+          <w:rFonts w:ascii="Consolas" w:eastAsia="Times New Roman" w:hAnsi="Consolas" w:cs="Times New Roman"/>
+          <w:color w:val="F92672"/>
+          <w:sz w:val="21"/>
+          <w:szCs w:val="21"/>
+          <w:lang w:eastAsia="pt-BR"/>
+        </w:rPr>
+        <w:t>=</w:t>
+      </w:r>
+      <w:r>
+        <w:rPr>
+          <w:rFonts w:ascii="Consolas" w:eastAsia="Times New Roman" w:hAnsi="Consolas" w:cs="Times New Roman"/>
+          <w:color w:val="F8F8F2"/>
+          <w:sz w:val="21"/>
+          <w:szCs w:val="21"/>
+          <w:lang w:eastAsia="pt-BR"/>
+        </w:rPr>
+        <w:t xml:space="preserve"> </w:t>
+      </w:r>
+      <w:r>
+        <w:rPr>
+          <w:rFonts w:ascii="Consolas" w:eastAsia="Times New Roman" w:hAnsi="Consolas" w:cs="Times New Roman"/>
+          <w:i/>
+          <w:iCs/>
+          <w:color w:val="FD971F"/>
+          <w:sz w:val="21"/>
+          <w:szCs w:val="21"/>
+          <w:lang w:eastAsia="pt-BR"/>
+        </w:rPr>
+        <w:t>res</w:t>
+      </w:r>
+      <w:r>
+        <w:rPr>
+          <w:rFonts w:ascii="Consolas" w:eastAsia="Times New Roman" w:hAnsi="Consolas" w:cs="Times New Roman"/>
+          <w:color w:val="F8F8F2"/>
+          <w:sz w:val="21"/>
+          <w:szCs w:val="21"/>
+          <w:lang w:eastAsia="pt-BR"/>
+        </w:rPr>
+        <w:t>.data.results;</w:t>
+      </w:r>
+    </w:p>
+    <w:p>
+      <w:pPr>
+        <w:pStyle w:val="PargrafodaLista"/>
+        <w:numPr>
+          <w:ilvl w:val="0"/>
+          <w:numId w:val="6"/>
+        </w:numPr>
+        <w:shd w:val="clear" w:color="auto" w:fill="272822"/>
+        <w:spacing w:after="0" w:line="285" w:lineRule="atLeast"/>
+        <w:rPr>
+          <w:rFonts w:ascii="Consolas" w:eastAsia="Times New Roman" w:hAnsi="Consolas" w:cs="Times New Roman"/>
+          <w:color w:val="F8F8F2"/>
+          <w:sz w:val="21"/>
+          <w:szCs w:val="21"/>
+          <w:lang w:eastAsia="pt-BR"/>
+        </w:rPr>
+      </w:pPr>
+      <w:r>
+        <w:rPr>
+          <w:rFonts w:ascii="Consolas" w:eastAsia="Times New Roman" w:hAnsi="Consolas" w:cs="Times New Roman"/>
+          <w:color w:val="F8F8F2"/>
+          <w:sz w:val="21"/>
+          <w:szCs w:val="21"/>
+          <w:lang w:eastAsia="pt-BR"/>
+        </w:rPr>
+        <w:t>    });</w:t>
+      </w:r>
+    </w:p>
+    <w:p>
+      <w:pPr>
+        <w:pStyle w:val="PargrafodaLista"/>
+        <w:numPr>
+          <w:ilvl w:val="0"/>
+          <w:numId w:val="6"/>
+        </w:numPr>
+        <w:shd w:val="clear" w:color="auto" w:fill="272822"/>
+        <w:spacing w:after="0" w:line="285" w:lineRule="atLeast"/>
+        <w:rPr>
+          <w:rFonts w:ascii="Consolas" w:eastAsia="Times New Roman" w:hAnsi="Consolas" w:cs="Times New Roman"/>
+          <w:color w:val="F8F8F2"/>
+          <w:sz w:val="21"/>
+          <w:szCs w:val="21"/>
+          <w:lang w:eastAsia="pt-BR"/>
+        </w:rPr>
+      </w:pPr>
+      <w:r>
+        <w:rPr>
+          <w:rFonts w:ascii="Consolas" w:eastAsia="Times New Roman" w:hAnsi="Consolas" w:cs="Times New Roman"/>
+          <w:color w:val="F8F8F2"/>
+          <w:sz w:val="21"/>
+          <w:szCs w:val="21"/>
+          <w:lang w:eastAsia="pt-BR"/>
+        </w:rPr>
+        <w:lastRenderedPageBreak/>
+        <w:t>  }</w:t>
+      </w:r>
+    </w:p>
+    <w:p>
+      <w:pPr>
+        <w:pStyle w:val="PargrafodaLista"/>
+        <w:jc w:val="both"/>
+        <w:rPr>
+          <w:rFonts w:ascii="Arial" w:hAnsi="Arial" w:cs="Arial"/>
+          <w:sz w:val="24"/>
+          <w:szCs w:val="24"/>
+        </w:rPr>
+      </w:pPr>
+    </w:p>
+    <w:p>
+      <w:pPr>
+        <w:pStyle w:val="PargrafodaLista"/>
+        <w:numPr>
+          <w:ilvl w:val="0"/>
+          <w:numId w:val="6"/>
+        </w:numPr>
+        <w:jc w:val="both"/>
+        <w:rPr>
+          <w:rFonts w:ascii="Arial" w:hAnsi="Arial" w:cs="Arial"/>
+          <w:sz w:val="24"/>
+          <w:szCs w:val="24"/>
+        </w:rPr>
+      </w:pPr>
+      <w:r>
+        <w:rPr>
+          <w:rFonts w:ascii="Arial" w:hAnsi="Arial" w:cs="Arial"/>
+          <w:sz w:val="24"/>
+          <w:szCs w:val="24"/>
+        </w:rPr>
+        <w:t>Como sabemos que a requisição está sendo feita corretamente, vamos alterar a mensagem do console.log para “Pegou a lista de pokemons”</w:t>
+      </w:r>
+    </w:p>
+    <w:p>
+      <w:pPr>
+        <w:pStyle w:val="PargrafodaLista"/>
+        <w:numPr>
+          <w:ilvl w:val="0"/>
+          <w:numId w:val="6"/>
+        </w:numPr>
+        <w:shd w:val="clear" w:color="auto" w:fill="272822"/>
+        <w:spacing w:after="0" w:line="285" w:lineRule="atLeast"/>
+        <w:rPr>
+          <w:rFonts w:ascii="Consolas" w:eastAsia="Times New Roman" w:hAnsi="Consolas" w:cs="Times New Roman"/>
+          <w:color w:val="F8F8F2"/>
+          <w:sz w:val="21"/>
+          <w:szCs w:val="21"/>
+          <w:lang w:eastAsia="pt-BR"/>
+        </w:rPr>
+      </w:pPr>
+      <w:r>
+        <w:rPr>
+          <w:rFonts w:ascii="Consolas" w:eastAsia="Times New Roman" w:hAnsi="Consolas" w:cs="Times New Roman"/>
+          <w:color w:val="A6E22E"/>
+          <w:sz w:val="21"/>
+          <w:szCs w:val="21"/>
+          <w:u w:val="single"/>
+          <w:lang w:eastAsia="pt-BR"/>
+        </w:rPr>
+        <w:t>created</w:t>
+      </w:r>
+      <w:r>
+        <w:rPr>
+          <w:rFonts w:ascii="Consolas" w:eastAsia="Times New Roman" w:hAnsi="Consolas" w:cs="Times New Roman"/>
+          <w:color w:val="F8F8F2"/>
+          <w:sz w:val="21"/>
+          <w:szCs w:val="21"/>
+          <w:lang w:eastAsia="pt-BR"/>
+        </w:rPr>
+        <w:t xml:space="preserve">: </w:t>
+      </w:r>
+      <w:r>
+        <w:rPr>
+          <w:rFonts w:ascii="Consolas" w:eastAsia="Times New Roman" w:hAnsi="Consolas" w:cs="Times New Roman"/>
+          <w:i/>
+          <w:iCs/>
+          <w:color w:val="66D9EF"/>
+          <w:sz w:val="21"/>
+          <w:szCs w:val="21"/>
+          <w:lang w:eastAsia="pt-BR"/>
+        </w:rPr>
+        <w:t>function</w:t>
+      </w:r>
+      <w:r>
+        <w:rPr>
+          <w:rFonts w:ascii="Consolas" w:eastAsia="Times New Roman" w:hAnsi="Consolas" w:cs="Times New Roman"/>
+          <w:color w:val="F8F8F2"/>
+          <w:sz w:val="21"/>
+          <w:szCs w:val="21"/>
+          <w:lang w:eastAsia="pt-BR"/>
+        </w:rPr>
+        <w:t>(){</w:t>
+      </w:r>
+    </w:p>
+    <w:p>
+      <w:pPr>
+        <w:pStyle w:val="PargrafodaLista"/>
+        <w:numPr>
+          <w:ilvl w:val="0"/>
+          <w:numId w:val="6"/>
+        </w:numPr>
+        <w:shd w:val="clear" w:color="auto" w:fill="272822"/>
+        <w:spacing w:after="0" w:line="285" w:lineRule="atLeast"/>
+        <w:rPr>
+          <w:rFonts w:ascii="Consolas" w:eastAsia="Times New Roman" w:hAnsi="Consolas" w:cs="Times New Roman"/>
+          <w:color w:val="F8F8F2"/>
+          <w:sz w:val="21"/>
+          <w:szCs w:val="21"/>
+          <w:lang w:eastAsia="pt-BR"/>
+        </w:rPr>
+      </w:pPr>
+      <w:r>
+        <w:rPr>
+          <w:rFonts w:ascii="Consolas" w:eastAsia="Times New Roman" w:hAnsi="Consolas" w:cs="Times New Roman"/>
+          <w:color w:val="F8F8F2"/>
+          <w:sz w:val="21"/>
+          <w:szCs w:val="21"/>
+          <w:lang w:eastAsia="pt-BR"/>
+        </w:rPr>
+        <w:t>    axios.</w:t>
+      </w:r>
+      <w:r>
+        <w:rPr>
+          <w:rFonts w:ascii="Consolas" w:eastAsia="Times New Roman" w:hAnsi="Consolas" w:cs="Times New Roman"/>
+          <w:color w:val="A6E22E"/>
+          <w:sz w:val="21"/>
+          <w:szCs w:val="21"/>
+          <w:lang w:eastAsia="pt-BR"/>
+        </w:rPr>
+        <w:t>get</w:t>
+      </w:r>
+      <w:r>
+        <w:rPr>
+          <w:rFonts w:ascii="Consolas" w:eastAsia="Times New Roman" w:hAnsi="Consolas" w:cs="Times New Roman"/>
+          <w:color w:val="F8F8F2"/>
+          <w:sz w:val="21"/>
+          <w:szCs w:val="21"/>
+          <w:lang w:eastAsia="pt-BR"/>
+        </w:rPr>
+        <w:t>(</w:t>
+      </w:r>
       <w:r>
         <w:rPr>
           <w:rFonts w:ascii="Consolas" w:eastAsia="Times New Roman" w:hAnsi="Consolas" w:cs="Times New Roman"/>
@@ -1789,9 +4174,130 @@
           <w:szCs w:val="21"/>
           <w:lang w:eastAsia="pt-BR"/>
         </w:rPr>
-        <w:t>/</w:t>
-      </w:r>
-      <w:proofErr w:type="spellStart"/>
+        <w:t>"https://pokeapi.co/api/v2/pokemon?limit=151&amp;offset=0"</w:t>
+      </w:r>
+      <w:r>
+        <w:rPr>
+          <w:rFonts w:ascii="Consolas" w:eastAsia="Times New Roman" w:hAnsi="Consolas" w:cs="Times New Roman"/>
+          <w:color w:val="F8F8F2"/>
+          <w:sz w:val="21"/>
+          <w:szCs w:val="21"/>
+          <w:lang w:eastAsia="pt-BR"/>
+        </w:rPr>
+        <w:t>).</w:t>
+      </w:r>
+      <w:r>
+        <w:rPr>
+          <w:rFonts w:ascii="Consolas" w:eastAsia="Times New Roman" w:hAnsi="Consolas" w:cs="Times New Roman"/>
+          <w:color w:val="A6E22E"/>
+          <w:sz w:val="21"/>
+          <w:szCs w:val="21"/>
+          <w:lang w:eastAsia="pt-BR"/>
+        </w:rPr>
+        <w:t>then</w:t>
+      </w:r>
+      <w:r>
+        <w:rPr>
+          <w:rFonts w:ascii="Consolas" w:eastAsia="Times New Roman" w:hAnsi="Consolas" w:cs="Times New Roman"/>
+          <w:color w:val="F8F8F2"/>
+          <w:sz w:val="21"/>
+          <w:szCs w:val="21"/>
+          <w:lang w:eastAsia="pt-BR"/>
+        </w:rPr>
+        <w:t>(</w:t>
+      </w:r>
+      <w:r>
+        <w:rPr>
+          <w:rFonts w:ascii="Consolas" w:eastAsia="Times New Roman" w:hAnsi="Consolas" w:cs="Times New Roman"/>
+          <w:i/>
+          <w:iCs/>
+          <w:color w:val="FD971F"/>
+          <w:sz w:val="21"/>
+          <w:szCs w:val="21"/>
+          <w:lang w:eastAsia="pt-BR"/>
+        </w:rPr>
+        <w:t>res</w:t>
+      </w:r>
+      <w:r>
+        <w:rPr>
+          <w:rFonts w:ascii="Consolas" w:eastAsia="Times New Roman" w:hAnsi="Consolas" w:cs="Times New Roman"/>
+          <w:color w:val="F8F8F2"/>
+          <w:sz w:val="21"/>
+          <w:szCs w:val="21"/>
+          <w:lang w:eastAsia="pt-BR"/>
+        </w:rPr>
+        <w:t xml:space="preserve"> </w:t>
+      </w:r>
+      <w:r>
+        <w:rPr>
+          <w:rFonts w:ascii="Consolas" w:eastAsia="Times New Roman" w:hAnsi="Consolas" w:cs="Times New Roman"/>
+          <w:i/>
+          <w:iCs/>
+          <w:color w:val="66D9EF"/>
+          <w:sz w:val="21"/>
+          <w:szCs w:val="21"/>
+          <w:lang w:eastAsia="pt-BR"/>
+        </w:rPr>
+        <w:t>=&gt;</w:t>
+      </w:r>
+      <w:r>
+        <w:rPr>
+          <w:rFonts w:ascii="Consolas" w:eastAsia="Times New Roman" w:hAnsi="Consolas" w:cs="Times New Roman"/>
+          <w:color w:val="F8F8F2"/>
+          <w:sz w:val="21"/>
+          <w:szCs w:val="21"/>
+          <w:lang w:eastAsia="pt-BR"/>
+        </w:rPr>
+        <w:t xml:space="preserve"> {</w:t>
+      </w:r>
+    </w:p>
+    <w:p>
+      <w:pPr>
+        <w:pStyle w:val="PargrafodaLista"/>
+        <w:numPr>
+          <w:ilvl w:val="0"/>
+          <w:numId w:val="6"/>
+        </w:numPr>
+        <w:shd w:val="clear" w:color="auto" w:fill="272822"/>
+        <w:spacing w:after="0" w:line="285" w:lineRule="atLeast"/>
+        <w:rPr>
+          <w:rFonts w:ascii="Consolas" w:eastAsia="Times New Roman" w:hAnsi="Consolas" w:cs="Times New Roman"/>
+          <w:color w:val="F8F8F2"/>
+          <w:sz w:val="21"/>
+          <w:szCs w:val="21"/>
+          <w:lang w:eastAsia="pt-BR"/>
+        </w:rPr>
+      </w:pPr>
+      <w:r>
+        <w:rPr>
+          <w:rFonts w:ascii="Consolas" w:eastAsia="Times New Roman" w:hAnsi="Consolas" w:cs="Times New Roman"/>
+          <w:color w:val="F8F8F2"/>
+          <w:sz w:val="21"/>
+          <w:szCs w:val="21"/>
+          <w:lang w:eastAsia="pt-BR"/>
+        </w:rPr>
+        <w:t>      console.</w:t>
+      </w:r>
+      <w:r>
+        <w:rPr>
+          <w:rFonts w:ascii="Consolas" w:eastAsia="Times New Roman" w:hAnsi="Consolas" w:cs="Times New Roman"/>
+          <w:color w:val="A6E22E"/>
+          <w:sz w:val="21"/>
+          <w:szCs w:val="21"/>
+          <w:lang w:eastAsia="pt-BR"/>
+        </w:rPr>
+        <w:t>log</w:t>
+      </w:r>
+      <w:r>
+        <w:rPr>
+          <w:rFonts w:ascii="Consolas" w:eastAsia="Times New Roman" w:hAnsi="Consolas" w:cs="Times New Roman"/>
+          <w:color w:val="F8F8F2"/>
+          <w:sz w:val="21"/>
+          <w:szCs w:val="21"/>
+          <w:lang w:eastAsia="pt-BR"/>
+        </w:rPr>
+        <w:t>(</w:t>
+      </w:r>
       <w:r>
         <w:rPr>
           <w:rFonts w:ascii="Consolas" w:eastAsia="Times New Roman" w:hAnsi="Consolas" w:cs="Times New Roman"/>
@@ -1800,27 +4306,182 @@
           <w:szCs w:val="21"/>
           <w:lang w:eastAsia="pt-BR"/>
         </w:rPr>
-        <w:t>css</w:t>
-      </w:r>
-      <w:proofErr w:type="spellEnd"/>
-      <w:r>
-        <w:rPr>
-          <w:rFonts w:ascii="Consolas" w:eastAsia="Times New Roman" w:hAnsi="Consolas" w:cs="Times New Roman"/>
-          <w:color w:val="E6DB74"/>
-          <w:sz w:val="21"/>
-          <w:szCs w:val="21"/>
-          <w:lang w:eastAsia="pt-BR"/>
-        </w:rPr>
-        <w:t>/bulma.css"</w:t>
-      </w:r>
-    </w:p>
-    <w:p>
-      <w:pPr>
-        <w:pStyle w:val="PargrafodaLista"/>
-        <w:numPr>
-          <w:ilvl w:val="0"/>
-          <w:numId w:val="4"/>
-        </w:numPr>
+        <w:t>"Pegou a lista de pokemons"</w:t>
+      </w:r>
+      <w:r>
+        <w:rPr>
+          <w:rFonts w:ascii="Consolas" w:eastAsia="Times New Roman" w:hAnsi="Consolas" w:cs="Times New Roman"/>
+          <w:color w:val="F8F8F2"/>
+          <w:sz w:val="21"/>
+          <w:szCs w:val="21"/>
+          <w:lang w:eastAsia="pt-BR"/>
+        </w:rPr>
+        <w:t>);</w:t>
+      </w:r>
+    </w:p>
+    <w:p>
+      <w:pPr>
+        <w:pStyle w:val="PargrafodaLista"/>
+        <w:numPr>
+          <w:ilvl w:val="0"/>
+          <w:numId w:val="6"/>
+        </w:numPr>
+        <w:shd w:val="clear" w:color="auto" w:fill="272822"/>
+        <w:spacing w:after="0" w:line="285" w:lineRule="atLeast"/>
+        <w:rPr>
+          <w:rFonts w:ascii="Consolas" w:eastAsia="Times New Roman" w:hAnsi="Consolas" w:cs="Times New Roman"/>
+          <w:color w:val="F8F8F2"/>
+          <w:sz w:val="21"/>
+          <w:szCs w:val="21"/>
+          <w:lang w:eastAsia="pt-BR"/>
+        </w:rPr>
+      </w:pPr>
+      <w:r>
+        <w:rPr>
+          <w:rFonts w:ascii="Consolas" w:eastAsia="Times New Roman" w:hAnsi="Consolas" w:cs="Times New Roman"/>
+          <w:color w:val="F8F8F2"/>
+          <w:sz w:val="21"/>
+          <w:szCs w:val="21"/>
+          <w:lang w:eastAsia="pt-BR"/>
+        </w:rPr>
+        <w:t xml:space="preserve">      </w:t>
+      </w:r>
+      <w:r>
+        <w:rPr>
+          <w:rFonts w:ascii="Consolas" w:eastAsia="Times New Roman" w:hAnsi="Consolas" w:cs="Times New Roman"/>
+          <w:color w:val="FD971F"/>
+          <w:sz w:val="21"/>
+          <w:szCs w:val="21"/>
+          <w:lang w:eastAsia="pt-BR"/>
+        </w:rPr>
+        <w:t>this</w:t>
+      </w:r>
+      <w:r>
+        <w:rPr>
+          <w:rFonts w:ascii="Consolas" w:eastAsia="Times New Roman" w:hAnsi="Consolas" w:cs="Times New Roman"/>
+          <w:color w:val="F8F8F2"/>
+          <w:sz w:val="21"/>
+          <w:szCs w:val="21"/>
+          <w:lang w:eastAsia="pt-BR"/>
+        </w:rPr>
+        <w:t xml:space="preserve">.pokemons </w:t>
+      </w:r>
+      <w:r>
+        <w:rPr>
+          <w:rFonts w:ascii="Consolas" w:eastAsia="Times New Roman" w:hAnsi="Consolas" w:cs="Times New Roman"/>
+          <w:color w:val="F92672"/>
+          <w:sz w:val="21"/>
+          <w:szCs w:val="21"/>
+          <w:lang w:eastAsia="pt-BR"/>
+        </w:rPr>
+        <w:t>=</w:t>
+      </w:r>
+      <w:r>
+        <w:rPr>
+          <w:rFonts w:ascii="Consolas" w:eastAsia="Times New Roman" w:hAnsi="Consolas" w:cs="Times New Roman"/>
+          <w:color w:val="F8F8F2"/>
+          <w:sz w:val="21"/>
+          <w:szCs w:val="21"/>
+          <w:lang w:eastAsia="pt-BR"/>
+        </w:rPr>
+        <w:t xml:space="preserve"> </w:t>
+      </w:r>
+      <w:r>
+        <w:rPr>
+          <w:rFonts w:ascii="Consolas" w:eastAsia="Times New Roman" w:hAnsi="Consolas" w:cs="Times New Roman"/>
+          <w:i/>
+          <w:iCs/>
+          <w:color w:val="FD971F"/>
+          <w:sz w:val="21"/>
+          <w:szCs w:val="21"/>
+          <w:lang w:eastAsia="pt-BR"/>
+        </w:rPr>
+        <w:t>res</w:t>
+      </w:r>
+      <w:r>
+        <w:rPr>
+          <w:rFonts w:ascii="Consolas" w:eastAsia="Times New Roman" w:hAnsi="Consolas" w:cs="Times New Roman"/>
+          <w:color w:val="F8F8F2"/>
+          <w:sz w:val="21"/>
+          <w:szCs w:val="21"/>
+          <w:lang w:eastAsia="pt-BR"/>
+        </w:rPr>
+        <w:t>.data.results;</w:t>
+      </w:r>
+    </w:p>
+    <w:p>
+      <w:pPr>
+        <w:pStyle w:val="PargrafodaLista"/>
+        <w:numPr>
+          <w:ilvl w:val="0"/>
+          <w:numId w:val="6"/>
+        </w:numPr>
+        <w:shd w:val="clear" w:color="auto" w:fill="272822"/>
+        <w:spacing w:after="0" w:line="285" w:lineRule="atLeast"/>
+        <w:rPr>
+          <w:rFonts w:ascii="Consolas" w:eastAsia="Times New Roman" w:hAnsi="Consolas" w:cs="Times New Roman"/>
+          <w:color w:val="F8F8F2"/>
+          <w:sz w:val="21"/>
+          <w:szCs w:val="21"/>
+          <w:lang w:eastAsia="pt-BR"/>
+        </w:rPr>
+      </w:pPr>
+      <w:r>
+        <w:rPr>
+          <w:rFonts w:ascii="Consolas" w:eastAsia="Times New Roman" w:hAnsi="Consolas" w:cs="Times New Roman"/>
+          <w:color w:val="F8F8F2"/>
+          <w:sz w:val="21"/>
+          <w:szCs w:val="21"/>
+          <w:lang w:eastAsia="pt-BR"/>
+        </w:rPr>
+        <w:t>    });</w:t>
+      </w:r>
+    </w:p>
+    <w:p>
+      <w:pPr>
+        <w:pStyle w:val="PargrafodaLista"/>
+        <w:numPr>
+          <w:ilvl w:val="0"/>
+          <w:numId w:val="6"/>
+        </w:numPr>
+        <w:shd w:val="clear" w:color="auto" w:fill="272822"/>
+        <w:spacing w:after="0" w:line="285" w:lineRule="atLeast"/>
+        <w:rPr>
+          <w:rFonts w:ascii="Consolas" w:eastAsia="Times New Roman" w:hAnsi="Consolas" w:cs="Times New Roman"/>
+          <w:color w:val="F8F8F2"/>
+          <w:sz w:val="21"/>
+          <w:szCs w:val="21"/>
+          <w:lang w:eastAsia="pt-BR"/>
+        </w:rPr>
+      </w:pPr>
+      <w:r>
+        <w:rPr>
+          <w:rFonts w:ascii="Consolas" w:eastAsia="Times New Roman" w:hAnsi="Consolas" w:cs="Times New Roman"/>
+          <w:color w:val="F8F8F2"/>
+          <w:sz w:val="21"/>
+          <w:szCs w:val="21"/>
+          <w:lang w:eastAsia="pt-BR"/>
+        </w:rPr>
+        <w:t>  }</w:t>
+      </w:r>
+    </w:p>
+    <w:p>
+      <w:pPr>
+        <w:pStyle w:val="PargrafodaLista"/>
+        <w:numPr>
+          <w:ilvl w:val="0"/>
+          <w:numId w:val="6"/>
+        </w:numPr>
+        <w:jc w:val="both"/>
+        <w:rPr>
+          <w:rFonts w:ascii="Arial" w:hAnsi="Arial" w:cs="Arial"/>
+          <w:sz w:val="24"/>
+          <w:szCs w:val="24"/>
+        </w:rPr>
+      </w:pPr>
+    </w:p>
+    <w:p>
+      <w:pPr>
         <w:rPr>
           <w:rFonts w:ascii="Arial" w:hAnsi="Arial" w:cs="Arial"/>
           <w:b/>
@@ -1829,291 +4490,6 @@
           <w:szCs w:val="24"/>
         </w:rPr>
       </w:pPr>
-      <w:r>
-        <w:rPr>
-          <w:rFonts w:ascii="Arial" w:hAnsi="Arial" w:cs="Arial"/>
-          <w:sz w:val="24"/>
-          <w:szCs w:val="24"/>
-        </w:rPr>
-        <w:lastRenderedPageBreak/>
-        <w:t xml:space="preserve"> No arquivo </w:t>
-      </w:r>
-      <w:proofErr w:type="spellStart"/>
-      <w:r>
-        <w:rPr>
-          <w:rFonts w:ascii="Arial" w:hAnsi="Arial" w:cs="Arial"/>
-          <w:sz w:val="24"/>
-          <w:szCs w:val="24"/>
-        </w:rPr>
-        <w:t>App.vue</w:t>
-      </w:r>
-      <w:proofErr w:type="spellEnd"/>
-      <w:r>
-        <w:rPr>
-          <w:rFonts w:ascii="Arial" w:hAnsi="Arial" w:cs="Arial"/>
-          <w:sz w:val="24"/>
-          <w:szCs w:val="24"/>
-        </w:rPr>
-        <w:t xml:space="preserve"> importe a biblioteca </w:t>
-      </w:r>
-      <w:proofErr w:type="spellStart"/>
-      <w:r>
-        <w:rPr>
-          <w:rFonts w:ascii="Arial" w:hAnsi="Arial" w:cs="Arial"/>
-          <w:sz w:val="24"/>
-          <w:szCs w:val="24"/>
-        </w:rPr>
-        <w:t>axios</w:t>
-      </w:r>
-      <w:proofErr w:type="spellEnd"/>
-      <w:r>
-        <w:rPr>
-          <w:rFonts w:ascii="Arial" w:hAnsi="Arial" w:cs="Arial"/>
-          <w:sz w:val="24"/>
-          <w:szCs w:val="24"/>
-        </w:rPr>
-        <w:t>, lembrando que esta biblioteca deve ser importância em todos os componentes que utilizarão este recurso.</w:t>
-      </w:r>
-    </w:p>
-    <w:p>
-      <w:pPr>
-        <w:pStyle w:val="PargrafodaLista"/>
-        <w:numPr>
-          <w:ilvl w:val="0"/>
-          <w:numId w:val="4"/>
-        </w:numPr>
-        <w:shd w:val="clear" w:color="auto" w:fill="272822"/>
-        <w:spacing w:after="0" w:line="285" w:lineRule="atLeast"/>
-        <w:rPr>
-          <w:rFonts w:ascii="Consolas" w:eastAsia="Times New Roman" w:hAnsi="Consolas" w:cs="Times New Roman"/>
-          <w:color w:val="F8F8F2"/>
-          <w:sz w:val="21"/>
-          <w:szCs w:val="21"/>
-          <w:lang w:eastAsia="pt-BR"/>
-        </w:rPr>
-      </w:pPr>
-      <w:proofErr w:type="spellStart"/>
-      <w:r>
-        <w:rPr>
-          <w:rFonts w:ascii="Consolas" w:eastAsia="Times New Roman" w:hAnsi="Consolas" w:cs="Times New Roman"/>
-          <w:color w:val="F92672"/>
-          <w:sz w:val="21"/>
-          <w:szCs w:val="21"/>
-          <w:lang w:eastAsia="pt-BR"/>
-        </w:rPr>
-        <w:t>import</w:t>
-      </w:r>
-      <w:proofErr w:type="spellEnd"/>
-      <w:r>
-        <w:rPr>
-          <w:rFonts w:ascii="Consolas" w:eastAsia="Times New Roman" w:hAnsi="Consolas" w:cs="Times New Roman"/>
-          <w:color w:val="F8F8F2"/>
-          <w:sz w:val="21"/>
-          <w:szCs w:val="21"/>
-          <w:lang w:eastAsia="pt-BR"/>
-        </w:rPr>
-        <w:t xml:space="preserve"> </w:t>
-      </w:r>
-      <w:proofErr w:type="spellStart"/>
-      <w:r>
-        <w:rPr>
-          <w:rFonts w:ascii="Consolas" w:eastAsia="Times New Roman" w:hAnsi="Consolas" w:cs="Times New Roman"/>
-          <w:color w:val="F8F8F2"/>
-          <w:sz w:val="21"/>
-          <w:szCs w:val="21"/>
-          <w:lang w:eastAsia="pt-BR"/>
-        </w:rPr>
-        <w:t>axios</w:t>
-      </w:r>
-      <w:proofErr w:type="spellEnd"/>
-      <w:r>
-        <w:rPr>
-          <w:rFonts w:ascii="Consolas" w:eastAsia="Times New Roman" w:hAnsi="Consolas" w:cs="Times New Roman"/>
-          <w:color w:val="F8F8F2"/>
-          <w:sz w:val="21"/>
-          <w:szCs w:val="21"/>
-          <w:lang w:eastAsia="pt-BR"/>
-        </w:rPr>
-        <w:t xml:space="preserve"> </w:t>
-      </w:r>
-      <w:proofErr w:type="spellStart"/>
-      <w:r>
-        <w:rPr>
-          <w:rFonts w:ascii="Consolas" w:eastAsia="Times New Roman" w:hAnsi="Consolas" w:cs="Times New Roman"/>
-          <w:color w:val="F92672"/>
-          <w:sz w:val="21"/>
-          <w:szCs w:val="21"/>
-          <w:lang w:eastAsia="pt-BR"/>
-        </w:rPr>
-        <w:t>from</w:t>
-      </w:r>
-      <w:proofErr w:type="spellEnd"/>
-      <w:r>
-        <w:rPr>
-          <w:rFonts w:ascii="Consolas" w:eastAsia="Times New Roman" w:hAnsi="Consolas" w:cs="Times New Roman"/>
-          <w:color w:val="F8F8F2"/>
-          <w:sz w:val="21"/>
-          <w:szCs w:val="21"/>
-          <w:lang w:eastAsia="pt-BR"/>
-        </w:rPr>
-        <w:t xml:space="preserve"> </w:t>
-      </w:r>
-      <w:r>
-        <w:rPr>
-          <w:rFonts w:ascii="Consolas" w:eastAsia="Times New Roman" w:hAnsi="Consolas" w:cs="Times New Roman"/>
-          <w:color w:val="E6DB74"/>
-          <w:sz w:val="21"/>
-          <w:szCs w:val="21"/>
-          <w:lang w:eastAsia="pt-BR"/>
-        </w:rPr>
-        <w:t>'</w:t>
-      </w:r>
-      <w:proofErr w:type="spellStart"/>
-      <w:r>
-        <w:rPr>
-          <w:rFonts w:ascii="Consolas" w:eastAsia="Times New Roman" w:hAnsi="Consolas" w:cs="Times New Roman"/>
-          <w:color w:val="E6DB74"/>
-          <w:sz w:val="21"/>
-          <w:szCs w:val="21"/>
-          <w:lang w:eastAsia="pt-BR"/>
-        </w:rPr>
-        <w:t>axios</w:t>
-      </w:r>
-      <w:proofErr w:type="spellEnd"/>
-      <w:r>
-        <w:rPr>
-          <w:rFonts w:ascii="Consolas" w:eastAsia="Times New Roman" w:hAnsi="Consolas" w:cs="Times New Roman"/>
-          <w:color w:val="E6DB74"/>
-          <w:sz w:val="21"/>
-          <w:szCs w:val="21"/>
-          <w:lang w:eastAsia="pt-BR"/>
-        </w:rPr>
-        <w:t>'</w:t>
-      </w:r>
-      <w:r>
-        <w:rPr>
-          <w:rFonts w:ascii="Consolas" w:eastAsia="Times New Roman" w:hAnsi="Consolas" w:cs="Times New Roman"/>
-          <w:color w:val="F8F8F2"/>
-          <w:sz w:val="21"/>
-          <w:szCs w:val="21"/>
-          <w:lang w:eastAsia="pt-BR"/>
-        </w:rPr>
-        <w:t>;</w:t>
-      </w:r>
-    </w:p>
-    <w:p>
-      <w:pPr>
-        <w:pStyle w:val="PargrafodaLista"/>
-        <w:numPr>
-          <w:ilvl w:val="0"/>
-          <w:numId w:val="4"/>
-        </w:numPr>
-        <w:rPr>
-          <w:rFonts w:ascii="Arial" w:hAnsi="Arial" w:cs="Arial"/>
-          <w:b/>
-          <w:bCs/>
-          <w:sz w:val="24"/>
-          <w:szCs w:val="24"/>
-        </w:rPr>
-      </w:pPr>
-      <w:r>
-        <w:rPr>
-          <w:rFonts w:ascii="Arial" w:hAnsi="Arial" w:cs="Arial"/>
-          <w:sz w:val="24"/>
-          <w:szCs w:val="24"/>
-        </w:rPr>
-        <w:t xml:space="preserve">nesse momento deve aparecer um erro no projeto, pois a variável criado </w:t>
-      </w:r>
-      <w:proofErr w:type="spellStart"/>
-      <w:r>
-        <w:rPr>
-          <w:rFonts w:ascii="Arial" w:hAnsi="Arial" w:cs="Arial"/>
-          <w:sz w:val="24"/>
-          <w:szCs w:val="24"/>
-        </w:rPr>
-        <w:t>axios</w:t>
-      </w:r>
-      <w:proofErr w:type="spellEnd"/>
-      <w:r>
-        <w:rPr>
-          <w:rFonts w:ascii="Arial" w:hAnsi="Arial" w:cs="Arial"/>
-          <w:sz w:val="24"/>
-          <w:szCs w:val="24"/>
-        </w:rPr>
-        <w:t xml:space="preserve"> foi importada porém ainda não está sendo utilizada, para resolver este problema momentaneamente basta comentar a linha  //</w:t>
-      </w:r>
-      <w:proofErr w:type="spellStart"/>
-      <w:r>
-        <w:rPr>
-          <w:rFonts w:ascii="Arial" w:hAnsi="Arial" w:cs="Arial"/>
-          <w:sz w:val="24"/>
-          <w:szCs w:val="24"/>
-        </w:rPr>
-        <w:t>import</w:t>
-      </w:r>
-      <w:proofErr w:type="spellEnd"/>
-      <w:r>
-        <w:rPr>
-          <w:rFonts w:ascii="Arial" w:hAnsi="Arial" w:cs="Arial"/>
-          <w:sz w:val="24"/>
-          <w:szCs w:val="24"/>
-        </w:rPr>
-        <w:t xml:space="preserve"> </w:t>
-      </w:r>
-      <w:proofErr w:type="spellStart"/>
-      <w:r>
-        <w:rPr>
-          <w:rFonts w:ascii="Arial" w:hAnsi="Arial" w:cs="Arial"/>
-          <w:sz w:val="24"/>
-          <w:szCs w:val="24"/>
-        </w:rPr>
-        <w:t>axios</w:t>
-      </w:r>
-      <w:proofErr w:type="spellEnd"/>
-      <w:r>
-        <w:rPr>
-          <w:rFonts w:ascii="Arial" w:hAnsi="Arial" w:cs="Arial"/>
-          <w:sz w:val="24"/>
-          <w:szCs w:val="24"/>
-        </w:rPr>
-        <w:t xml:space="preserve"> </w:t>
-      </w:r>
-      <w:proofErr w:type="spellStart"/>
-      <w:r>
-        <w:rPr>
-          <w:rFonts w:ascii="Arial" w:hAnsi="Arial" w:cs="Arial"/>
-          <w:sz w:val="24"/>
-          <w:szCs w:val="24"/>
-        </w:rPr>
-        <w:t>from</w:t>
-      </w:r>
-      <w:proofErr w:type="spellEnd"/>
-      <w:r>
-        <w:rPr>
-          <w:rFonts w:ascii="Arial" w:hAnsi="Arial" w:cs="Arial"/>
-          <w:sz w:val="24"/>
-          <w:szCs w:val="24"/>
-        </w:rPr>
-        <w:t xml:space="preserve"> ‘</w:t>
-      </w:r>
-      <w:proofErr w:type="spellStart"/>
-      <w:r>
-        <w:rPr>
-          <w:rFonts w:ascii="Arial" w:hAnsi="Arial" w:cs="Arial"/>
-          <w:sz w:val="24"/>
-          <w:szCs w:val="24"/>
-        </w:rPr>
-        <w:t>axios</w:t>
-      </w:r>
-      <w:proofErr w:type="spellEnd"/>
-      <w:r>
-        <w:rPr>
-          <w:rFonts w:ascii="Arial" w:hAnsi="Arial" w:cs="Arial"/>
-          <w:sz w:val="24"/>
-          <w:szCs w:val="24"/>
-        </w:rPr>
-        <w:t>’;</w:t>
-      </w:r>
     </w:p>
     <w:p>
       <w:pPr>
@@ -2138,6 +4514,92 @@
 <file path=word/numbering.xml><?xml version="1.0" encoding="utf-8"?>
 <w:numbering xmlns:wpc="http://schemas.microsoft.com/office/word/2010/wordprocessingCanvas" xmlns:cx="http://schemas.microsoft.com/office/drawing/2014/chartex" xmlns:cx1="http://schemas.microsoft.com/office/drawing/2015/9/8/chartex" xmlns:cx2="http://schemas.microsoft.com/office/drawing/2015/10/21/chartex" xmlns:cx3="http://schemas.microsoft.com/office/drawing/2016/5/9/chartex" xmlns:cx4="http://schemas.microsoft.com/office/drawing/2016/5/10/chartex" xmlns:cx5="http://schemas.microsoft.com/office/drawing/2016/5/11/chartex" xmlns:cx6="http://schemas.microsoft.com/office/drawing/2016/5/12/chartex" xmlns:cx7="http://schemas.microsoft.com/office/drawing/2016/5/13/chartex" xmlns:cx8="http://schemas.microsoft.com/office/drawing/2016/5/14/chartex" xmlns:mc="http://schemas.openxmlformats.org/markup-compatibility/2006" xmlns:aink="http://schemas.microsoft.com/office/drawing/2016/ink" xmlns:am3d="http://schemas.microsoft.com/office/drawing/2017/model3d" xmlns:o="urn:schemas-microsoft-com:office:office" xmlns:r="http://schemas.openxmlformats.org/officeDocument/2006/relationships" xmlns:m="http://schemas.openxmlformats.org/officeDocument/2006/math" xmlns:v="urn:schemas-microsoft-com:vml" xmlns:wp14="http://schemas.microsoft.com/office/word/2010/wordprocessingDrawing" xmlns:wp="http://schemas.openxmlformats.org/drawingml/2006/wordprocessingDrawing" xmlns:w10="urn:schemas-microsoft-com:office:word" xmlns:w="http://schemas.openxmlformats.org/wordprocessingml/2006/main" xmlns:w14="http://schemas.microsoft.com/office/word/2010/wordml" xmlns:w15="http://schemas.microsoft.com/office/word/2012/wordml" xmlns:w16cex="http://schemas.microsoft.com/office/word/2018/wordml/cex" xmlns:w16cid="http://schemas.microsoft.com/office/word/2016/wordml/cid" xmlns:w16="http://schemas.microsoft.com/office/word/2018/wordml" xmlns:w16sdtdh="http://schemas.microsoft.com/office/word/2020/wordml/sdtdatahash" xmlns:w16se="http://schemas.microsoft.com/office/word/2015/wordml/symex" xmlns:wpg="http://schemas.microsoft.com/office/word/2010/wordprocessingGroup" xmlns:wpi="http://schemas.microsoft.com/office/word/2010/wordprocessingInk" xmlns:wne="http://schemas.microsoft.com/office/word/2006/wordml" xmlns:wps="http://schemas.microsoft.com/office/word/2010/wordprocessingShape" mc:Ignorable="w14 w15 w16se w16cid w16 w16cex w16sdtdh wp14">
   <w:abstractNum w:abstractNumId="0" w15:restartNumberingAfterBreak="0">
+    <w:nsid w:val="00B0048D"/>
+    <w:multiLevelType w:val="hybridMultilevel"/>
+    <w:tmpl w:val="9B80F696"/>
+    <w:lvl w:ilvl="0" w:tplc="FFFFFFFF">
+      <w:start w:val="1"/>
+      <w:numFmt w:val="decimal"/>
+      <w:lvlText w:val="%1."/>
+      <w:lvlJc w:val="left"/>
+      <w:pPr>
+        <w:ind w:left="720" w:hanging="360"/>
+      </w:pPr>
+    </w:lvl>
+    <w:lvl w:ilvl="1" w:tplc="FFFFFFFF" w:tentative="1">
+      <w:start w:val="1"/>
+      <w:numFmt w:val="lowerLetter"/>
+      <w:lvlText w:val="%2."/>
+      <w:lvlJc w:val="left"/>
+      <w:pPr>
+        <w:ind w:left="1440" w:hanging="360"/>
+      </w:pPr>
+    </w:lvl>
+    <w:lvl w:ilvl="2" w:tplc="FFFFFFFF" w:tentative="1">
+      <w:start w:val="1"/>
+      <w:numFmt w:val="lowerRoman"/>
+      <w:lvlText w:val="%3."/>
+      <w:lvlJc w:val="right"/>
+      <w:pPr>
+        <w:ind w:left="2160" w:hanging="180"/>
+      </w:pPr>
+    </w:lvl>
+    <w:lvl w:ilvl="3" w:tplc="FFFFFFFF" w:tentative="1">
+      <w:start w:val="1"/>
+      <w:numFmt w:val="decimal"/>
+      <w:lvlText w:val="%4."/>
+      <w:lvlJc w:val="left"/>
+      <w:pPr>
+        <w:ind w:left="2880" w:hanging="360"/>
+      </w:pPr>
+    </w:lvl>
+    <w:lvl w:ilvl="4" w:tplc="FFFFFFFF" w:tentative="1">
+      <w:start w:val="1"/>
+      <w:numFmt w:val="lowerLetter"/>
+      <w:lvlText w:val="%5."/>
+      <w:lvlJc w:val="left"/>
+      <w:pPr>
+        <w:ind w:left="3600" w:hanging="360"/>
+      </w:pPr>
+    </w:lvl>
+    <w:lvl w:ilvl="5" w:tplc="FFFFFFFF" w:tentative="1">
+      <w:start w:val="1"/>
+      <w:numFmt w:val="lowerRoman"/>
+      <w:lvlText w:val="%6."/>
+      <w:lvlJc w:val="right"/>
+      <w:pPr>
+        <w:ind w:left="4320" w:hanging="180"/>
+      </w:pPr>
+    </w:lvl>
+    <w:lvl w:ilvl="6" w:tplc="FFFFFFFF" w:tentative="1">
+      <w:start w:val="1"/>
+      <w:numFmt w:val="decimal"/>
+      <w:lvlText w:val="%7."/>
+      <w:lvlJc w:val="left"/>
+      <w:pPr>
+        <w:ind w:left="5040" w:hanging="360"/>
+      </w:pPr>
+    </w:lvl>
+    <w:lvl w:ilvl="7" w:tplc="FFFFFFFF" w:tentative="1">
+      <w:start w:val="1"/>
+      <w:numFmt w:val="lowerLetter"/>
+      <w:lvlText w:val="%8."/>
+      <w:lvlJc w:val="left"/>
+      <w:pPr>
+        <w:ind w:left="5760" w:hanging="360"/>
+      </w:pPr>
+    </w:lvl>
+    <w:lvl w:ilvl="8" w:tplc="FFFFFFFF" w:tentative="1">
+      <w:start w:val="1"/>
+      <w:numFmt w:val="lowerRoman"/>
+      <w:lvlText w:val="%9."/>
+      <w:lvlJc w:val="right"/>
+      <w:pPr>
+        <w:ind w:left="6480" w:hanging="180"/>
+      </w:pPr>
+    </w:lvl>
+  </w:abstractNum>
+  <w:abstractNum w:abstractNumId="1" w15:restartNumberingAfterBreak="0">
     <w:nsid w:val="17AB2995"/>
     <w:multiLevelType w:val="hybridMultilevel"/>
     <w:tmpl w:val="59B04852"/>
@@ -2223,10 +4685,10 @@
       </w:pPr>
     </w:lvl>
   </w:abstractNum>
-  <w:abstractNum w:abstractNumId="1" w15:restartNumberingAfterBreak="0">
+  <w:abstractNum w:abstractNumId="2" w15:restartNumberingAfterBreak="0">
     <w:nsid w:val="26EB3A5E"/>
     <w:multiLevelType w:val="hybridMultilevel"/>
-    <w:tmpl w:val="C82E1C96"/>
+    <w:tmpl w:val="9B80F696"/>
     <w:lvl w:ilvl="0" w:tplc="FFFFFFFF">
       <w:start w:val="1"/>
       <w:numFmt w:val="decimal"/>
@@ -2309,7 +4771,93 @@
       </w:pPr>
     </w:lvl>
   </w:abstractNum>
-  <w:abstractNum w:abstractNumId="2" w15:restartNumberingAfterBreak="0">
+  <w:abstractNum w:abstractNumId="3" w15:restartNumberingAfterBreak="0">
+    <w:nsid w:val="28643EFA"/>
+    <w:multiLevelType w:val="hybridMultilevel"/>
+    <w:tmpl w:val="97843EE0"/>
+    <w:lvl w:ilvl="0" w:tplc="FFFFFFFF">
+      <w:start w:val="1"/>
+      <w:numFmt w:val="decimal"/>
+      <w:lvlText w:val="%1."/>
+      <w:lvlJc w:val="left"/>
+      <w:pPr>
+        <w:ind w:left="1080" w:hanging="360"/>
+      </w:pPr>
+    </w:lvl>
+    <w:lvl w:ilvl="1" w:tplc="04160019" w:tentative="1">
+      <w:start w:val="1"/>
+      <w:numFmt w:val="lowerLetter"/>
+      <w:lvlText w:val="%2."/>
+      <w:lvlJc w:val="left"/>
+      <w:pPr>
+        <w:ind w:left="1800" w:hanging="360"/>
+      </w:pPr>
+    </w:lvl>
+    <w:lvl w:ilvl="2" w:tplc="0416001B" w:tentative="1">
+      <w:start w:val="1"/>
+      <w:numFmt w:val="lowerRoman"/>
+      <w:lvlText w:val="%3."/>
+      <w:lvlJc w:val="right"/>
+      <w:pPr>
+        <w:ind w:left="2520" w:hanging="180"/>
+      </w:pPr>
+    </w:lvl>
+    <w:lvl w:ilvl="3" w:tplc="0416000F" w:tentative="1">
+      <w:start w:val="1"/>
+      <w:numFmt w:val="decimal"/>
+      <w:lvlText w:val="%4."/>
+      <w:lvlJc w:val="left"/>
+      <w:pPr>
+        <w:ind w:left="3240" w:hanging="360"/>
+      </w:pPr>
+    </w:lvl>
+    <w:lvl w:ilvl="4" w:tplc="04160019" w:tentative="1">
+      <w:start w:val="1"/>
+      <w:numFmt w:val="lowerLetter"/>
+      <w:lvlText w:val="%5."/>
+      <w:lvlJc w:val="left"/>
+      <w:pPr>
+        <w:ind w:left="3960" w:hanging="360"/>
+      </w:pPr>
+    </w:lvl>
+    <w:lvl w:ilvl="5" w:tplc="0416001B" w:tentative="1">
+      <w:start w:val="1"/>
+      <w:numFmt w:val="lowerRoman"/>
+      <w:lvlText w:val="%6."/>
+      <w:lvlJc w:val="right"/>
+      <w:pPr>
+        <w:ind w:left="4680" w:hanging="180"/>
+      </w:pPr>
+    </w:lvl>
+    <w:lvl w:ilvl="6" w:tplc="0416000F" w:tentative="1">
+      <w:start w:val="1"/>
+      <w:numFmt w:val="decimal"/>
+      <w:lvlText w:val="%7."/>
+      <w:lvlJc w:val="left"/>
+      <w:pPr>
+        <w:ind w:left="5400" w:hanging="360"/>
+      </w:pPr>
+    </w:lvl>
+    <w:lvl w:ilvl="7" w:tplc="04160019" w:tentative="1">
+      <w:start w:val="1"/>
+      <w:numFmt w:val="lowerLetter"/>
+      <w:lvlText w:val="%8."/>
+      <w:lvlJc w:val="left"/>
+      <w:pPr>
+        <w:ind w:left="6120" w:hanging="360"/>
+      </w:pPr>
+    </w:lvl>
+    <w:lvl w:ilvl="8" w:tplc="0416001B" w:tentative="1">
+      <w:start w:val="1"/>
+      <w:numFmt w:val="lowerRoman"/>
+      <w:lvlText w:val="%9."/>
+      <w:lvlJc w:val="right"/>
+      <w:pPr>
+        <w:ind w:left="6840" w:hanging="180"/>
+      </w:pPr>
+    </w:lvl>
+  </w:abstractNum>
+  <w:abstractNum w:abstractNumId="4" w15:restartNumberingAfterBreak="0">
     <w:nsid w:val="46921AA2"/>
     <w:multiLevelType w:val="hybridMultilevel"/>
     <w:tmpl w:val="EA2E8A32"/>
@@ -2395,7 +4943,7 @@
       </w:pPr>
     </w:lvl>
   </w:abstractNum>
-  <w:abstractNum w:abstractNumId="3" w15:restartNumberingAfterBreak="0">
+  <w:abstractNum w:abstractNumId="5" w15:restartNumberingAfterBreak="0">
     <w:nsid w:val="6FFA1D7B"/>
     <w:multiLevelType w:val="hybridMultilevel"/>
     <w:tmpl w:val="6D28FDAE"/>
@@ -2482,16 +5030,22 @@
     </w:lvl>
   </w:abstractNum>
   <w:num w:numId="1">
-    <w:abstractNumId w:val="0"/>
+    <w:abstractNumId w:val="1"/>
   </w:num>
   <w:num w:numId="2">
+    <w:abstractNumId w:val="5"/>
+  </w:num>
+  <w:num w:numId="3">
+    <w:abstractNumId w:val="4"/>
+  </w:num>
+  <w:num w:numId="4">
+    <w:abstractNumId w:val="2"/>
+  </w:num>
+  <w:num w:numId="5">
     <w:abstractNumId w:val="3"/>
   </w:num>
-  <w:num w:numId="3">
-    <w:abstractNumId w:val="2"/>
-  </w:num>
-  <w:num w:numId="4">
-    <w:abstractNumId w:val="1"/>
+  <w:num w:numId="6">
+    <w:abstractNumId w:val="0"/>
   </w:num>
 </w:numbering>
 </file>
@@ -2933,6 +5487,29 @@
       <w:contextualSpacing/>
     </w:pPr>
   </w:style>
+  <w:style w:type="character" w:styleId="Hyperlink">
+    <w:name w:val="Hyperlink"/>
+    <w:basedOn w:val="Fontepargpadro"/>
+    <w:uiPriority w:val="99"/>
+    <w:unhideWhenUsed/>
+    <w:rsid w:val="00A35A8C"/>
+    <w:rPr>
+      <w:color w:val="0563C1" w:themeColor="hyperlink"/>
+      <w:u w:val="single"/>
+    </w:rPr>
+  </w:style>
+  <w:style w:type="character" w:styleId="MenoPendente">
+    <w:name w:val="Unresolved Mention"/>
+    <w:basedOn w:val="Fontepargpadro"/>
+    <w:uiPriority w:val="99"/>
+    <w:semiHidden/>
+    <w:unhideWhenUsed/>
+    <w:rsid w:val="00A35A8C"/>
+    <w:rPr>
+      <w:color w:val="605E5C"/>
+      <w:shd w:val="clear" w:color="auto" w:fill="E1DFDD"/>
+    </w:rPr>
+  </w:style>
 </w:styles>
 </file>
 

</xml_diff>

<commit_message>
Buscando informações do Pokemon
</commit_message>
<xml_diff>
--- a/Instruções/13_Projeto#4_Pokedex_com_VueJs.docx
+++ b/Instruções/13_Projeto#4_Pokedex_com_VueJs.docx
@@ -2564,6 +2564,7 @@
       <w:r>
         <w:rPr>
           <w:rFonts w:ascii="Arial" w:hAnsi="Arial" w:cs="Arial"/>
+          <w:noProof/>
           <w:sz w:val="24"/>
           <w:szCs w:val="24"/>
         </w:rPr>
@@ -2644,6 +2645,7 @@
       <w:r>
         <w:rPr>
           <w:rFonts w:ascii="Arial" w:hAnsi="Arial" w:cs="Arial"/>
+          <w:noProof/>
           <w:sz w:val="24"/>
           <w:szCs w:val="24"/>
         </w:rPr>
@@ -4173,6 +4175,7 @@
       <w:r>
         <w:rPr>
           <w:rFonts w:ascii="Arial" w:hAnsi="Arial" w:cs="Arial"/>
+          <w:noProof/>
           <w:sz w:val="24"/>
           <w:szCs w:val="24"/>
         </w:rPr>
@@ -4671,6 +4674,7 @@
       <w:r>
         <w:rPr>
           <w:rFonts w:ascii="Arial" w:hAnsi="Arial" w:cs="Arial"/>
+          <w:noProof/>
           <w:sz w:val="24"/>
           <w:szCs w:val="24"/>
         </w:rPr>
@@ -6376,6 +6380,7 @@
       <w:r>
         <w:rPr>
           <w:rFonts w:ascii="Arial" w:hAnsi="Arial" w:cs="Arial"/>
+          <w:noProof/>
           <w:sz w:val="24"/>
           <w:szCs w:val="24"/>
         </w:rPr>
@@ -7251,6 +7256,7 @@
       <w:r>
         <w:rPr>
           <w:rFonts w:ascii="Arial" w:hAnsi="Arial" w:cs="Arial"/>
+          <w:noProof/>
           <w:sz w:val="24"/>
           <w:szCs w:val="24"/>
         </w:rPr>
@@ -7760,6 +7766,7 @@
       <w:r>
         <w:rPr>
           <w:rFonts w:ascii="Arial" w:hAnsi="Arial" w:cs="Arial"/>
+          <w:noProof/>
           <w:sz w:val="24"/>
           <w:szCs w:val="24"/>
         </w:rPr>
@@ -8238,6 +8245,7 @@
       <w:r>
         <w:rPr>
           <w:rFonts w:ascii="Arial" w:hAnsi="Arial" w:cs="Arial"/>
+          <w:noProof/>
           <w:sz w:val="24"/>
           <w:szCs w:val="24"/>
         </w:rPr>
@@ -8428,6 +8436,7 @@
       <w:r>
         <w:rPr>
           <w:rFonts w:ascii="Arial" w:hAnsi="Arial" w:cs="Arial"/>
+          <w:noProof/>
           <w:sz w:val="24"/>
           <w:szCs w:val="24"/>
         </w:rPr>
@@ -8642,6 +8651,7 @@
       <w:r>
         <w:rPr>
           <w:rFonts w:ascii="Arial" w:hAnsi="Arial" w:cs="Arial"/>
+          <w:noProof/>
           <w:sz w:val="24"/>
           <w:szCs w:val="24"/>
         </w:rPr>
@@ -8777,6 +8787,7 @@
       <w:r>
         <w:rPr>
           <w:rFonts w:ascii="Arial" w:hAnsi="Arial" w:cs="Arial"/>
+          <w:noProof/>
           <w:sz w:val="24"/>
           <w:szCs w:val="24"/>
         </w:rPr>
@@ -8945,6 +8956,7 @@
       <w:r>
         <w:rPr>
           <w:rFonts w:ascii="Arial" w:hAnsi="Arial" w:cs="Arial"/>
+          <w:noProof/>
           <w:sz w:val="24"/>
           <w:szCs w:val="24"/>
         </w:rPr>
@@ -9116,6 +9128,7 @@
       <w:r>
         <w:rPr>
           <w:rFonts w:ascii="Arial" w:hAnsi="Arial" w:cs="Arial"/>
+          <w:noProof/>
           <w:sz w:val="24"/>
           <w:szCs w:val="24"/>
         </w:rPr>
@@ -9439,6 +9452,7 @@
       <w:r>
         <w:rPr>
           <w:rFonts w:ascii="Arial" w:hAnsi="Arial" w:cs="Arial"/>
+          <w:noProof/>
           <w:sz w:val="24"/>
           <w:szCs w:val="24"/>
         </w:rPr>
@@ -9615,6 +9629,7 @@
       <w:r>
         <w:rPr>
           <w:rFonts w:ascii="Arial" w:hAnsi="Arial" w:cs="Arial"/>
+          <w:noProof/>
           <w:sz w:val="24"/>
           <w:szCs w:val="24"/>
         </w:rPr>
@@ -10036,6 +10051,7 @@
       <w:r>
         <w:rPr>
           <w:rFonts w:ascii="Arial" w:hAnsi="Arial" w:cs="Arial"/>
+          <w:noProof/>
           <w:sz w:val="24"/>
           <w:szCs w:val="24"/>
         </w:rPr>
@@ -10214,6 +10230,7 @@
       <w:r>
         <w:rPr>
           <w:rFonts w:ascii="Arial" w:hAnsi="Arial" w:cs="Arial"/>
+          <w:noProof/>
           <w:sz w:val="24"/>
           <w:szCs w:val="24"/>
         </w:rPr>
@@ -10242,6 +10259,1032 @@
                     <a:xfrm>
                       <a:off x="0" y="0"/>
                       <a:ext cx="4486901" cy="1609950"/>
+                    </a:xfrm>
+                    <a:prstGeom prst="rect">
+                      <a:avLst/>
+                    </a:prstGeom>
+                  </pic:spPr>
+                </pic:pic>
+              </a:graphicData>
+            </a:graphic>
+          </wp:inline>
+        </w:drawing>
+      </w:r>
+    </w:p>
+    <w:p>
+      <w:pPr>
+        <w:pStyle w:val="PargrafodaLista"/>
+        <w:jc w:val="both"/>
+        <w:rPr>
+          <w:rFonts w:ascii="Arial" w:hAnsi="Arial" w:cs="Arial"/>
+          <w:b/>
+          <w:bCs/>
+          <w:sz w:val="28"/>
+          <w:szCs w:val="28"/>
+        </w:rPr>
+      </w:pPr>
+    </w:p>
+    <w:p>
+      <w:pPr>
+        <w:ind w:left="360"/>
+        <w:jc w:val="center"/>
+        <w:rPr>
+          <w:rFonts w:ascii="Arial" w:hAnsi="Arial" w:cs="Arial"/>
+          <w:b/>
+          <w:bCs/>
+          <w:sz w:val="28"/>
+          <w:szCs w:val="28"/>
+        </w:rPr>
+      </w:pPr>
+      <w:proofErr w:type="gramStart"/>
+      <w:r>
+        <w:rPr>
+          <w:rFonts w:ascii="Arial" w:hAnsi="Arial" w:cs="Arial"/>
+          <w:b/>
+          <w:bCs/>
+          <w:sz w:val="28"/>
+          <w:szCs w:val="28"/>
+        </w:rPr>
+        <w:t>Buscado informações</w:t>
+      </w:r>
+      <w:proofErr w:type="gramEnd"/>
+      <w:r>
+        <w:rPr>
+          <w:rFonts w:ascii="Arial" w:hAnsi="Arial" w:cs="Arial"/>
+          <w:b/>
+          <w:bCs/>
+          <w:sz w:val="28"/>
+          <w:szCs w:val="28"/>
+        </w:rPr>
+        <w:t xml:space="preserve"> do </w:t>
+      </w:r>
+      <w:proofErr w:type="spellStart"/>
+      <w:r>
+        <w:rPr>
+          <w:rFonts w:ascii="Arial" w:hAnsi="Arial" w:cs="Arial"/>
+          <w:b/>
+          <w:bCs/>
+          <w:sz w:val="28"/>
+          <w:szCs w:val="28"/>
+        </w:rPr>
+        <w:t>Pokemon</w:t>
+      </w:r>
+      <w:proofErr w:type="spellEnd"/>
+    </w:p>
+    <w:p>
+      <w:pPr>
+        <w:pStyle w:val="PargrafodaLista"/>
+        <w:numPr>
+          <w:ilvl w:val="0"/>
+          <w:numId w:val="7"/>
+        </w:numPr>
+        <w:jc w:val="both"/>
+        <w:rPr>
+          <w:rFonts w:ascii="Arial" w:hAnsi="Arial" w:cs="Arial"/>
+          <w:sz w:val="24"/>
+          <w:szCs w:val="24"/>
+        </w:rPr>
+      </w:pPr>
+      <w:r>
+        <w:rPr>
+          <w:rFonts w:ascii="Arial" w:hAnsi="Arial" w:cs="Arial"/>
+          <w:sz w:val="24"/>
+          <w:szCs w:val="24"/>
+        </w:rPr>
+        <w:t xml:space="preserve">Para buscar mais informações no componente </w:t>
+      </w:r>
+      <w:proofErr w:type="spellStart"/>
+      <w:r>
+        <w:rPr>
+          <w:rFonts w:ascii="Arial" w:hAnsi="Arial" w:cs="Arial"/>
+          <w:sz w:val="24"/>
+          <w:szCs w:val="24"/>
+        </w:rPr>
+        <w:t>Pokemon</w:t>
+      </w:r>
+      <w:proofErr w:type="spellEnd"/>
+      <w:r>
+        <w:rPr>
+          <w:rFonts w:ascii="Arial" w:hAnsi="Arial" w:cs="Arial"/>
+          <w:sz w:val="24"/>
+          <w:szCs w:val="24"/>
+        </w:rPr>
+        <w:t xml:space="preserve">, vamos importar a biblioteca </w:t>
+      </w:r>
+      <w:proofErr w:type="spellStart"/>
+      <w:r>
+        <w:rPr>
+          <w:rFonts w:ascii="Arial" w:hAnsi="Arial" w:cs="Arial"/>
+          <w:sz w:val="24"/>
+          <w:szCs w:val="24"/>
+        </w:rPr>
+        <w:t>axios</w:t>
+      </w:r>
+      <w:proofErr w:type="spellEnd"/>
+      <w:r>
+        <w:rPr>
+          <w:rFonts w:ascii="Arial" w:hAnsi="Arial" w:cs="Arial"/>
+          <w:sz w:val="24"/>
+          <w:szCs w:val="24"/>
+        </w:rPr>
+        <w:t xml:space="preserve"> </w:t>
+      </w:r>
+      <w:r>
+        <w:rPr>
+          <w:rFonts w:ascii="Arial" w:hAnsi="Arial" w:cs="Arial"/>
+          <w:sz w:val="24"/>
+          <w:szCs w:val="24"/>
+        </w:rPr>
+        <w:t xml:space="preserve">dentro do componente e criar o método </w:t>
+      </w:r>
+      <w:proofErr w:type="spellStart"/>
+      <w:r>
+        <w:rPr>
+          <w:rFonts w:ascii="Arial" w:hAnsi="Arial" w:cs="Arial"/>
+          <w:sz w:val="24"/>
+          <w:szCs w:val="24"/>
+        </w:rPr>
+        <w:t>created</w:t>
+      </w:r>
+      <w:proofErr w:type="spellEnd"/>
+      <w:r>
+        <w:rPr>
+          <w:rFonts w:ascii="Arial" w:hAnsi="Arial" w:cs="Arial"/>
+          <w:sz w:val="24"/>
+          <w:szCs w:val="24"/>
+        </w:rPr>
+        <w:t xml:space="preserve"> para realizar requisições com o </w:t>
+      </w:r>
+      <w:proofErr w:type="spellStart"/>
+      <w:r>
+        <w:rPr>
+          <w:rFonts w:ascii="Arial" w:hAnsi="Arial" w:cs="Arial"/>
+          <w:sz w:val="24"/>
+          <w:szCs w:val="24"/>
+        </w:rPr>
+        <w:t>axios</w:t>
+      </w:r>
+      <w:proofErr w:type="spellEnd"/>
+      <w:r>
+        <w:rPr>
+          <w:rFonts w:ascii="Arial" w:hAnsi="Arial" w:cs="Arial"/>
+          <w:sz w:val="24"/>
+          <w:szCs w:val="24"/>
+        </w:rPr>
+        <w:t>. Vamos</w:t>
+      </w:r>
+    </w:p>
+    <w:p>
+      <w:pPr>
+        <w:pStyle w:val="PargrafodaLista"/>
+        <w:numPr>
+          <w:ilvl w:val="0"/>
+          <w:numId w:val="7"/>
+        </w:numPr>
+        <w:jc w:val="both"/>
+        <w:rPr>
+          <w:rFonts w:ascii="Arial" w:hAnsi="Arial" w:cs="Arial"/>
+          <w:sz w:val="24"/>
+          <w:szCs w:val="24"/>
+        </w:rPr>
+      </w:pPr>
+      <w:r>
+        <w:rPr>
+          <w:rFonts w:ascii="Arial" w:hAnsi="Arial" w:cs="Arial"/>
+          <w:sz w:val="24"/>
+          <w:szCs w:val="24"/>
+        </w:rPr>
+        <w:t xml:space="preserve">Fazer a requisição utilizando a </w:t>
+      </w:r>
+      <w:proofErr w:type="spellStart"/>
+      <w:r>
+        <w:rPr>
+          <w:rFonts w:ascii="Arial" w:hAnsi="Arial" w:cs="Arial"/>
+          <w:sz w:val="24"/>
+          <w:szCs w:val="24"/>
+        </w:rPr>
+        <w:t>url</w:t>
+      </w:r>
+      <w:proofErr w:type="spellEnd"/>
+      <w:r>
+        <w:rPr>
+          <w:rFonts w:ascii="Arial" w:hAnsi="Arial" w:cs="Arial"/>
+          <w:sz w:val="24"/>
+          <w:szCs w:val="24"/>
+        </w:rPr>
+        <w:t xml:space="preserve"> do </w:t>
+      </w:r>
+      <w:proofErr w:type="spellStart"/>
+      <w:r>
+        <w:rPr>
+          <w:rFonts w:ascii="Arial" w:hAnsi="Arial" w:cs="Arial"/>
+          <w:sz w:val="24"/>
+          <w:szCs w:val="24"/>
+        </w:rPr>
+        <w:t>Pokemon</w:t>
+      </w:r>
+      <w:proofErr w:type="spellEnd"/>
+      <w:r>
+        <w:rPr>
+          <w:rFonts w:ascii="Arial" w:hAnsi="Arial" w:cs="Arial"/>
+          <w:sz w:val="24"/>
+          <w:szCs w:val="24"/>
+        </w:rPr>
+        <w:t>.</w:t>
+      </w:r>
+    </w:p>
+    <w:p>
+      <w:pPr>
+        <w:pStyle w:val="PargrafodaLista"/>
+        <w:numPr>
+          <w:ilvl w:val="0"/>
+          <w:numId w:val="7"/>
+        </w:numPr>
+        <w:jc w:val="both"/>
+        <w:rPr>
+          <w:rFonts w:ascii="Arial" w:hAnsi="Arial" w:cs="Arial"/>
+          <w:sz w:val="24"/>
+          <w:szCs w:val="24"/>
+        </w:rPr>
+      </w:pPr>
+      <w:r>
+        <w:rPr>
+          <w:rFonts w:ascii="Arial" w:hAnsi="Arial" w:cs="Arial"/>
+          <w:sz w:val="24"/>
+          <w:szCs w:val="24"/>
+        </w:rPr>
+        <w:drawing>
+          <wp:inline distT="0" distB="0" distL="0" distR="0" wp14:anchorId="0252C949" wp14:editId="3D00B8CE">
+            <wp:extent cx="3991532" cy="1962424"/>
+            <wp:effectExtent l="0" t="0" r="9525" b="0"/>
+            <wp:docPr id="2" name="Imagem 2"/>
+            <wp:cNvGraphicFramePr>
+              <a:graphicFrameLocks xmlns:a="http://schemas.openxmlformats.org/drawingml/2006/main" noChangeAspect="1"/>
+            </wp:cNvGraphicFramePr>
+            <a:graphic xmlns:a="http://schemas.openxmlformats.org/drawingml/2006/main">
+              <a:graphicData uri="http://schemas.openxmlformats.org/drawingml/2006/picture">
+                <pic:pic xmlns:pic="http://schemas.openxmlformats.org/drawingml/2006/picture">
+                  <pic:nvPicPr>
+                    <pic:cNvPr id="1" name=""/>
+                    <pic:cNvPicPr/>
+                  </pic:nvPicPr>
+                  <pic:blipFill>
+                    <a:blip r:embed="rId23"/>
+                    <a:stretch>
+                      <a:fillRect/>
+                    </a:stretch>
+                  </pic:blipFill>
+                  <pic:spPr>
+                    <a:xfrm>
+                      <a:off x="0" y="0"/>
+                      <a:ext cx="3991532" cy="1962424"/>
+                    </a:xfrm>
+                    <a:prstGeom prst="rect">
+                      <a:avLst/>
+                    </a:prstGeom>
+                  </pic:spPr>
+                </pic:pic>
+              </a:graphicData>
+            </a:graphic>
+          </wp:inline>
+        </w:drawing>
+      </w:r>
+    </w:p>
+    <w:p>
+      <w:pPr>
+        <w:pStyle w:val="PargrafodaLista"/>
+        <w:jc w:val="both"/>
+        <w:rPr>
+          <w:rFonts w:ascii="Arial" w:hAnsi="Arial" w:cs="Arial"/>
+          <w:sz w:val="24"/>
+          <w:szCs w:val="24"/>
+        </w:rPr>
+      </w:pPr>
+    </w:p>
+    <w:p>
+      <w:pPr>
+        <w:pStyle w:val="PargrafodaLista"/>
+        <w:numPr>
+          <w:ilvl w:val="0"/>
+          <w:numId w:val="7"/>
+        </w:numPr>
+        <w:jc w:val="both"/>
+        <w:rPr>
+          <w:rFonts w:ascii="Arial" w:hAnsi="Arial" w:cs="Arial"/>
+          <w:sz w:val="24"/>
+          <w:szCs w:val="24"/>
+        </w:rPr>
+      </w:pPr>
+      <w:r>
+        <w:rPr>
+          <w:rFonts w:ascii="Arial" w:hAnsi="Arial" w:cs="Arial"/>
+          <w:sz w:val="24"/>
+          <w:szCs w:val="24"/>
+        </w:rPr>
+        <w:t>Se abrirmos o console iremos ver os objetos que carregam as informações</w:t>
+      </w:r>
+      <w:r>
+        <w:rPr>
+          <w:rFonts w:ascii="Arial" w:hAnsi="Arial" w:cs="Arial"/>
+          <w:sz w:val="24"/>
+          <w:szCs w:val="24"/>
+        </w:rPr>
+        <w:t xml:space="preserve"> de cada </w:t>
+      </w:r>
+      <w:proofErr w:type="spellStart"/>
+      <w:r>
+        <w:rPr>
+          <w:rFonts w:ascii="Arial" w:hAnsi="Arial" w:cs="Arial"/>
+          <w:sz w:val="24"/>
+          <w:szCs w:val="24"/>
+        </w:rPr>
+        <w:t>url</w:t>
+      </w:r>
+      <w:proofErr w:type="spellEnd"/>
+    </w:p>
+    <w:p>
+      <w:pPr>
+        <w:pStyle w:val="PargrafodaLista"/>
+        <w:numPr>
+          <w:ilvl w:val="0"/>
+          <w:numId w:val="7"/>
+        </w:numPr>
+        <w:jc w:val="both"/>
+        <w:rPr>
+          <w:rFonts w:ascii="Arial" w:hAnsi="Arial" w:cs="Arial"/>
+          <w:sz w:val="24"/>
+          <w:szCs w:val="24"/>
+        </w:rPr>
+      </w:pPr>
+      <w:r>
+        <w:rPr>
+          <w:rFonts w:ascii="Arial" w:hAnsi="Arial" w:cs="Arial"/>
+          <w:sz w:val="24"/>
+          <w:szCs w:val="24"/>
+        </w:rPr>
+        <w:drawing>
+          <wp:inline distT="0" distB="0" distL="0" distR="0" wp14:anchorId="6C36616C" wp14:editId="7D444FF6">
+            <wp:extent cx="5087060" cy="3258005"/>
+            <wp:effectExtent l="0" t="0" r="0" b="0"/>
+            <wp:docPr id="4" name="Imagem 4"/>
+            <wp:cNvGraphicFramePr>
+              <a:graphicFrameLocks xmlns:a="http://schemas.openxmlformats.org/drawingml/2006/main" noChangeAspect="1"/>
+            </wp:cNvGraphicFramePr>
+            <a:graphic xmlns:a="http://schemas.openxmlformats.org/drawingml/2006/main">
+              <a:graphicData uri="http://schemas.openxmlformats.org/drawingml/2006/picture">
+                <pic:pic xmlns:pic="http://schemas.openxmlformats.org/drawingml/2006/picture">
+                  <pic:nvPicPr>
+                    <pic:cNvPr id="1" name=""/>
+                    <pic:cNvPicPr/>
+                  </pic:nvPicPr>
+                  <pic:blipFill>
+                    <a:blip r:embed="rId24"/>
+                    <a:stretch>
+                      <a:fillRect/>
+                    </a:stretch>
+                  </pic:blipFill>
+                  <pic:spPr>
+                    <a:xfrm>
+                      <a:off x="0" y="0"/>
+                      <a:ext cx="5087060" cy="3258005"/>
+                    </a:xfrm>
+                    <a:prstGeom prst="rect">
+                      <a:avLst/>
+                    </a:prstGeom>
+                  </pic:spPr>
+                </pic:pic>
+              </a:graphicData>
+            </a:graphic>
+          </wp:inline>
+        </w:drawing>
+      </w:r>
+    </w:p>
+    <w:p>
+      <w:pPr>
+        <w:pStyle w:val="PargrafodaLista"/>
+        <w:jc w:val="both"/>
+        <w:rPr>
+          <w:rFonts w:ascii="Arial" w:hAnsi="Arial" w:cs="Arial"/>
+          <w:sz w:val="24"/>
+          <w:szCs w:val="24"/>
+        </w:rPr>
+      </w:pPr>
+    </w:p>
+    <w:p>
+      <w:pPr>
+        <w:pStyle w:val="PargrafodaLista"/>
+        <w:jc w:val="both"/>
+        <w:rPr>
+          <w:rFonts w:ascii="Arial" w:hAnsi="Arial" w:cs="Arial"/>
+          <w:sz w:val="24"/>
+          <w:szCs w:val="24"/>
+        </w:rPr>
+      </w:pPr>
+    </w:p>
+    <w:p>
+      <w:pPr>
+        <w:pStyle w:val="PargrafodaLista"/>
+        <w:jc w:val="both"/>
+        <w:rPr>
+          <w:rFonts w:ascii="Arial" w:hAnsi="Arial" w:cs="Arial"/>
+          <w:sz w:val="24"/>
+          <w:szCs w:val="24"/>
+        </w:rPr>
+      </w:pPr>
+    </w:p>
+    <w:p>
+      <w:pPr>
+        <w:pStyle w:val="PargrafodaLista"/>
+        <w:jc w:val="both"/>
+        <w:rPr>
+          <w:rFonts w:ascii="Arial" w:hAnsi="Arial" w:cs="Arial"/>
+          <w:sz w:val="24"/>
+          <w:szCs w:val="24"/>
+        </w:rPr>
+      </w:pPr>
+    </w:p>
+    <w:p>
+      <w:pPr>
+        <w:pStyle w:val="PargrafodaLista"/>
+        <w:jc w:val="both"/>
+        <w:rPr>
+          <w:rFonts w:ascii="Arial" w:hAnsi="Arial" w:cs="Arial"/>
+          <w:sz w:val="24"/>
+          <w:szCs w:val="24"/>
+        </w:rPr>
+      </w:pPr>
+    </w:p>
+    <w:p>
+      <w:pPr>
+        <w:pStyle w:val="PargrafodaLista"/>
+        <w:jc w:val="both"/>
+        <w:rPr>
+          <w:rFonts w:ascii="Arial" w:hAnsi="Arial" w:cs="Arial"/>
+          <w:sz w:val="24"/>
+          <w:szCs w:val="24"/>
+        </w:rPr>
+      </w:pPr>
+    </w:p>
+    <w:p>
+      <w:pPr>
+        <w:pStyle w:val="PargrafodaLista"/>
+        <w:jc w:val="both"/>
+        <w:rPr>
+          <w:rFonts w:ascii="Arial" w:hAnsi="Arial" w:cs="Arial"/>
+          <w:sz w:val="24"/>
+          <w:szCs w:val="24"/>
+        </w:rPr>
+      </w:pPr>
+    </w:p>
+    <w:p>
+      <w:pPr>
+        <w:pStyle w:val="PargrafodaLista"/>
+        <w:numPr>
+          <w:ilvl w:val="0"/>
+          <w:numId w:val="7"/>
+        </w:numPr>
+        <w:jc w:val="both"/>
+        <w:rPr>
+          <w:rFonts w:ascii="Arial" w:hAnsi="Arial" w:cs="Arial"/>
+          <w:sz w:val="24"/>
+          <w:szCs w:val="24"/>
+        </w:rPr>
+      </w:pPr>
+      <w:r>
+        <w:rPr>
+          <w:rFonts w:ascii="Arial" w:hAnsi="Arial" w:cs="Arial"/>
+          <w:sz w:val="24"/>
+          <w:szCs w:val="24"/>
+        </w:rPr>
+        <w:lastRenderedPageBreak/>
+        <w:t xml:space="preserve">Vamos criar o método </w:t>
+      </w:r>
+      <w:proofErr w:type="gramStart"/>
+      <w:r>
+        <w:rPr>
+          <w:rFonts w:ascii="Arial" w:hAnsi="Arial" w:cs="Arial"/>
+          <w:sz w:val="24"/>
+          <w:szCs w:val="24"/>
+        </w:rPr>
+        <w:t>data(</w:t>
+      </w:r>
+      <w:proofErr w:type="gramEnd"/>
+      <w:r>
+        <w:rPr>
+          <w:rFonts w:ascii="Arial" w:hAnsi="Arial" w:cs="Arial"/>
+          <w:sz w:val="24"/>
+          <w:szCs w:val="24"/>
+        </w:rPr>
+        <w:t xml:space="preserve">) </w:t>
+      </w:r>
+      <w:r>
+        <w:rPr>
+          <w:rFonts w:ascii="Arial" w:hAnsi="Arial" w:cs="Arial"/>
+          <w:sz w:val="24"/>
+          <w:szCs w:val="24"/>
+        </w:rPr>
+        <w:t xml:space="preserve">com uma variável chamada </w:t>
+      </w:r>
+      <w:proofErr w:type="spellStart"/>
+      <w:r>
+        <w:rPr>
+          <w:rFonts w:ascii="Arial" w:hAnsi="Arial" w:cs="Arial"/>
+          <w:sz w:val="24"/>
+          <w:szCs w:val="24"/>
+        </w:rPr>
+        <w:t>pokemon</w:t>
+      </w:r>
+      <w:proofErr w:type="spellEnd"/>
+      <w:r>
+        <w:rPr>
+          <w:rFonts w:ascii="Arial" w:hAnsi="Arial" w:cs="Arial"/>
+          <w:sz w:val="24"/>
+          <w:szCs w:val="24"/>
+        </w:rPr>
+        <w:t xml:space="preserve"> que irá receber um objeto.</w:t>
+      </w:r>
+    </w:p>
+    <w:p>
+      <w:pPr>
+        <w:pStyle w:val="PargrafodaLista"/>
+        <w:numPr>
+          <w:ilvl w:val="0"/>
+          <w:numId w:val="7"/>
+        </w:numPr>
+        <w:jc w:val="both"/>
+        <w:rPr>
+          <w:rFonts w:ascii="Arial" w:hAnsi="Arial" w:cs="Arial"/>
+          <w:sz w:val="24"/>
+          <w:szCs w:val="24"/>
+        </w:rPr>
+      </w:pPr>
+      <w:r>
+        <w:rPr>
+          <w:rFonts w:ascii="Arial" w:hAnsi="Arial" w:cs="Arial"/>
+          <w:sz w:val="24"/>
+          <w:szCs w:val="24"/>
+        </w:rPr>
+        <w:t xml:space="preserve">A variável </w:t>
+      </w:r>
+      <w:proofErr w:type="spellStart"/>
+      <w:r>
+        <w:rPr>
+          <w:rFonts w:ascii="Arial" w:hAnsi="Arial" w:cs="Arial"/>
+          <w:sz w:val="24"/>
+          <w:szCs w:val="24"/>
+        </w:rPr>
+        <w:t>pokemon</w:t>
+      </w:r>
+      <w:proofErr w:type="spellEnd"/>
+      <w:r>
+        <w:rPr>
+          <w:rFonts w:ascii="Arial" w:hAnsi="Arial" w:cs="Arial"/>
+          <w:sz w:val="24"/>
+          <w:szCs w:val="24"/>
+        </w:rPr>
+        <w:t xml:space="preserve"> </w:t>
+      </w:r>
+      <w:proofErr w:type="gramStart"/>
+      <w:r>
+        <w:rPr>
+          <w:rFonts w:ascii="Arial" w:hAnsi="Arial" w:cs="Arial"/>
+          <w:sz w:val="24"/>
+          <w:szCs w:val="24"/>
+        </w:rPr>
+        <w:t>ira</w:t>
+      </w:r>
+      <w:proofErr w:type="gramEnd"/>
+      <w:r>
+        <w:rPr>
+          <w:rFonts w:ascii="Arial" w:hAnsi="Arial" w:cs="Arial"/>
+          <w:sz w:val="24"/>
+          <w:szCs w:val="24"/>
+        </w:rPr>
+        <w:t xml:space="preserve"> utilizar o tipo </w:t>
+      </w:r>
+      <w:proofErr w:type="spellStart"/>
+      <w:r>
+        <w:rPr>
+          <w:rFonts w:ascii="Arial" w:hAnsi="Arial" w:cs="Arial"/>
+          <w:sz w:val="24"/>
+          <w:szCs w:val="24"/>
+        </w:rPr>
+        <w:t>type</w:t>
+      </w:r>
+      <w:proofErr w:type="spellEnd"/>
+      <w:r>
+        <w:rPr>
+          <w:rFonts w:ascii="Arial" w:hAnsi="Arial" w:cs="Arial"/>
+          <w:sz w:val="24"/>
+          <w:szCs w:val="24"/>
+        </w:rPr>
+        <w:t xml:space="preserve"> e receberá o </w:t>
+      </w:r>
+      <w:r>
+        <w:rPr>
+          <w:rFonts w:ascii="Arial" w:hAnsi="Arial" w:cs="Arial"/>
+          <w:sz w:val="24"/>
+          <w:szCs w:val="24"/>
+        </w:rPr>
+        <w:t xml:space="preserve">tipo do </w:t>
+      </w:r>
+      <w:proofErr w:type="spellStart"/>
+      <w:r>
+        <w:rPr>
+          <w:rFonts w:ascii="Arial" w:hAnsi="Arial" w:cs="Arial"/>
+          <w:sz w:val="24"/>
+          <w:szCs w:val="24"/>
+        </w:rPr>
+        <w:t>pokemon</w:t>
+      </w:r>
+      <w:proofErr w:type="spellEnd"/>
+      <w:r>
+        <w:rPr>
+          <w:rFonts w:ascii="Arial" w:hAnsi="Arial" w:cs="Arial"/>
+          <w:sz w:val="24"/>
+          <w:szCs w:val="24"/>
+        </w:rPr>
+        <w:t>.</w:t>
+      </w:r>
+    </w:p>
+    <w:p>
+      <w:pPr>
+        <w:pStyle w:val="PargrafodaLista"/>
+        <w:numPr>
+          <w:ilvl w:val="0"/>
+          <w:numId w:val="7"/>
+        </w:numPr>
+        <w:jc w:val="both"/>
+        <w:rPr>
+          <w:rFonts w:ascii="Arial" w:hAnsi="Arial" w:cs="Arial"/>
+          <w:sz w:val="24"/>
+          <w:szCs w:val="24"/>
+        </w:rPr>
+      </w:pPr>
+      <w:r>
+        <w:rPr>
+          <w:rFonts w:ascii="Arial" w:hAnsi="Arial" w:cs="Arial"/>
+          <w:sz w:val="24"/>
+          <w:szCs w:val="24"/>
+        </w:rPr>
+        <w:drawing>
+          <wp:inline distT="0" distB="0" distL="0" distR="0" wp14:anchorId="76D526B1" wp14:editId="6A3A5028">
+            <wp:extent cx="5058481" cy="2905530"/>
+            <wp:effectExtent l="0" t="0" r="8890" b="9525"/>
+            <wp:docPr id="12" name="Imagem 12"/>
+            <wp:cNvGraphicFramePr>
+              <a:graphicFrameLocks xmlns:a="http://schemas.openxmlformats.org/drawingml/2006/main" noChangeAspect="1"/>
+            </wp:cNvGraphicFramePr>
+            <a:graphic xmlns:a="http://schemas.openxmlformats.org/drawingml/2006/main">
+              <a:graphicData uri="http://schemas.openxmlformats.org/drawingml/2006/picture">
+                <pic:pic xmlns:pic="http://schemas.openxmlformats.org/drawingml/2006/picture">
+                  <pic:nvPicPr>
+                    <pic:cNvPr id="1" name=""/>
+                    <pic:cNvPicPr/>
+                  </pic:nvPicPr>
+                  <pic:blipFill>
+                    <a:blip r:embed="rId25"/>
+                    <a:stretch>
+                      <a:fillRect/>
+                    </a:stretch>
+                  </pic:blipFill>
+                  <pic:spPr>
+                    <a:xfrm>
+                      <a:off x="0" y="0"/>
+                      <a:ext cx="5058481" cy="2905530"/>
+                    </a:xfrm>
+                    <a:prstGeom prst="rect">
+                      <a:avLst/>
+                    </a:prstGeom>
+                  </pic:spPr>
+                </pic:pic>
+              </a:graphicData>
+            </a:graphic>
+          </wp:inline>
+        </w:drawing>
+      </w:r>
+    </w:p>
+    <w:p>
+      <w:pPr>
+        <w:pStyle w:val="PargrafodaLista"/>
+        <w:jc w:val="both"/>
+        <w:rPr>
+          <w:rFonts w:ascii="Arial" w:hAnsi="Arial" w:cs="Arial"/>
+          <w:sz w:val="24"/>
+          <w:szCs w:val="24"/>
+        </w:rPr>
+      </w:pPr>
+    </w:p>
+    <w:p>
+      <w:pPr>
+        <w:pStyle w:val="PargrafodaLista"/>
+        <w:numPr>
+          <w:ilvl w:val="0"/>
+          <w:numId w:val="7"/>
+        </w:numPr>
+        <w:jc w:val="both"/>
+        <w:rPr>
+          <w:rFonts w:ascii="Arial" w:hAnsi="Arial" w:cs="Arial"/>
+          <w:sz w:val="24"/>
+          <w:szCs w:val="24"/>
+        </w:rPr>
+      </w:pPr>
+      <w:r>
+        <w:rPr>
+          <w:rFonts w:ascii="Arial" w:hAnsi="Arial" w:cs="Arial"/>
+          <w:sz w:val="24"/>
+          <w:szCs w:val="24"/>
+        </w:rPr>
+        <w:t>O resultado no console é</w:t>
+      </w:r>
+    </w:p>
+    <w:p>
+      <w:pPr>
+        <w:pStyle w:val="PargrafodaLista"/>
+        <w:numPr>
+          <w:ilvl w:val="0"/>
+          <w:numId w:val="7"/>
+        </w:numPr>
+        <w:jc w:val="both"/>
+        <w:rPr>
+          <w:rFonts w:ascii="Arial" w:hAnsi="Arial" w:cs="Arial"/>
+          <w:sz w:val="24"/>
+          <w:szCs w:val="24"/>
+        </w:rPr>
+      </w:pPr>
+      <w:r>
+        <w:rPr>
+          <w:rFonts w:ascii="Arial" w:hAnsi="Arial" w:cs="Arial"/>
+          <w:sz w:val="24"/>
+          <w:szCs w:val="24"/>
+        </w:rPr>
+        <w:drawing>
+          <wp:inline distT="0" distB="0" distL="0" distR="0" wp14:anchorId="6CA066B3" wp14:editId="6090C8CD">
+            <wp:extent cx="5134692" cy="2181529"/>
+            <wp:effectExtent l="0" t="0" r="8890" b="9525"/>
+            <wp:docPr id="19" name="Imagem 19"/>
+            <wp:cNvGraphicFramePr>
+              <a:graphicFrameLocks xmlns:a="http://schemas.openxmlformats.org/drawingml/2006/main" noChangeAspect="1"/>
+            </wp:cNvGraphicFramePr>
+            <a:graphic xmlns:a="http://schemas.openxmlformats.org/drawingml/2006/main">
+              <a:graphicData uri="http://schemas.openxmlformats.org/drawingml/2006/picture">
+                <pic:pic xmlns:pic="http://schemas.openxmlformats.org/drawingml/2006/picture">
+                  <pic:nvPicPr>
+                    <pic:cNvPr id="1" name=""/>
+                    <pic:cNvPicPr/>
+                  </pic:nvPicPr>
+                  <pic:blipFill>
+                    <a:blip r:embed="rId26"/>
+                    <a:stretch>
+                      <a:fillRect/>
+                    </a:stretch>
+                  </pic:blipFill>
+                  <pic:spPr>
+                    <a:xfrm>
+                      <a:off x="0" y="0"/>
+                      <a:ext cx="5134692" cy="2181529"/>
+                    </a:xfrm>
+                    <a:prstGeom prst="rect">
+                      <a:avLst/>
+                    </a:prstGeom>
+                  </pic:spPr>
+                </pic:pic>
+              </a:graphicData>
+            </a:graphic>
+          </wp:inline>
+        </w:drawing>
+      </w:r>
+    </w:p>
+    <w:p>
+      <w:pPr>
+        <w:pStyle w:val="PargrafodaLista"/>
+        <w:jc w:val="both"/>
+        <w:rPr>
+          <w:rFonts w:ascii="Arial" w:hAnsi="Arial" w:cs="Arial"/>
+          <w:sz w:val="24"/>
+          <w:szCs w:val="24"/>
+        </w:rPr>
+      </w:pPr>
+    </w:p>
+    <w:p>
+      <w:pPr>
+        <w:pStyle w:val="PargrafodaLista"/>
+        <w:numPr>
+          <w:ilvl w:val="0"/>
+          <w:numId w:val="7"/>
+        </w:numPr>
+        <w:jc w:val="both"/>
+        <w:rPr>
+          <w:rFonts w:ascii="Arial" w:hAnsi="Arial" w:cs="Arial"/>
+          <w:sz w:val="24"/>
+          <w:szCs w:val="24"/>
+        </w:rPr>
+      </w:pPr>
+      <w:r>
+        <w:rPr>
+          <w:rFonts w:ascii="Arial" w:hAnsi="Arial" w:cs="Arial"/>
+          <w:sz w:val="24"/>
+          <w:szCs w:val="24"/>
+        </w:rPr>
+        <w:t xml:space="preserve">Além do primeiro tipo do </w:t>
+      </w:r>
+      <w:proofErr w:type="spellStart"/>
+      <w:r>
+        <w:rPr>
+          <w:rFonts w:ascii="Arial" w:hAnsi="Arial" w:cs="Arial"/>
+          <w:sz w:val="24"/>
+          <w:szCs w:val="24"/>
+        </w:rPr>
+        <w:t>pokemon</w:t>
+      </w:r>
+      <w:proofErr w:type="spellEnd"/>
+      <w:r>
+        <w:rPr>
+          <w:rFonts w:ascii="Arial" w:hAnsi="Arial" w:cs="Arial"/>
+          <w:sz w:val="24"/>
+          <w:szCs w:val="24"/>
+        </w:rPr>
+        <w:t>, vamos carregar também dois sprites</w:t>
+      </w:r>
+      <w:r>
+        <w:rPr>
+          <w:rFonts w:ascii="Arial" w:hAnsi="Arial" w:cs="Arial"/>
+          <w:sz w:val="24"/>
+          <w:szCs w:val="24"/>
+        </w:rPr>
+        <w:t xml:space="preserve"> o da frente e o das costas.</w:t>
+      </w:r>
+    </w:p>
+    <w:p>
+      <w:pPr>
+        <w:pStyle w:val="PargrafodaLista"/>
+        <w:numPr>
+          <w:ilvl w:val="0"/>
+          <w:numId w:val="7"/>
+        </w:numPr>
+        <w:jc w:val="both"/>
+        <w:rPr>
+          <w:rFonts w:ascii="Arial" w:hAnsi="Arial" w:cs="Arial"/>
+          <w:sz w:val="24"/>
+          <w:szCs w:val="24"/>
+        </w:rPr>
+      </w:pPr>
+      <w:r>
+        <w:rPr>
+          <w:rFonts w:ascii="Arial" w:hAnsi="Arial" w:cs="Arial"/>
+          <w:sz w:val="24"/>
+          <w:szCs w:val="24"/>
+        </w:rPr>
+        <w:drawing>
+          <wp:inline distT="0" distB="0" distL="0" distR="0" wp14:anchorId="2FF9DDC0" wp14:editId="1FBCCF31">
+            <wp:extent cx="5334744" cy="2657846"/>
+            <wp:effectExtent l="0" t="0" r="0" b="9525"/>
+            <wp:docPr id="23" name="Imagem 23"/>
+            <wp:cNvGraphicFramePr>
+              <a:graphicFrameLocks xmlns:a="http://schemas.openxmlformats.org/drawingml/2006/main" noChangeAspect="1"/>
+            </wp:cNvGraphicFramePr>
+            <a:graphic xmlns:a="http://schemas.openxmlformats.org/drawingml/2006/main">
+              <a:graphicData uri="http://schemas.openxmlformats.org/drawingml/2006/picture">
+                <pic:pic xmlns:pic="http://schemas.openxmlformats.org/drawingml/2006/picture">
+                  <pic:nvPicPr>
+                    <pic:cNvPr id="1" name=""/>
+                    <pic:cNvPicPr/>
+                  </pic:nvPicPr>
+                  <pic:blipFill>
+                    <a:blip r:embed="rId27"/>
+                    <a:stretch>
+                      <a:fillRect/>
+                    </a:stretch>
+                  </pic:blipFill>
+                  <pic:spPr>
+                    <a:xfrm>
+                      <a:off x="0" y="0"/>
+                      <a:ext cx="5334744" cy="2657846"/>
+                    </a:xfrm>
+                    <a:prstGeom prst="rect">
+                      <a:avLst/>
+                    </a:prstGeom>
+                  </pic:spPr>
+                </pic:pic>
+              </a:graphicData>
+            </a:graphic>
+          </wp:inline>
+        </w:drawing>
+      </w:r>
+    </w:p>
+    <w:p>
+      <w:pPr>
+        <w:pStyle w:val="PargrafodaLista"/>
+        <w:jc w:val="both"/>
+        <w:rPr>
+          <w:rFonts w:ascii="Arial" w:hAnsi="Arial" w:cs="Arial"/>
+          <w:sz w:val="24"/>
+          <w:szCs w:val="24"/>
+        </w:rPr>
+      </w:pPr>
+    </w:p>
+    <w:p>
+      <w:pPr>
+        <w:pStyle w:val="PargrafodaLista"/>
+        <w:jc w:val="both"/>
+        <w:rPr>
+          <w:rFonts w:ascii="Arial" w:hAnsi="Arial" w:cs="Arial"/>
+          <w:sz w:val="24"/>
+          <w:szCs w:val="24"/>
+        </w:rPr>
+      </w:pPr>
+    </w:p>
+    <w:p>
+      <w:pPr>
+        <w:pStyle w:val="PargrafodaLista"/>
+        <w:jc w:val="both"/>
+        <w:rPr>
+          <w:rFonts w:ascii="Arial" w:hAnsi="Arial" w:cs="Arial"/>
+          <w:sz w:val="24"/>
+          <w:szCs w:val="24"/>
+        </w:rPr>
+      </w:pPr>
+    </w:p>
+    <w:p>
+      <w:pPr>
+        <w:pStyle w:val="PargrafodaLista"/>
+        <w:jc w:val="both"/>
+        <w:rPr>
+          <w:rFonts w:ascii="Arial" w:hAnsi="Arial" w:cs="Arial"/>
+          <w:sz w:val="24"/>
+          <w:szCs w:val="24"/>
+        </w:rPr>
+      </w:pPr>
+    </w:p>
+    <w:p>
+      <w:pPr>
+        <w:pStyle w:val="PargrafodaLista"/>
+        <w:numPr>
+          <w:ilvl w:val="0"/>
+          <w:numId w:val="7"/>
+        </w:numPr>
+        <w:jc w:val="both"/>
+        <w:rPr>
+          <w:rFonts w:ascii="Arial" w:hAnsi="Arial" w:cs="Arial"/>
+          <w:sz w:val="24"/>
+          <w:szCs w:val="24"/>
+        </w:rPr>
+      </w:pPr>
+      <w:r>
+        <w:rPr>
+          <w:rFonts w:ascii="Arial" w:hAnsi="Arial" w:cs="Arial"/>
+          <w:sz w:val="24"/>
+          <w:szCs w:val="24"/>
+        </w:rPr>
+        <w:lastRenderedPageBreak/>
+        <w:t>No console podemos ver o retorno das informações</w:t>
+      </w:r>
+    </w:p>
+    <w:p>
+      <w:pPr>
+        <w:pStyle w:val="PargrafodaLista"/>
+        <w:numPr>
+          <w:ilvl w:val="0"/>
+          <w:numId w:val="7"/>
+        </w:numPr>
+        <w:jc w:val="both"/>
+        <w:rPr>
+          <w:rFonts w:ascii="Arial" w:hAnsi="Arial" w:cs="Arial"/>
+          <w:sz w:val="24"/>
+          <w:szCs w:val="24"/>
+        </w:rPr>
+      </w:pPr>
+      <w:r>
+        <w:rPr>
+          <w:rFonts w:ascii="Arial" w:hAnsi="Arial" w:cs="Arial"/>
+          <w:sz w:val="24"/>
+          <w:szCs w:val="24"/>
+        </w:rPr>
+        <w:drawing>
+          <wp:inline distT="0" distB="0" distL="0" distR="0" wp14:anchorId="338CC517" wp14:editId="3A71D388">
+            <wp:extent cx="5029902" cy="743054"/>
+            <wp:effectExtent l="0" t="0" r="0" b="0"/>
+            <wp:docPr id="25" name="Imagem 25"/>
+            <wp:cNvGraphicFramePr>
+              <a:graphicFrameLocks xmlns:a="http://schemas.openxmlformats.org/drawingml/2006/main" noChangeAspect="1"/>
+            </wp:cNvGraphicFramePr>
+            <a:graphic xmlns:a="http://schemas.openxmlformats.org/drawingml/2006/main">
+              <a:graphicData uri="http://schemas.openxmlformats.org/drawingml/2006/picture">
+                <pic:pic xmlns:pic="http://schemas.openxmlformats.org/drawingml/2006/picture">
+                  <pic:nvPicPr>
+                    <pic:cNvPr id="1" name=""/>
+                    <pic:cNvPicPr/>
+                  </pic:nvPicPr>
+                  <pic:blipFill>
+                    <a:blip r:embed="rId28"/>
+                    <a:stretch>
+                      <a:fillRect/>
+                    </a:stretch>
+                  </pic:blipFill>
+                  <pic:spPr>
+                    <a:xfrm>
+                      <a:off x="0" y="0"/>
+                      <a:ext cx="5029902" cy="743054"/>
                     </a:xfrm>
                     <a:prstGeom prst="rect">
                       <a:avLst/>

</xml_diff>